<commit_message>
some style changes, complete finite difference and example
</commit_message>
<xml_diff>
--- a/matlab/Finite_Difference_Methods_Leveque/ex_11/sinus_error.docx
+++ b/matlab/Finite_Difference_Methods_Leveque/ex_11/sinus_error.docx
@@ -78,6 +78,7 @@
           <w:id w:val="1410740098"/>
           <w:citation/>
         </w:sdtPr>
+        <w:sdtEndPr/>
         <w:sdtContent>
           <w:r>
             <w:fldChar w:fldCharType="begin"/>
@@ -142,13 +143,7 @@
           <w:rPr>
             <w:rFonts w:ascii="Cambria Math" w:hAnsi="Cambria Math"/>
           </w:rPr>
-          <m:t>sin</m:t>
-        </m:r>
-        <m:r>
-          <w:rPr>
-            <w:rFonts w:ascii="Cambria Math" w:hAnsi="Cambria Math"/>
-          </w:rPr>
-          <m:t xml:space="preserve"> </m:t>
+          <m:t xml:space="preserve">sin </m:t>
         </m:r>
       </m:oMath>
       <w:r>
@@ -613,13 +608,7 @@
               <w:rPr>
                 <w:rFonts w:ascii="Cambria Math" w:hAnsi="Cambria Math"/>
               </w:rPr>
-              <m:t xml:space="preserve"> </m:t>
-            </m:r>
-            <m:r>
-              <w:rPr>
-                <w:rFonts w:ascii="Cambria Math" w:hAnsi="Cambria Math"/>
-              </w:rPr>
-              <m:t>u</m:t>
+              <m:t xml:space="preserve"> u</m:t>
             </m:r>
           </m:e>
           <m:sup>
@@ -873,8 +862,14 @@
       <w:r>
         <w:t>Numerical</w:t>
       </w:r>
+      <w:r>
+        <w:t xml:space="preserve"> results</w:t>
+      </w:r>
     </w:p>
     <w:p>
+      <w:pPr>
+        <w:pStyle w:val="Beforeequation"/>
+      </w:pPr>
       <w:r>
         <w:t>Once the procedure is written and ran we obtain these results.</w:t>
       </w:r>
@@ -906,93 +901,1170 @@
             <w:tcW w:w="9288" w:type="dxa"/>
             <w:vAlign w:val="center"/>
           </w:tcPr>
+          <w:tbl>
+            <w:tblPr>
+              <w:tblStyle w:val="LightShading"/>
+              <w:tblW w:w="8926" w:type="dxa"/>
+              <w:tblLook w:val="04A0" w:firstRow="1" w:lastRow="0" w:firstColumn="1" w:lastColumn="0" w:noHBand="0" w:noVBand="1"/>
+            </w:tblPr>
+            <w:tblGrid>
+              <w:gridCol w:w="1696"/>
+              <w:gridCol w:w="2410"/>
+              <w:gridCol w:w="2977"/>
+              <w:gridCol w:w="1843"/>
+            </w:tblGrid>
+            <w:tr>
+              <w:trPr>
+                <w:cnfStyle w:val="100000000000" w:firstRow="1" w:lastRow="0" w:firstColumn="0" w:lastColumn="0" w:oddVBand="0" w:evenVBand="0" w:oddHBand="0" w:evenHBand="0" w:firstRowFirstColumn="0" w:firstRowLastColumn="0" w:lastRowFirstColumn="0" w:lastRowLastColumn="0"/>
+                <w:trHeight w:val="288"/>
+              </w:trPr>
+              <w:tc>
+                <w:tcPr>
+                  <w:cnfStyle w:val="001000000000" w:firstRow="0" w:lastRow="0" w:firstColumn="1" w:lastColumn="0" w:oddVBand="0" w:evenVBand="0" w:oddHBand="0" w:evenHBand="0" w:firstRowFirstColumn="0" w:firstRowLastColumn="0" w:lastRowFirstColumn="0" w:lastRowLastColumn="0"/>
+                  <w:tcW w:w="1696" w:type="dxa"/>
+                  <w:noWrap/>
+                </w:tcPr>
+                <w:p>
+                  <w:pPr>
+                    <w:ind w:right="0"/>
+                    <w:jc w:val="center"/>
+                    <w:rPr>
+                      <w:rFonts w:ascii="Calibri" w:eastAsia="Times New Roman" w:hAnsi="Calibri"/>
+                      <w:i/>
+                      <w:iCs/>
+                      <w:color w:val="000000"/>
+                      <w:sz w:val="22"/>
+                      <w:szCs w:val="22"/>
+                      <w:lang w:eastAsia="en-GB"/>
+                      <w14:textFill>
+                        <w14:solidFill>
+                          <w14:srgbClr w14:val="000000">
+                            <w14:lumMod w14:val="75000"/>
+                            <w14:lumOff w14:val="0"/>
+                          </w14:srgbClr>
+                        </w14:solidFill>
+                      </w14:textFill>
+                    </w:rPr>
+                  </w:pPr>
+                  <w:r>
+                    <w:rPr>
+                      <w:i/>
+                      <w:iCs/>
+                    </w:rPr>
+                    <w:t>Step</w:t>
+                  </w:r>
+                </w:p>
+              </w:tc>
+              <w:tc>
+                <w:tcPr>
+                  <w:tcW w:w="2410" w:type="dxa"/>
+                  <w:noWrap/>
+                </w:tcPr>
+                <w:p>
+                  <w:pPr>
+                    <w:ind w:right="0"/>
+                    <w:jc w:val="center"/>
+                    <w:cnfStyle w:val="100000000000" w:firstRow="1" w:lastRow="0" w:firstColumn="0" w:lastColumn="0" w:oddVBand="0" w:evenVBand="0" w:oddHBand="0" w:evenHBand="0" w:firstRowFirstColumn="0" w:firstRowLastColumn="0" w:lastRowFirstColumn="0" w:lastRowLastColumn="0"/>
+                    <w:rPr>
+                      <w:rFonts w:ascii="Calibri" w:eastAsia="Times New Roman" w:hAnsi="Calibri"/>
+                      <w:i/>
+                      <w:iCs/>
+                      <w:color w:val="000000"/>
+                      <w:sz w:val="22"/>
+                      <w:szCs w:val="22"/>
+                      <w:lang w:eastAsia="en-GB"/>
+                      <w14:textFill>
+                        <w14:solidFill>
+                          <w14:srgbClr w14:val="000000">
+                            <w14:lumMod w14:val="75000"/>
+                            <w14:lumOff w14:val="0"/>
+                          </w14:srgbClr>
+                        </w14:solidFill>
+                      </w14:textFill>
+                    </w:rPr>
+                  </w:pPr>
+                  <w:r>
+                    <w:rPr>
+                      <w:i/>
+                      <w:iCs/>
+                    </w:rPr>
+                    <w:t>Backward</w:t>
+                  </w:r>
+                </w:p>
+              </w:tc>
+              <w:tc>
+                <w:tcPr>
+                  <w:tcW w:w="2977" w:type="dxa"/>
+                  <w:noWrap/>
+                </w:tcPr>
+                <w:p>
+                  <w:pPr>
+                    <w:ind w:right="0"/>
+                    <w:jc w:val="center"/>
+                    <w:cnfStyle w:val="100000000000" w:firstRow="1" w:lastRow="0" w:firstColumn="0" w:lastColumn="0" w:oddVBand="0" w:evenVBand="0" w:oddHBand="0" w:evenHBand="0" w:firstRowFirstColumn="0" w:firstRowLastColumn="0" w:lastRowFirstColumn="0" w:lastRowLastColumn="0"/>
+                    <w:rPr>
+                      <w:rFonts w:ascii="Calibri" w:eastAsia="Times New Roman" w:hAnsi="Calibri"/>
+                      <w:i/>
+                      <w:iCs/>
+                      <w:color w:val="000000"/>
+                      <w:sz w:val="22"/>
+                      <w:szCs w:val="22"/>
+                      <w:lang w:eastAsia="en-GB"/>
+                      <w14:textFill>
+                        <w14:solidFill>
+                          <w14:srgbClr w14:val="000000">
+                            <w14:lumMod w14:val="75000"/>
+                            <w14:lumOff w14:val="0"/>
+                          </w14:srgbClr>
+                        </w14:solidFill>
+                      </w14:textFill>
+                    </w:rPr>
+                  </w:pPr>
+                  <w:r>
+                    <w:rPr>
+                      <w:i/>
+                      <w:iCs/>
+                    </w:rPr>
+                    <w:t>Forward</w:t>
+                  </w:r>
+                </w:p>
+              </w:tc>
+              <w:tc>
+                <w:tcPr>
+                  <w:tcW w:w="1843" w:type="dxa"/>
+                  <w:noWrap/>
+                </w:tcPr>
+                <w:p>
+                  <w:pPr>
+                    <w:ind w:right="0"/>
+                    <w:jc w:val="center"/>
+                    <w:cnfStyle w:val="100000000000" w:firstRow="1" w:lastRow="0" w:firstColumn="0" w:lastColumn="0" w:oddVBand="0" w:evenVBand="0" w:oddHBand="0" w:evenHBand="0" w:firstRowFirstColumn="0" w:firstRowLastColumn="0" w:lastRowFirstColumn="0" w:lastRowLastColumn="0"/>
+                    <w:rPr>
+                      <w:rFonts w:ascii="Calibri" w:eastAsia="Times New Roman" w:hAnsi="Calibri"/>
+                      <w:i/>
+                      <w:iCs/>
+                      <w:color w:val="000000"/>
+                      <w:sz w:val="22"/>
+                      <w:szCs w:val="22"/>
+                      <w:lang w:eastAsia="en-GB"/>
+                      <w14:textFill>
+                        <w14:solidFill>
+                          <w14:srgbClr w14:val="000000">
+                            <w14:lumMod w14:val="75000"/>
+                            <w14:lumOff w14:val="0"/>
+                          </w14:srgbClr>
+                        </w14:solidFill>
+                      </w14:textFill>
+                    </w:rPr>
+                  </w:pPr>
+                  <w:r>
+                    <w:rPr>
+                      <w:i/>
+                      <w:iCs/>
+                    </w:rPr>
+                    <w:t>Central</w:t>
+                  </w:r>
+                </w:p>
+              </w:tc>
+            </w:tr>
+            <w:tr>
+              <w:trPr>
+                <w:trHeight w:val="288"/>
+              </w:trPr>
+              <w:tc>
+                <w:tcPr>
+                  <w:cnfStyle w:val="001000000000" w:firstRow="0" w:lastRow="0" w:firstColumn="1" w:lastColumn="0" w:oddVBand="0" w:evenVBand="0" w:oddHBand="0" w:evenHBand="0" w:firstRowFirstColumn="0" w:firstRowLastColumn="0" w:lastRowFirstColumn="0" w:lastRowLastColumn="0"/>
+                  <w:tcW w:w="1696" w:type="dxa"/>
+                  <w:noWrap/>
+                  <w:hideMark/>
+                </w:tcPr>
+                <w:p>
+                  <w:pPr>
+                    <w:ind w:right="0"/>
+                    <w:jc w:val="center"/>
+                    <w:rPr>
+                      <w:rFonts w:ascii="Calibri" w:eastAsia="Times New Roman" w:hAnsi="Calibri"/>
+                      <w:b w:val="0"/>
+                      <w:bCs w:val="0"/>
+                      <w:color w:val="000000"/>
+                      <w:sz w:val="22"/>
+                      <w:szCs w:val="22"/>
+                      <w:lang w:eastAsia="en-GB"/>
+                      <w14:textFill>
+                        <w14:solidFill>
+                          <w14:srgbClr w14:val="000000">
+                            <w14:lumMod w14:val="75000"/>
+                            <w14:lumOff w14:val="0"/>
+                          </w14:srgbClr>
+                        </w14:solidFill>
+                      </w14:textFill>
+                    </w:rPr>
+                  </w:pPr>
+                  <w:r>
+                    <w:rPr>
+                      <w:rFonts w:ascii="Calibri" w:eastAsia="Times New Roman" w:hAnsi="Calibri"/>
+                      <w:b w:val="0"/>
+                      <w:bCs w:val="0"/>
+                      <w:color w:val="000000"/>
+                      <w:sz w:val="22"/>
+                      <w:szCs w:val="22"/>
+                      <w:lang w:eastAsia="en-GB"/>
+                      <w14:textFill>
+                        <w14:solidFill>
+                          <w14:srgbClr w14:val="000000">
+                            <w14:lumMod w14:val="75000"/>
+                            <w14:lumOff w14:val="0"/>
+                          </w14:srgbClr>
+                        </w14:solidFill>
+                      </w14:textFill>
+                    </w:rPr>
+                    <w:t>1.00E-01</w:t>
+                  </w:r>
+                </w:p>
+              </w:tc>
+              <w:tc>
+                <w:tcPr>
+                  <w:tcW w:w="2410" w:type="dxa"/>
+                  <w:noWrap/>
+                  <w:hideMark/>
+                </w:tcPr>
+                <w:p>
+                  <w:pPr>
+                    <w:ind w:right="0"/>
+                    <w:jc w:val="center"/>
+                    <w:cnfStyle w:val="000000000000" w:firstRow="0" w:lastRow="0" w:firstColumn="0" w:lastColumn="0" w:oddVBand="0" w:evenVBand="0" w:oddHBand="0" w:evenHBand="0" w:firstRowFirstColumn="0" w:firstRowLastColumn="0" w:lastRowFirstColumn="0" w:lastRowLastColumn="0"/>
+                    <w:rPr>
+                      <w:rFonts w:ascii="Calibri" w:eastAsia="Times New Roman" w:hAnsi="Calibri"/>
+                      <w:color w:val="000000"/>
+                      <w:sz w:val="22"/>
+                      <w:szCs w:val="22"/>
+                      <w:lang w:eastAsia="en-GB"/>
+                      <w14:textFill>
+                        <w14:solidFill>
+                          <w14:srgbClr w14:val="000000">
+                            <w14:lumMod w14:val="75000"/>
+                            <w14:lumOff w14:val="0"/>
+                          </w14:srgbClr>
+                        </w14:solidFill>
+                      </w14:textFill>
+                    </w:rPr>
+                  </w:pPr>
+                  <w:r>
+                    <w:rPr>
+                      <w:rFonts w:ascii="Calibri" w:eastAsia="Times New Roman" w:hAnsi="Calibri"/>
+                      <w:color w:val="000000"/>
+                      <w:sz w:val="22"/>
+                      <w:szCs w:val="22"/>
+                      <w:lang w:eastAsia="en-GB"/>
+                      <w14:textFill>
+                        <w14:solidFill>
+                          <w14:srgbClr w14:val="000000">
+                            <w14:lumMod w14:val="75000"/>
+                            <w14:lumOff w14:val="0"/>
+                          </w14:srgbClr>
+                        </w14:solidFill>
+                      </w14:textFill>
+                    </w:rPr>
+                    <w:t>-4.11E-02</w:t>
+                  </w:r>
+                </w:p>
+              </w:tc>
+              <w:tc>
+                <w:tcPr>
+                  <w:tcW w:w="2977" w:type="dxa"/>
+                  <w:noWrap/>
+                  <w:hideMark/>
+                </w:tcPr>
+                <w:p>
+                  <w:pPr>
+                    <w:ind w:right="0"/>
+                    <w:jc w:val="center"/>
+                    <w:cnfStyle w:val="000000000000" w:firstRow="0" w:lastRow="0" w:firstColumn="0" w:lastColumn="0" w:oddVBand="0" w:evenVBand="0" w:oddHBand="0" w:evenHBand="0" w:firstRowFirstColumn="0" w:firstRowLastColumn="0" w:lastRowFirstColumn="0" w:lastRowLastColumn="0"/>
+                    <w:rPr>
+                      <w:rFonts w:ascii="Calibri" w:eastAsia="Times New Roman" w:hAnsi="Calibri"/>
+                      <w:color w:val="000000"/>
+                      <w:sz w:val="22"/>
+                      <w:szCs w:val="22"/>
+                      <w:lang w:eastAsia="en-GB"/>
+                      <w14:textFill>
+                        <w14:solidFill>
+                          <w14:srgbClr w14:val="000000">
+                            <w14:lumMod w14:val="75000"/>
+                            <w14:lumOff w14:val="0"/>
+                          </w14:srgbClr>
+                        </w14:solidFill>
+                      </w14:textFill>
+                    </w:rPr>
+                  </w:pPr>
+                  <w:r>
+                    <w:rPr>
+                      <w:rFonts w:ascii="Calibri" w:eastAsia="Times New Roman" w:hAnsi="Calibri"/>
+                      <w:color w:val="000000"/>
+                      <w:sz w:val="22"/>
+                      <w:szCs w:val="22"/>
+                      <w:lang w:eastAsia="en-GB"/>
+                      <w14:textFill>
+                        <w14:solidFill>
+                          <w14:srgbClr w14:val="000000">
+                            <w14:lumMod w14:val="75000"/>
+                            <w14:lumOff w14:val="0"/>
+                          </w14:srgbClr>
+                        </w14:solidFill>
+                      </w14:textFill>
+                    </w:rPr>
+                    <w:t>4.29E-02</w:t>
+                  </w:r>
+                </w:p>
+              </w:tc>
+              <w:tc>
+                <w:tcPr>
+                  <w:tcW w:w="1843" w:type="dxa"/>
+                  <w:noWrap/>
+                  <w:hideMark/>
+                </w:tcPr>
+                <w:p>
+                  <w:pPr>
+                    <w:ind w:right="0"/>
+                    <w:jc w:val="center"/>
+                    <w:cnfStyle w:val="000000000000" w:firstRow="0" w:lastRow="0" w:firstColumn="0" w:lastColumn="0" w:oddVBand="0" w:evenVBand="0" w:oddHBand="0" w:evenHBand="0" w:firstRowFirstColumn="0" w:firstRowLastColumn="0" w:lastRowFirstColumn="0" w:lastRowLastColumn="0"/>
+                    <w:rPr>
+                      <w:rFonts w:ascii="Calibri" w:eastAsia="Times New Roman" w:hAnsi="Calibri"/>
+                      <w:color w:val="000000"/>
+                      <w:sz w:val="22"/>
+                      <w:szCs w:val="22"/>
+                      <w:lang w:eastAsia="en-GB"/>
+                      <w14:textFill>
+                        <w14:solidFill>
+                          <w14:srgbClr w14:val="000000">
+                            <w14:lumMod w14:val="75000"/>
+                            <w14:lumOff w14:val="0"/>
+                          </w14:srgbClr>
+                        </w14:solidFill>
+                      </w14:textFill>
+                    </w:rPr>
+                  </w:pPr>
+                  <w:r>
+                    <w:rPr>
+                      <w:rFonts w:ascii="Calibri" w:eastAsia="Times New Roman" w:hAnsi="Calibri"/>
+                      <w:color w:val="000000"/>
+                      <w:sz w:val="22"/>
+                      <w:szCs w:val="22"/>
+                      <w:lang w:eastAsia="en-GB"/>
+                      <w14:textFill>
+                        <w14:solidFill>
+                          <w14:srgbClr w14:val="000000">
+                            <w14:lumMod w14:val="75000"/>
+                            <w14:lumOff w14:val="0"/>
+                          </w14:srgbClr>
+                        </w14:solidFill>
+                      </w14:textFill>
+                    </w:rPr>
+                    <w:t>9.00E-04</w:t>
+                  </w:r>
+                </w:p>
+              </w:tc>
+            </w:tr>
+            <w:tr>
+              <w:trPr>
+                <w:trHeight w:val="288"/>
+              </w:trPr>
+              <w:tc>
+                <w:tcPr>
+                  <w:cnfStyle w:val="001000000000" w:firstRow="0" w:lastRow="0" w:firstColumn="1" w:lastColumn="0" w:oddVBand="0" w:evenVBand="0" w:oddHBand="0" w:evenHBand="0" w:firstRowFirstColumn="0" w:firstRowLastColumn="0" w:lastRowFirstColumn="0" w:lastRowLastColumn="0"/>
+                  <w:tcW w:w="1696" w:type="dxa"/>
+                  <w:noWrap/>
+                  <w:hideMark/>
+                </w:tcPr>
+                <w:p>
+                  <w:pPr>
+                    <w:ind w:right="0"/>
+                    <w:jc w:val="center"/>
+                    <w:rPr>
+                      <w:rFonts w:ascii="Calibri" w:eastAsia="Times New Roman" w:hAnsi="Calibri"/>
+                      <w:b w:val="0"/>
+                      <w:bCs w:val="0"/>
+                      <w:color w:val="000000"/>
+                      <w:sz w:val="22"/>
+                      <w:szCs w:val="22"/>
+                      <w:lang w:eastAsia="en-GB"/>
+                      <w14:textFill>
+                        <w14:solidFill>
+                          <w14:srgbClr w14:val="000000">
+                            <w14:lumMod w14:val="75000"/>
+                            <w14:lumOff w14:val="0"/>
+                          </w14:srgbClr>
+                        </w14:solidFill>
+                      </w14:textFill>
+                    </w:rPr>
+                  </w:pPr>
+                  <w:r>
+                    <w:rPr>
+                      <w:rFonts w:ascii="Calibri" w:eastAsia="Times New Roman" w:hAnsi="Calibri"/>
+                      <w:b w:val="0"/>
+                      <w:bCs w:val="0"/>
+                      <w:color w:val="000000"/>
+                      <w:sz w:val="22"/>
+                      <w:szCs w:val="22"/>
+                      <w:lang w:eastAsia="en-GB"/>
+                      <w14:textFill>
+                        <w14:solidFill>
+                          <w14:srgbClr w14:val="000000">
+                            <w14:lumMod w14:val="75000"/>
+                            <w14:lumOff w14:val="0"/>
+                          </w14:srgbClr>
+                        </w14:solidFill>
+                      </w14:textFill>
+                    </w:rPr>
+                    <w:t>5.00E-02</w:t>
+                  </w:r>
+                </w:p>
+              </w:tc>
+              <w:tc>
+                <w:tcPr>
+                  <w:tcW w:w="2410" w:type="dxa"/>
+                  <w:noWrap/>
+                  <w:hideMark/>
+                </w:tcPr>
+                <w:p>
+                  <w:pPr>
+                    <w:ind w:right="0"/>
+                    <w:jc w:val="center"/>
+                    <w:cnfStyle w:val="000000000000" w:firstRow="0" w:lastRow="0" w:firstColumn="0" w:lastColumn="0" w:oddVBand="0" w:evenVBand="0" w:oddHBand="0" w:evenHBand="0" w:firstRowFirstColumn="0" w:firstRowLastColumn="0" w:lastRowFirstColumn="0" w:lastRowLastColumn="0"/>
+                    <w:rPr>
+                      <w:rFonts w:ascii="Calibri" w:eastAsia="Times New Roman" w:hAnsi="Calibri"/>
+                      <w:color w:val="000000"/>
+                      <w:sz w:val="22"/>
+                      <w:szCs w:val="22"/>
+                      <w:lang w:eastAsia="en-GB"/>
+                      <w14:textFill>
+                        <w14:solidFill>
+                          <w14:srgbClr w14:val="000000">
+                            <w14:lumMod w14:val="75000"/>
+                            <w14:lumOff w14:val="0"/>
+                          </w14:srgbClr>
+                        </w14:solidFill>
+                      </w14:textFill>
+                    </w:rPr>
+                  </w:pPr>
+                  <w:r>
+                    <w:rPr>
+                      <w:rFonts w:ascii="Calibri" w:eastAsia="Times New Roman" w:hAnsi="Calibri"/>
+                      <w:color w:val="000000"/>
+                      <w:sz w:val="22"/>
+                      <w:szCs w:val="22"/>
+                      <w:lang w:eastAsia="en-GB"/>
+                      <w14:textFill>
+                        <w14:solidFill>
+                          <w14:srgbClr w14:val="000000">
+                            <w14:lumMod w14:val="75000"/>
+                            <w14:lumOff w14:val="0"/>
+                          </w14:srgbClr>
+                        </w14:solidFill>
+                      </w14:textFill>
+                    </w:rPr>
+                    <w:t>-2.08E-02</w:t>
+                  </w:r>
+                </w:p>
+              </w:tc>
+              <w:tc>
+                <w:tcPr>
+                  <w:tcW w:w="2977" w:type="dxa"/>
+                  <w:noWrap/>
+                  <w:hideMark/>
+                </w:tcPr>
+                <w:p>
+                  <w:pPr>
+                    <w:ind w:right="0"/>
+                    <w:jc w:val="center"/>
+                    <w:cnfStyle w:val="000000000000" w:firstRow="0" w:lastRow="0" w:firstColumn="0" w:lastColumn="0" w:oddVBand="0" w:evenVBand="0" w:oddHBand="0" w:evenHBand="0" w:firstRowFirstColumn="0" w:firstRowLastColumn="0" w:lastRowFirstColumn="0" w:lastRowLastColumn="0"/>
+                    <w:rPr>
+                      <w:rFonts w:ascii="Calibri" w:eastAsia="Times New Roman" w:hAnsi="Calibri"/>
+                      <w:color w:val="000000"/>
+                      <w:sz w:val="22"/>
+                      <w:szCs w:val="22"/>
+                      <w:lang w:eastAsia="en-GB"/>
+                      <w14:textFill>
+                        <w14:solidFill>
+                          <w14:srgbClr w14:val="000000">
+                            <w14:lumMod w14:val="75000"/>
+                            <w14:lumOff w14:val="0"/>
+                          </w14:srgbClr>
+                        </w14:solidFill>
+                      </w14:textFill>
+                    </w:rPr>
+                  </w:pPr>
+                  <w:r>
+                    <w:rPr>
+                      <w:rFonts w:ascii="Calibri" w:eastAsia="Times New Roman" w:hAnsi="Calibri"/>
+                      <w:color w:val="000000"/>
+                      <w:sz w:val="22"/>
+                      <w:szCs w:val="22"/>
+                      <w:lang w:eastAsia="en-GB"/>
+                      <w14:textFill>
+                        <w14:solidFill>
+                          <w14:srgbClr w14:val="000000">
+                            <w14:lumMod w14:val="75000"/>
+                            <w14:lumOff w14:val="0"/>
+                          </w14:srgbClr>
+                        </w14:solidFill>
+                      </w14:textFill>
+                    </w:rPr>
+                    <w:t>2.13E-02</w:t>
+                  </w:r>
+                </w:p>
+              </w:tc>
+              <w:tc>
+                <w:tcPr>
+                  <w:tcW w:w="1843" w:type="dxa"/>
+                  <w:noWrap/>
+                  <w:hideMark/>
+                </w:tcPr>
+                <w:p>
+                  <w:pPr>
+                    <w:ind w:right="0"/>
+                    <w:jc w:val="center"/>
+                    <w:cnfStyle w:val="000000000000" w:firstRow="0" w:lastRow="0" w:firstColumn="0" w:lastColumn="0" w:oddVBand="0" w:evenVBand="0" w:oddHBand="0" w:evenHBand="0" w:firstRowFirstColumn="0" w:firstRowLastColumn="0" w:lastRowFirstColumn="0" w:lastRowLastColumn="0"/>
+                    <w:rPr>
+                      <w:rFonts w:ascii="Calibri" w:eastAsia="Times New Roman" w:hAnsi="Calibri"/>
+                      <w:color w:val="000000"/>
+                      <w:sz w:val="22"/>
+                      <w:szCs w:val="22"/>
+                      <w:lang w:eastAsia="en-GB"/>
+                      <w14:textFill>
+                        <w14:solidFill>
+                          <w14:srgbClr w14:val="000000">
+                            <w14:lumMod w14:val="75000"/>
+                            <w14:lumOff w14:val="0"/>
+                          </w14:srgbClr>
+                        </w14:solidFill>
+                      </w14:textFill>
+                    </w:rPr>
+                  </w:pPr>
+                  <w:r>
+                    <w:rPr>
+                      <w:rFonts w:ascii="Calibri" w:eastAsia="Times New Roman" w:hAnsi="Calibri"/>
+                      <w:color w:val="000000"/>
+                      <w:sz w:val="22"/>
+                      <w:szCs w:val="22"/>
+                      <w:lang w:eastAsia="en-GB"/>
+                      <w14:textFill>
+                        <w14:solidFill>
+                          <w14:srgbClr w14:val="000000">
+                            <w14:lumMod w14:val="75000"/>
+                            <w14:lumOff w14:val="0"/>
+                          </w14:srgbClr>
+                        </w14:solidFill>
+                      </w14:textFill>
+                    </w:rPr>
+                    <w:t>2.25E-04</w:t>
+                  </w:r>
+                </w:p>
+              </w:tc>
+            </w:tr>
+            <w:tr>
+              <w:trPr>
+                <w:trHeight w:val="288"/>
+              </w:trPr>
+              <w:tc>
+                <w:tcPr>
+                  <w:cnfStyle w:val="001000000000" w:firstRow="0" w:lastRow="0" w:firstColumn="1" w:lastColumn="0" w:oddVBand="0" w:evenVBand="0" w:oddHBand="0" w:evenHBand="0" w:firstRowFirstColumn="0" w:firstRowLastColumn="0" w:lastRowFirstColumn="0" w:lastRowLastColumn="0"/>
+                  <w:tcW w:w="1696" w:type="dxa"/>
+                  <w:noWrap/>
+                  <w:hideMark/>
+                </w:tcPr>
+                <w:p>
+                  <w:pPr>
+                    <w:ind w:right="0"/>
+                    <w:jc w:val="center"/>
+                    <w:rPr>
+                      <w:rFonts w:ascii="Calibri" w:eastAsia="Times New Roman" w:hAnsi="Calibri"/>
+                      <w:b w:val="0"/>
+                      <w:bCs w:val="0"/>
+                      <w:color w:val="000000"/>
+                      <w:sz w:val="22"/>
+                      <w:szCs w:val="22"/>
+                      <w:lang w:eastAsia="en-GB"/>
+                      <w14:textFill>
+                        <w14:solidFill>
+                          <w14:srgbClr w14:val="000000">
+                            <w14:lumMod w14:val="75000"/>
+                            <w14:lumOff w14:val="0"/>
+                          </w14:srgbClr>
+                        </w14:solidFill>
+                      </w14:textFill>
+                    </w:rPr>
+                  </w:pPr>
+                  <w:r>
+                    <w:rPr>
+                      <w:rFonts w:ascii="Calibri" w:eastAsia="Times New Roman" w:hAnsi="Calibri"/>
+                      <w:b w:val="0"/>
+                      <w:bCs w:val="0"/>
+                      <w:color w:val="000000"/>
+                      <w:sz w:val="22"/>
+                      <w:szCs w:val="22"/>
+                      <w:lang w:eastAsia="en-GB"/>
+                      <w14:textFill>
+                        <w14:solidFill>
+                          <w14:srgbClr w14:val="000000">
+                            <w14:lumMod w14:val="75000"/>
+                            <w14:lumOff w14:val="0"/>
+                          </w14:srgbClr>
+                        </w14:solidFill>
+                      </w14:textFill>
+                    </w:rPr>
+                    <w:t>1.00E-02</w:t>
+                  </w:r>
+                </w:p>
+              </w:tc>
+              <w:tc>
+                <w:tcPr>
+                  <w:tcW w:w="2410" w:type="dxa"/>
+                  <w:noWrap/>
+                  <w:hideMark/>
+                </w:tcPr>
+                <w:p>
+                  <w:pPr>
+                    <w:ind w:right="0"/>
+                    <w:jc w:val="center"/>
+                    <w:cnfStyle w:val="000000000000" w:firstRow="0" w:lastRow="0" w:firstColumn="0" w:lastColumn="0" w:oddVBand="0" w:evenVBand="0" w:oddHBand="0" w:evenHBand="0" w:firstRowFirstColumn="0" w:firstRowLastColumn="0" w:lastRowFirstColumn="0" w:lastRowLastColumn="0"/>
+                    <w:rPr>
+                      <w:rFonts w:ascii="Calibri" w:eastAsia="Times New Roman" w:hAnsi="Calibri"/>
+                      <w:color w:val="000000"/>
+                      <w:sz w:val="22"/>
+                      <w:szCs w:val="22"/>
+                      <w:lang w:eastAsia="en-GB"/>
+                      <w14:textFill>
+                        <w14:solidFill>
+                          <w14:srgbClr w14:val="000000">
+                            <w14:lumMod w14:val="75000"/>
+                            <w14:lumOff w14:val="0"/>
+                          </w14:srgbClr>
+                        </w14:solidFill>
+                      </w14:textFill>
+                    </w:rPr>
+                  </w:pPr>
+                  <w:r>
+                    <w:rPr>
+                      <w:rFonts w:ascii="Calibri" w:eastAsia="Times New Roman" w:hAnsi="Calibri"/>
+                      <w:color w:val="000000"/>
+                      <w:sz w:val="22"/>
+                      <w:szCs w:val="22"/>
+                      <w:lang w:eastAsia="en-GB"/>
+                      <w14:textFill>
+                        <w14:solidFill>
+                          <w14:srgbClr w14:val="000000">
+                            <w14:lumMod w14:val="75000"/>
+                            <w14:lumOff w14:val="0"/>
+                          </w14:srgbClr>
+                        </w14:solidFill>
+                      </w14:textFill>
+                    </w:rPr>
+                    <w:t>-4.20E-03</w:t>
+                  </w:r>
+                </w:p>
+              </w:tc>
+              <w:tc>
+                <w:tcPr>
+                  <w:tcW w:w="2977" w:type="dxa"/>
+                  <w:noWrap/>
+                  <w:hideMark/>
+                </w:tcPr>
+                <w:p>
+                  <w:pPr>
+                    <w:ind w:right="0"/>
+                    <w:jc w:val="center"/>
+                    <w:cnfStyle w:val="000000000000" w:firstRow="0" w:lastRow="0" w:firstColumn="0" w:lastColumn="0" w:oddVBand="0" w:evenVBand="0" w:oddHBand="0" w:evenHBand="0" w:firstRowFirstColumn="0" w:firstRowLastColumn="0" w:lastRowFirstColumn="0" w:lastRowLastColumn="0"/>
+                    <w:rPr>
+                      <w:rFonts w:ascii="Calibri" w:eastAsia="Times New Roman" w:hAnsi="Calibri"/>
+                      <w:color w:val="000000"/>
+                      <w:sz w:val="22"/>
+                      <w:szCs w:val="22"/>
+                      <w:lang w:eastAsia="en-GB"/>
+                      <w14:textFill>
+                        <w14:solidFill>
+                          <w14:srgbClr w14:val="000000">
+                            <w14:lumMod w14:val="75000"/>
+                            <w14:lumOff w14:val="0"/>
+                          </w14:srgbClr>
+                        </w14:solidFill>
+                      </w14:textFill>
+                    </w:rPr>
+                  </w:pPr>
+                  <w:r>
+                    <w:rPr>
+                      <w:rFonts w:ascii="Calibri" w:eastAsia="Times New Roman" w:hAnsi="Calibri"/>
+                      <w:color w:val="000000"/>
+                      <w:sz w:val="22"/>
+                      <w:szCs w:val="22"/>
+                      <w:lang w:eastAsia="en-GB"/>
+                      <w14:textFill>
+                        <w14:solidFill>
+                          <w14:srgbClr w14:val="000000">
+                            <w14:lumMod w14:val="75000"/>
+                            <w14:lumOff w14:val="0"/>
+                          </w14:srgbClr>
+                        </w14:solidFill>
+                      </w14:textFill>
+                    </w:rPr>
+                    <w:t>4.22E-03</w:t>
+                  </w:r>
+                </w:p>
+              </w:tc>
+              <w:tc>
+                <w:tcPr>
+                  <w:tcW w:w="1843" w:type="dxa"/>
+                  <w:noWrap/>
+                  <w:hideMark/>
+                </w:tcPr>
+                <w:p>
+                  <w:pPr>
+                    <w:ind w:right="0"/>
+                    <w:jc w:val="center"/>
+                    <w:cnfStyle w:val="000000000000" w:firstRow="0" w:lastRow="0" w:firstColumn="0" w:lastColumn="0" w:oddVBand="0" w:evenVBand="0" w:oddHBand="0" w:evenHBand="0" w:firstRowFirstColumn="0" w:firstRowLastColumn="0" w:lastRowFirstColumn="0" w:lastRowLastColumn="0"/>
+                    <w:rPr>
+                      <w:rFonts w:ascii="Calibri" w:eastAsia="Times New Roman" w:hAnsi="Calibri"/>
+                      <w:color w:val="000000"/>
+                      <w:sz w:val="22"/>
+                      <w:szCs w:val="22"/>
+                      <w:lang w:eastAsia="en-GB"/>
+                      <w14:textFill>
+                        <w14:solidFill>
+                          <w14:srgbClr w14:val="000000">
+                            <w14:lumMod w14:val="75000"/>
+                            <w14:lumOff w14:val="0"/>
+                          </w14:srgbClr>
+                        </w14:solidFill>
+                      </w14:textFill>
+                    </w:rPr>
+                  </w:pPr>
+                  <w:r>
+                    <w:rPr>
+                      <w:rFonts w:ascii="Calibri" w:eastAsia="Times New Roman" w:hAnsi="Calibri"/>
+                      <w:color w:val="000000"/>
+                      <w:sz w:val="22"/>
+                      <w:szCs w:val="22"/>
+                      <w:lang w:eastAsia="en-GB"/>
+                      <w14:textFill>
+                        <w14:solidFill>
+                          <w14:srgbClr w14:val="000000">
+                            <w14:lumMod w14:val="75000"/>
+                            <w14:lumOff w14:val="0"/>
+                          </w14:srgbClr>
+                        </w14:solidFill>
+                      </w14:textFill>
+                    </w:rPr>
+                    <w:t>9.00E-06</w:t>
+                  </w:r>
+                </w:p>
+              </w:tc>
+            </w:tr>
+            <w:tr>
+              <w:trPr>
+                <w:trHeight w:val="288"/>
+              </w:trPr>
+              <w:tc>
+                <w:tcPr>
+                  <w:cnfStyle w:val="001000000000" w:firstRow="0" w:lastRow="0" w:firstColumn="1" w:lastColumn="0" w:oddVBand="0" w:evenVBand="0" w:oddHBand="0" w:evenHBand="0" w:firstRowFirstColumn="0" w:firstRowLastColumn="0" w:lastRowFirstColumn="0" w:lastRowLastColumn="0"/>
+                  <w:tcW w:w="1696" w:type="dxa"/>
+                  <w:noWrap/>
+                  <w:hideMark/>
+                </w:tcPr>
+                <w:p>
+                  <w:pPr>
+                    <w:ind w:right="0"/>
+                    <w:jc w:val="center"/>
+                    <w:rPr>
+                      <w:rFonts w:ascii="Calibri" w:eastAsia="Times New Roman" w:hAnsi="Calibri"/>
+                      <w:b w:val="0"/>
+                      <w:bCs w:val="0"/>
+                      <w:color w:val="000000"/>
+                      <w:sz w:val="22"/>
+                      <w:szCs w:val="22"/>
+                      <w:lang w:eastAsia="en-GB"/>
+                      <w14:textFill>
+                        <w14:solidFill>
+                          <w14:srgbClr w14:val="000000">
+                            <w14:lumMod w14:val="75000"/>
+                            <w14:lumOff w14:val="0"/>
+                          </w14:srgbClr>
+                        </w14:solidFill>
+                      </w14:textFill>
+                    </w:rPr>
+                  </w:pPr>
+                  <w:r>
+                    <w:rPr>
+                      <w:rFonts w:ascii="Calibri" w:eastAsia="Times New Roman" w:hAnsi="Calibri"/>
+                      <w:b w:val="0"/>
+                      <w:bCs w:val="0"/>
+                      <w:color w:val="000000"/>
+                      <w:sz w:val="22"/>
+                      <w:szCs w:val="22"/>
+                      <w:lang w:eastAsia="en-GB"/>
+                      <w14:textFill>
+                        <w14:solidFill>
+                          <w14:srgbClr w14:val="000000">
+                            <w14:lumMod w14:val="75000"/>
+                            <w14:lumOff w14:val="0"/>
+                          </w14:srgbClr>
+                        </w14:solidFill>
+                      </w14:textFill>
+                    </w:rPr>
+                    <w:t>5.00E-03</w:t>
+                  </w:r>
+                </w:p>
+              </w:tc>
+              <w:tc>
+                <w:tcPr>
+                  <w:tcW w:w="2410" w:type="dxa"/>
+                  <w:noWrap/>
+                  <w:hideMark/>
+                </w:tcPr>
+                <w:p>
+                  <w:pPr>
+                    <w:ind w:right="0"/>
+                    <w:jc w:val="center"/>
+                    <w:cnfStyle w:val="000000000000" w:firstRow="0" w:lastRow="0" w:firstColumn="0" w:lastColumn="0" w:oddVBand="0" w:evenVBand="0" w:oddHBand="0" w:evenHBand="0" w:firstRowFirstColumn="0" w:firstRowLastColumn="0" w:lastRowFirstColumn="0" w:lastRowLastColumn="0"/>
+                    <w:rPr>
+                      <w:rFonts w:ascii="Calibri" w:eastAsia="Times New Roman" w:hAnsi="Calibri"/>
+                      <w:color w:val="000000"/>
+                      <w:sz w:val="22"/>
+                      <w:szCs w:val="22"/>
+                      <w:lang w:eastAsia="en-GB"/>
+                      <w14:textFill>
+                        <w14:solidFill>
+                          <w14:srgbClr w14:val="000000">
+                            <w14:lumMod w14:val="75000"/>
+                            <w14:lumOff w14:val="0"/>
+                          </w14:srgbClr>
+                        </w14:solidFill>
+                      </w14:textFill>
+                    </w:rPr>
+                  </w:pPr>
+                  <w:r>
+                    <w:rPr>
+                      <w:rFonts w:ascii="Calibri" w:eastAsia="Times New Roman" w:hAnsi="Calibri"/>
+                      <w:color w:val="000000"/>
+                      <w:sz w:val="22"/>
+                      <w:szCs w:val="22"/>
+                      <w:lang w:eastAsia="en-GB"/>
+                      <w14:textFill>
+                        <w14:solidFill>
+                          <w14:srgbClr w14:val="000000">
+                            <w14:lumMod w14:val="75000"/>
+                            <w14:lumOff w14:val="0"/>
+                          </w14:srgbClr>
+                        </w14:solidFill>
+                      </w14:textFill>
+                    </w:rPr>
+                    <w:t>-2.10E-03</w:t>
+                  </w:r>
+                </w:p>
+              </w:tc>
+              <w:tc>
+                <w:tcPr>
+                  <w:tcW w:w="2977" w:type="dxa"/>
+                  <w:noWrap/>
+                  <w:hideMark/>
+                </w:tcPr>
+                <w:p>
+                  <w:pPr>
+                    <w:ind w:right="0"/>
+                    <w:jc w:val="center"/>
+                    <w:cnfStyle w:val="000000000000" w:firstRow="0" w:lastRow="0" w:firstColumn="0" w:lastColumn="0" w:oddVBand="0" w:evenVBand="0" w:oddHBand="0" w:evenHBand="0" w:firstRowFirstColumn="0" w:firstRowLastColumn="0" w:lastRowFirstColumn="0" w:lastRowLastColumn="0"/>
+                    <w:rPr>
+                      <w:rFonts w:ascii="Calibri" w:eastAsia="Times New Roman" w:hAnsi="Calibri"/>
+                      <w:color w:val="000000"/>
+                      <w:sz w:val="22"/>
+                      <w:szCs w:val="22"/>
+                      <w:lang w:eastAsia="en-GB"/>
+                      <w14:textFill>
+                        <w14:solidFill>
+                          <w14:srgbClr w14:val="000000">
+                            <w14:lumMod w14:val="75000"/>
+                            <w14:lumOff w14:val="0"/>
+                          </w14:srgbClr>
+                        </w14:solidFill>
+                      </w14:textFill>
+                    </w:rPr>
+                  </w:pPr>
+                  <w:r>
+                    <w:rPr>
+                      <w:rFonts w:ascii="Calibri" w:eastAsia="Times New Roman" w:hAnsi="Calibri"/>
+                      <w:color w:val="000000"/>
+                      <w:sz w:val="22"/>
+                      <w:szCs w:val="22"/>
+                      <w:lang w:eastAsia="en-GB"/>
+                      <w14:textFill>
+                        <w14:solidFill>
+                          <w14:srgbClr w14:val="000000">
+                            <w14:lumMod w14:val="75000"/>
+                            <w14:lumOff w14:val="0"/>
+                          </w14:srgbClr>
+                        </w14:solidFill>
+                      </w14:textFill>
+                    </w:rPr>
+                    <w:t>2.11E-03</w:t>
+                  </w:r>
+                </w:p>
+              </w:tc>
+              <w:tc>
+                <w:tcPr>
+                  <w:tcW w:w="1843" w:type="dxa"/>
+                  <w:noWrap/>
+                  <w:hideMark/>
+                </w:tcPr>
+                <w:p>
+                  <w:pPr>
+                    <w:ind w:right="0"/>
+                    <w:jc w:val="center"/>
+                    <w:cnfStyle w:val="000000000000" w:firstRow="0" w:lastRow="0" w:firstColumn="0" w:lastColumn="0" w:oddVBand="0" w:evenVBand="0" w:oddHBand="0" w:evenHBand="0" w:firstRowFirstColumn="0" w:firstRowLastColumn="0" w:lastRowFirstColumn="0" w:lastRowLastColumn="0"/>
+                    <w:rPr>
+                      <w:rFonts w:ascii="Calibri" w:eastAsia="Times New Roman" w:hAnsi="Calibri"/>
+                      <w:color w:val="000000"/>
+                      <w:sz w:val="22"/>
+                      <w:szCs w:val="22"/>
+                      <w:lang w:eastAsia="en-GB"/>
+                      <w14:textFill>
+                        <w14:solidFill>
+                          <w14:srgbClr w14:val="000000">
+                            <w14:lumMod w14:val="75000"/>
+                            <w14:lumOff w14:val="0"/>
+                          </w14:srgbClr>
+                        </w14:solidFill>
+                      </w14:textFill>
+                    </w:rPr>
+                  </w:pPr>
+                  <w:r>
+                    <w:rPr>
+                      <w:rFonts w:ascii="Calibri" w:eastAsia="Times New Roman" w:hAnsi="Calibri"/>
+                      <w:color w:val="000000"/>
+                      <w:sz w:val="22"/>
+                      <w:szCs w:val="22"/>
+                      <w:lang w:eastAsia="en-GB"/>
+                      <w14:textFill>
+                        <w14:solidFill>
+                          <w14:srgbClr w14:val="000000">
+                            <w14:lumMod w14:val="75000"/>
+                            <w14:lumOff w14:val="0"/>
+                          </w14:srgbClr>
+                        </w14:solidFill>
+                      </w14:textFill>
+                    </w:rPr>
+                    <w:t>2.25E-06</w:t>
+                  </w:r>
+                </w:p>
+              </w:tc>
+            </w:tr>
+            <w:tr>
+              <w:trPr>
+                <w:trHeight w:val="288"/>
+              </w:trPr>
+              <w:tc>
+                <w:tcPr>
+                  <w:cnfStyle w:val="001000000000" w:firstRow="0" w:lastRow="0" w:firstColumn="1" w:lastColumn="0" w:oddVBand="0" w:evenVBand="0" w:oddHBand="0" w:evenHBand="0" w:firstRowFirstColumn="0" w:firstRowLastColumn="0" w:lastRowFirstColumn="0" w:lastRowLastColumn="0"/>
+                  <w:tcW w:w="1696" w:type="dxa"/>
+                  <w:noWrap/>
+                  <w:hideMark/>
+                </w:tcPr>
+                <w:p>
+                  <w:pPr>
+                    <w:ind w:right="0"/>
+                    <w:jc w:val="center"/>
+                    <w:rPr>
+                      <w:rFonts w:ascii="Calibri" w:eastAsia="Times New Roman" w:hAnsi="Calibri"/>
+                      <w:b w:val="0"/>
+                      <w:bCs w:val="0"/>
+                      <w:color w:val="000000"/>
+                      <w:sz w:val="22"/>
+                      <w:szCs w:val="22"/>
+                      <w:lang w:eastAsia="en-GB"/>
+                      <w14:textFill>
+                        <w14:solidFill>
+                          <w14:srgbClr w14:val="000000">
+                            <w14:lumMod w14:val="75000"/>
+                            <w14:lumOff w14:val="0"/>
+                          </w14:srgbClr>
+                        </w14:solidFill>
+                      </w14:textFill>
+                    </w:rPr>
+                  </w:pPr>
+                  <w:r>
+                    <w:rPr>
+                      <w:rFonts w:ascii="Calibri" w:eastAsia="Times New Roman" w:hAnsi="Calibri"/>
+                      <w:b w:val="0"/>
+                      <w:bCs w:val="0"/>
+                      <w:color w:val="000000"/>
+                      <w:sz w:val="22"/>
+                      <w:szCs w:val="22"/>
+                      <w:lang w:eastAsia="en-GB"/>
+                      <w14:textFill>
+                        <w14:solidFill>
+                          <w14:srgbClr w14:val="000000">
+                            <w14:lumMod w14:val="75000"/>
+                            <w14:lumOff w14:val="0"/>
+                          </w14:srgbClr>
+                        </w14:solidFill>
+                      </w14:textFill>
+                    </w:rPr>
+                    <w:t>1.00E-03</w:t>
+                  </w:r>
+                </w:p>
+              </w:tc>
+              <w:tc>
+                <w:tcPr>
+                  <w:tcW w:w="2410" w:type="dxa"/>
+                  <w:noWrap/>
+                  <w:hideMark/>
+                </w:tcPr>
+                <w:p>
+                  <w:pPr>
+                    <w:ind w:right="0"/>
+                    <w:jc w:val="center"/>
+                    <w:cnfStyle w:val="000000000000" w:firstRow="0" w:lastRow="0" w:firstColumn="0" w:lastColumn="0" w:oddVBand="0" w:evenVBand="0" w:oddHBand="0" w:evenHBand="0" w:firstRowFirstColumn="0" w:firstRowLastColumn="0" w:lastRowFirstColumn="0" w:lastRowLastColumn="0"/>
+                    <w:rPr>
+                      <w:rFonts w:ascii="Calibri" w:eastAsia="Times New Roman" w:hAnsi="Calibri"/>
+                      <w:color w:val="000000"/>
+                      <w:sz w:val="22"/>
+                      <w:szCs w:val="22"/>
+                      <w:lang w:eastAsia="en-GB"/>
+                      <w14:textFill>
+                        <w14:solidFill>
+                          <w14:srgbClr w14:val="000000">
+                            <w14:lumMod w14:val="75000"/>
+                            <w14:lumOff w14:val="0"/>
+                          </w14:srgbClr>
+                        </w14:solidFill>
+                      </w14:textFill>
+                    </w:rPr>
+                  </w:pPr>
+                  <w:r>
+                    <w:rPr>
+                      <w:rFonts w:ascii="Calibri" w:eastAsia="Times New Roman" w:hAnsi="Calibri"/>
+                      <w:color w:val="000000"/>
+                      <w:sz w:val="22"/>
+                      <w:szCs w:val="22"/>
+                      <w:lang w:eastAsia="en-GB"/>
+                      <w14:textFill>
+                        <w14:solidFill>
+                          <w14:srgbClr w14:val="000000">
+                            <w14:lumMod w14:val="75000"/>
+                            <w14:lumOff w14:val="0"/>
+                          </w14:srgbClr>
+                        </w14:solidFill>
+                      </w14:textFill>
+                    </w:rPr>
+                    <w:t>-4.21E-04</w:t>
+                  </w:r>
+                </w:p>
+              </w:tc>
+              <w:tc>
+                <w:tcPr>
+                  <w:tcW w:w="2977" w:type="dxa"/>
+                  <w:noWrap/>
+                  <w:hideMark/>
+                </w:tcPr>
+                <w:p>
+                  <w:pPr>
+                    <w:ind w:right="0"/>
+                    <w:jc w:val="center"/>
+                    <w:cnfStyle w:val="000000000000" w:firstRow="0" w:lastRow="0" w:firstColumn="0" w:lastColumn="0" w:oddVBand="0" w:evenVBand="0" w:oddHBand="0" w:evenHBand="0" w:firstRowFirstColumn="0" w:firstRowLastColumn="0" w:lastRowFirstColumn="0" w:lastRowLastColumn="0"/>
+                    <w:rPr>
+                      <w:rFonts w:ascii="Calibri" w:eastAsia="Times New Roman" w:hAnsi="Calibri"/>
+                      <w:color w:val="000000"/>
+                      <w:sz w:val="22"/>
+                      <w:szCs w:val="22"/>
+                      <w:lang w:eastAsia="en-GB"/>
+                      <w14:textFill>
+                        <w14:solidFill>
+                          <w14:srgbClr w14:val="000000">
+                            <w14:lumMod w14:val="75000"/>
+                            <w14:lumOff w14:val="0"/>
+                          </w14:srgbClr>
+                        </w14:solidFill>
+                      </w14:textFill>
+                    </w:rPr>
+                  </w:pPr>
+                  <w:r>
+                    <w:rPr>
+                      <w:rFonts w:ascii="Calibri" w:eastAsia="Times New Roman" w:hAnsi="Calibri"/>
+                      <w:color w:val="000000"/>
+                      <w:sz w:val="22"/>
+                      <w:szCs w:val="22"/>
+                      <w:lang w:eastAsia="en-GB"/>
+                      <w14:textFill>
+                        <w14:solidFill>
+                          <w14:srgbClr w14:val="000000">
+                            <w14:lumMod w14:val="75000"/>
+                            <w14:lumOff w14:val="0"/>
+                          </w14:srgbClr>
+                        </w14:solidFill>
+                      </w14:textFill>
+                    </w:rPr>
+                    <w:t>4.21E-04</w:t>
+                  </w:r>
+                </w:p>
+              </w:tc>
+              <w:tc>
+                <w:tcPr>
+                  <w:tcW w:w="1843" w:type="dxa"/>
+                  <w:noWrap/>
+                  <w:hideMark/>
+                </w:tcPr>
+                <w:p>
+                  <w:pPr>
+                    <w:ind w:right="0"/>
+                    <w:jc w:val="center"/>
+                    <w:cnfStyle w:val="000000000000" w:firstRow="0" w:lastRow="0" w:firstColumn="0" w:lastColumn="0" w:oddVBand="0" w:evenVBand="0" w:oddHBand="0" w:evenHBand="0" w:firstRowFirstColumn="0" w:firstRowLastColumn="0" w:lastRowFirstColumn="0" w:lastRowLastColumn="0"/>
+                    <w:rPr>
+                      <w:rFonts w:ascii="Calibri" w:eastAsia="Times New Roman" w:hAnsi="Calibri"/>
+                      <w:color w:val="000000"/>
+                      <w:sz w:val="22"/>
+                      <w:szCs w:val="22"/>
+                      <w:lang w:eastAsia="en-GB"/>
+                      <w14:textFill>
+                        <w14:solidFill>
+                          <w14:srgbClr w14:val="000000">
+                            <w14:lumMod w14:val="75000"/>
+                            <w14:lumOff w14:val="0"/>
+                          </w14:srgbClr>
+                        </w14:solidFill>
+                      </w14:textFill>
+                    </w:rPr>
+                  </w:pPr>
+                  <w:r>
+                    <w:rPr>
+                      <w:rFonts w:ascii="Calibri" w:eastAsia="Times New Roman" w:hAnsi="Calibri"/>
+                      <w:color w:val="000000"/>
+                      <w:sz w:val="22"/>
+                      <w:szCs w:val="22"/>
+                      <w:lang w:eastAsia="en-GB"/>
+                      <w14:textFill>
+                        <w14:solidFill>
+                          <w14:srgbClr w14:val="000000">
+                            <w14:lumMod w14:val="75000"/>
+                            <w14:lumOff w14:val="0"/>
+                          </w14:srgbClr>
+                        </w14:solidFill>
+                      </w14:textFill>
+                    </w:rPr>
+                    <w:t>9.01E-08</w:t>
+                  </w:r>
+                </w:p>
+              </w:tc>
+            </w:tr>
+          </w:tbl>
           <w:p>
             <w:pPr>
-              <w:jc w:val="center"/>
-            </w:pPr>
-            <w:r>
-              <w:t>Step                        Backward                   Forward                    Central</w:t>
-            </w:r>
-          </w:p>
-          <w:p>
-            <w:pPr>
-              <w:jc w:val="center"/>
-              <w:rPr>
-                <w:rFonts w:ascii="Courier New" w:hAnsi="Courier New" w:cs="Courier New"/>
-              </w:rPr>
-            </w:pPr>
-            <w:r>
-              <w:rPr>
-                <w:rFonts w:ascii="Courier New" w:hAnsi="Courier New" w:cs="Courier New"/>
-              </w:rPr>
-              <w:t>1.0000e-01  -4.1138e-02   4.2939e-02   9.0005e-04</w:t>
-            </w:r>
-          </w:p>
-          <w:p>
-            <w:pPr>
-              <w:jc w:val="center"/>
-              <w:rPr>
-                <w:rFonts w:ascii="Courier New" w:hAnsi="Courier New" w:cs="Courier New"/>
-              </w:rPr>
-            </w:pPr>
-            <w:r>
-              <w:rPr>
-                <w:rFonts w:ascii="Courier New" w:hAnsi="Courier New" w:cs="Courier New"/>
-              </w:rPr>
-              <w:t>5.0000e-02  -2.0807e-02   2.1257e-02   2.2510e-04</w:t>
-            </w:r>
-          </w:p>
-          <w:p>
-            <w:pPr>
-              <w:jc w:val="center"/>
-              <w:rPr>
-                <w:rFonts w:ascii="Courier New" w:hAnsi="Courier New" w:cs="Courier New"/>
-              </w:rPr>
-            </w:pPr>
-            <w:r>
-              <w:rPr>
-                <w:rFonts w:ascii="Courier New" w:hAnsi="Courier New" w:cs="Courier New"/>
-              </w:rPr>
-              <w:t>1.0000e-02  -4.1983e-03   4.2163e-03   9.0050e-06</w:t>
-            </w:r>
-          </w:p>
-          <w:p>
-            <w:pPr>
-              <w:jc w:val="center"/>
-              <w:rPr>
-                <w:rFonts w:ascii="Courier New" w:hAnsi="Courier New" w:cs="Courier New"/>
-              </w:rPr>
-            </w:pPr>
-            <w:r>
-              <w:rPr>
-                <w:rFonts w:ascii="Courier New" w:hAnsi="Courier New" w:cs="Courier New"/>
-              </w:rPr>
-              <w:t>5.0000e-03  -2.1014e-03   2.1059e-03   2.2513e-06</w:t>
-            </w:r>
-          </w:p>
-          <w:p>
-            <w:pPr>
-              <w:jc w:val="center"/>
-              <w:rPr>
-                <w:rFonts w:ascii="Courier New" w:hAnsi="Courier New" w:cs="Courier New"/>
-              </w:rPr>
-            </w:pPr>
-            <w:r>
-              <w:rPr>
-                <w:rFonts w:ascii="Courier New" w:hAnsi="Courier New" w:cs="Courier New"/>
-              </w:rPr>
-              <w:t>1.0000e-03  -4.2065e-04   4.2083e-04   9.0050e-08</w:t>
-            </w:r>
-          </w:p>
-          <w:p>
-            <w:pPr>
-              <w:jc w:val="center"/>
+              <w:jc w:val="left"/>
             </w:pPr>
           </w:p>
         </w:tc>
       </w:tr>
     </w:tbl>
     <w:p>
+      <w:pPr>
+        <w:pStyle w:val="Afterequation"/>
+      </w:pPr>
       <w:r>
         <w:t xml:space="preserve">The columns two and three show the equivalence of the order </w:t>
       </w:r>
@@ -1025,6 +2097,11 @@
         <w:lastRenderedPageBreak/>
         <w:t>Graphical</w:t>
       </w:r>
+      <w:r>
+        <w:t xml:space="preserve"> results</w:t>
+      </w:r>
+      <w:bookmarkStart w:id="0" w:name="_GoBack"/>
+      <w:bookmarkEnd w:id="0"/>
     </w:p>
     <w:p>
       <w:pPr>
@@ -1155,13 +2232,7 @@
                   <w:rPr>
                     <w:rFonts w:ascii="Cambria Math" w:hAnsi="Cambria Math"/>
                   </w:rPr>
-                  <m:t>(</m:t>
-                </m:r>
-                <m:r>
-                  <w:rPr>
-                    <w:rFonts w:ascii="Cambria Math" w:hAnsi="Cambria Math"/>
-                  </w:rPr>
-                  <m:t>E</m:t>
+                  <m:t>(E</m:t>
                 </m:r>
                 <m:d>
                   <m:dPr>
@@ -1185,13 +2256,7 @@
                   <w:rPr>
                     <w:rFonts w:ascii="Cambria Math" w:hAnsi="Cambria Math"/>
                   </w:rPr>
-                  <m:t>)</m:t>
-                </m:r>
-                <m:r>
-                  <w:rPr>
-                    <w:rFonts w:ascii="Cambria Math" w:hAnsi="Cambria Math"/>
-                  </w:rPr>
-                  <m:t>≈</m:t>
+                  <m:t>)≈</m:t>
                 </m:r>
                 <m:func>
                   <m:funcPr>
@@ -1284,13 +2349,6 @@
     <w:p/>
     <w:sdt>
       <w:sdtPr>
-        <w:id w:val="2081707952"/>
-        <w:docPartObj>
-          <w:docPartGallery w:val="Bibliographies"/>
-          <w:docPartUnique/>
-        </w:docPartObj>
-      </w:sdtPr>
-      <w:sdtEndPr>
         <w:rPr>
           <w:rFonts w:asciiTheme="minorHAnsi" w:eastAsiaTheme="minorEastAsia" w:hAnsiTheme="minorHAnsi"/>
           <w:b w:val="0"/>
@@ -1299,7 +2357,13 @@
           <w:sz w:val="24"/>
           <w:szCs w:val="24"/>
         </w:rPr>
-      </w:sdtEndPr>
+        <w:id w:val="2081707952"/>
+        <w:docPartObj>
+          <w:docPartGallery w:val="Bibliographies"/>
+          <w:docPartUnique/>
+        </w:docPartObj>
+      </w:sdtPr>
+      <w:sdtEndPr/>
       <w:sdtContent>
         <w:p>
           <w:pPr>
@@ -1314,6 +2378,7 @@
             <w:id w:val="-108823229"/>
             <w:bibliography/>
           </w:sdtPr>
+          <w:sdtEndPr/>
           <w:sdtContent>
             <w:p>
               <w:pPr>
@@ -1447,10 +2512,7 @@
         </w:sdt>
       </w:sdtContent>
     </w:sdt>
-    <w:p>
-      <w:bookmarkStart w:id="0" w:name="_GoBack"/>
-      <w:bookmarkEnd w:id="0"/>
-    </w:p>
+    <w:p/>
     <w:sectPr>
       <w:pgSz w:w="11906" w:h="16838"/>
       <w:pgMar w:top="1417" w:right="1417" w:bottom="1417" w:left="1417" w:header="708" w:footer="708" w:gutter="0"/>
@@ -2642,6 +3704,186 @@
       <w:lang w:val="en-US"/>
     </w:rPr>
   </w:style>
+  <w:style w:type="table" w:styleId="LightShading">
+    <w:name w:val="Light Shading"/>
+    <w:basedOn w:val="TableNormal"/>
+    <w:uiPriority w:val="60"/>
+    <w:rsid w:val="00DD5AD8"/>
+    <w:rPr>
+      <w:color w:val="000000" w:themeColor="text1" w:themeShade="BF"/>
+    </w:rPr>
+    <w:tblPr>
+      <w:tblStyleRowBandSize w:val="2"/>
+      <w:tblStyleColBandSize w:val="2"/>
+      <w:tblInd w:w="0" w:type="dxa"/>
+      <w:tblBorders>
+        <w:top w:val="single" w:sz="8" w:space="0" w:color="000000" w:themeColor="text1"/>
+        <w:bottom w:val="single" w:sz="8" w:space="0" w:color="000000" w:themeColor="text1"/>
+      </w:tblBorders>
+      <w:tblCellMar>
+        <w:top w:w="0" w:type="dxa"/>
+        <w:left w:w="108" w:type="dxa"/>
+        <w:bottom w:w="0" w:type="dxa"/>
+        <w:right w:w="108" w:type="dxa"/>
+      </w:tblCellMar>
+    </w:tblPr>
+    <w:tblStylePr w:type="firstRow">
+      <w:pPr>
+        <w:spacing w:before="0" w:after="0" w:line="240" w:lineRule="auto"/>
+      </w:pPr>
+      <w:rPr>
+        <w:b/>
+        <w:bCs/>
+        <w:color w:val="000000" w:themeColor="text1" w:themeShade="BF"/>
+      </w:rPr>
+      <w:tblPr/>
+      <w:tcPr>
+        <w:tcBorders>
+          <w:top w:val="single" w:sz="8" w:space="0" w:color="000000" w:themeColor="text1"/>
+          <w:left w:val="nil"/>
+          <w:bottom w:val="single" w:sz="8" w:space="0" w:color="000000" w:themeColor="text1"/>
+          <w:right w:val="nil"/>
+          <w:insideH w:val="nil"/>
+          <w:insideV w:val="nil"/>
+        </w:tcBorders>
+      </w:tcPr>
+    </w:tblStylePr>
+    <w:tblStylePr w:type="lastRow">
+      <w:pPr>
+        <w:spacing w:before="0" w:after="0" w:line="240" w:lineRule="auto"/>
+      </w:pPr>
+      <w:rPr>
+        <w:b/>
+        <w:bCs/>
+        <w:color w:val="000000" w:themeColor="text1" w:themeShade="BF"/>
+      </w:rPr>
+      <w:tblPr/>
+      <w:tcPr>
+        <w:tcBorders>
+          <w:top w:val="single" w:sz="8" w:space="0" w:color="000000" w:themeColor="text1"/>
+          <w:left w:val="nil"/>
+          <w:bottom w:val="single" w:sz="8" w:space="0" w:color="000000" w:themeColor="text1"/>
+          <w:right w:val="nil"/>
+          <w:insideH w:val="nil"/>
+          <w:insideV w:val="nil"/>
+        </w:tcBorders>
+      </w:tcPr>
+    </w:tblStylePr>
+    <w:tblStylePr w:type="firstCol">
+      <w:rPr>
+        <w:b/>
+        <w:bCs/>
+        <w:color w:val="000000" w:themeColor="text1" w:themeShade="BF"/>
+      </w:rPr>
+    </w:tblStylePr>
+    <w:tblStylePr w:type="lastCol">
+      <w:rPr>
+        <w:b/>
+        <w:bCs/>
+        <w:color w:val="000000" w:themeColor="text1" w:themeShade="BF"/>
+      </w:rPr>
+    </w:tblStylePr>
+  </w:style>
+  <w:style w:type="table" w:styleId="LightShading-Accent1">
+    <w:name w:val="Light Shading Accent 1"/>
+    <w:basedOn w:val="TableNormal"/>
+    <w:uiPriority w:val="60"/>
+    <w:rsid w:val="00DD5AD8"/>
+    <w:rPr>
+      <w:color w:val="365F91" w:themeColor="accent1" w:themeShade="BF"/>
+    </w:rPr>
+    <w:tblPr>
+      <w:tblStyleRowBandSize w:val="1"/>
+      <w:tblStyleColBandSize w:val="1"/>
+      <w:tblInd w:w="0" w:type="dxa"/>
+      <w:tblBorders>
+        <w:top w:val="single" w:sz="8" w:space="0" w:color="4F81BD" w:themeColor="accent1"/>
+        <w:bottom w:val="single" w:sz="8" w:space="0" w:color="4F81BD" w:themeColor="accent1"/>
+      </w:tblBorders>
+      <w:tblCellMar>
+        <w:top w:w="0" w:type="dxa"/>
+        <w:left w:w="108" w:type="dxa"/>
+        <w:bottom w:w="0" w:type="dxa"/>
+        <w:right w:w="108" w:type="dxa"/>
+      </w:tblCellMar>
+    </w:tblPr>
+    <w:tblStylePr w:type="firstRow">
+      <w:pPr>
+        <w:spacing w:before="0" w:after="0" w:line="240" w:lineRule="auto"/>
+      </w:pPr>
+      <w:rPr>
+        <w:b/>
+        <w:bCs/>
+      </w:rPr>
+      <w:tblPr/>
+      <w:tcPr>
+        <w:tcBorders>
+          <w:top w:val="single" w:sz="8" w:space="0" w:color="4F81BD" w:themeColor="accent1"/>
+          <w:left w:val="nil"/>
+          <w:bottom w:val="single" w:sz="8" w:space="0" w:color="4F81BD" w:themeColor="accent1"/>
+          <w:right w:val="nil"/>
+          <w:insideH w:val="nil"/>
+          <w:insideV w:val="nil"/>
+        </w:tcBorders>
+      </w:tcPr>
+    </w:tblStylePr>
+    <w:tblStylePr w:type="lastRow">
+      <w:pPr>
+        <w:spacing w:before="0" w:after="0" w:line="240" w:lineRule="auto"/>
+      </w:pPr>
+      <w:rPr>
+        <w:b/>
+        <w:bCs/>
+      </w:rPr>
+      <w:tblPr/>
+      <w:tcPr>
+        <w:tcBorders>
+          <w:top w:val="single" w:sz="8" w:space="0" w:color="4F81BD" w:themeColor="accent1"/>
+          <w:left w:val="nil"/>
+          <w:bottom w:val="single" w:sz="8" w:space="0" w:color="4F81BD" w:themeColor="accent1"/>
+          <w:right w:val="nil"/>
+          <w:insideH w:val="nil"/>
+          <w:insideV w:val="nil"/>
+        </w:tcBorders>
+      </w:tcPr>
+    </w:tblStylePr>
+    <w:tblStylePr w:type="firstCol">
+      <w:rPr>
+        <w:b/>
+        <w:bCs/>
+      </w:rPr>
+    </w:tblStylePr>
+    <w:tblStylePr w:type="lastCol">
+      <w:rPr>
+        <w:b/>
+        <w:bCs/>
+      </w:rPr>
+    </w:tblStylePr>
+    <w:tblStylePr w:type="band1Vert">
+      <w:tblPr/>
+      <w:tcPr>
+        <w:tcBorders>
+          <w:left w:val="nil"/>
+          <w:right w:val="nil"/>
+          <w:insideH w:val="nil"/>
+          <w:insideV w:val="nil"/>
+        </w:tcBorders>
+        <w:shd w:val="clear" w:color="auto" w:fill="D3DFEE" w:themeFill="accent1" w:themeFillTint="3F"/>
+      </w:tcPr>
+    </w:tblStylePr>
+    <w:tblStylePr w:type="band1Horz">
+      <w:tblPr/>
+      <w:tcPr>
+        <w:tcBorders>
+          <w:left w:val="nil"/>
+          <w:right w:val="nil"/>
+          <w:insideH w:val="nil"/>
+          <w:insideV w:val="nil"/>
+        </w:tcBorders>
+        <w:shd w:val="clear" w:color="auto" w:fill="D3DFEE" w:themeFill="accent1" w:themeFillTint="3F"/>
+      </w:tcPr>
+    </w:tblStylePr>
+  </w:style>
 </w:styles>
 </file>
 
@@ -3527,291 +4769,22 @@
       <w:lang w:val="en-US"/>
     </w:rPr>
   </w:style>
-</w:styles>
-</file>
-
-<file path=word/glossary/document.xml><?xml version="1.0" encoding="utf-8"?>
-<w:glossaryDocument xmlns:wpc="http://schemas.microsoft.com/office/word/2010/wordprocessingCanvas" xmlns:mc="http://schemas.openxmlformats.org/markup-compatibility/2006" xmlns:o="urn:schemas-microsoft-com:office:office" xmlns:r="http://schemas.openxmlformats.org/officeDocument/2006/relationships" xmlns:m="http://schemas.openxmlformats.org/officeDocument/2006/math" xmlns:v="urn:schemas-microsoft-com:vml" xmlns:wp14="http://schemas.microsoft.com/office/word/2010/wordprocessingDrawing" xmlns:wp="http://schemas.openxmlformats.org/drawingml/2006/wordprocessingDrawing" xmlns:w10="urn:schemas-microsoft-com:office:word" xmlns:w="http://schemas.openxmlformats.org/wordprocessingml/2006/main" xmlns:w14="http://schemas.microsoft.com/office/word/2010/wordml" xmlns:wpg="http://schemas.microsoft.com/office/word/2010/wordprocessingGroup" xmlns:wpi="http://schemas.microsoft.com/office/word/2010/wordprocessingInk" xmlns:wne="http://schemas.microsoft.com/office/word/2006/wordml" xmlns:wps="http://schemas.microsoft.com/office/word/2010/wordprocessingShape" mc:Ignorable="w14 wp14"/>
-</file>
-
-<file path=word/glossary/fontTable.xml><?xml version="1.0" encoding="utf-8"?>
-<w:fonts xmlns:mc="http://schemas.openxmlformats.org/markup-compatibility/2006" xmlns:r="http://schemas.openxmlformats.org/officeDocument/2006/relationships" xmlns:w="http://schemas.openxmlformats.org/wordprocessingml/2006/main" xmlns:w14="http://schemas.microsoft.com/office/word/2010/wordml" mc:Ignorable="w14">
-  <w:font w:name="Calibri">
-    <w:panose1 w:val="020F0502020204030204"/>
-    <w:charset w:val="00"/>
-    <w:family w:val="swiss"/>
-    <w:pitch w:val="variable"/>
-    <w:sig w:usb0="E00002FF" w:usb1="4000ACFF" w:usb2="00000001" w:usb3="00000000" w:csb0="0000019F" w:csb1="00000000"/>
-  </w:font>
-  <w:font w:name="Times New Roman">
-    <w:panose1 w:val="02020603050405020304"/>
-    <w:charset w:val="00"/>
-    <w:family w:val="roman"/>
-    <w:pitch w:val="variable"/>
-    <w:sig w:usb0="E0002AFF" w:usb1="C0007841" w:usb2="00000009" w:usb3="00000000" w:csb0="000001FF" w:csb1="00000000"/>
-  </w:font>
-  <w:font w:name="Courier New">
-    <w:panose1 w:val="02070309020205020404"/>
-    <w:charset w:val="00"/>
-    <w:family w:val="modern"/>
-    <w:pitch w:val="fixed"/>
-    <w:sig w:usb0="E0002AFF" w:usb1="C0007843" w:usb2="00000009" w:usb3="00000000" w:csb0="000001FF" w:csb1="00000000"/>
-  </w:font>
-  <w:font w:name="Wingdings">
-    <w:panose1 w:val="05000000000000000000"/>
-    <w:charset w:val="02"/>
-    <w:family w:val="auto"/>
-    <w:pitch w:val="variable"/>
-    <w:sig w:usb0="00000000" w:usb1="10000000" w:usb2="00000000" w:usb3="00000000" w:csb0="80000000" w:csb1="00000000"/>
-  </w:font>
-  <w:font w:name="Symbol">
-    <w:panose1 w:val="05050102010706020507"/>
-    <w:charset w:val="02"/>
-    <w:family w:val="roman"/>
-    <w:pitch w:val="variable"/>
-    <w:sig w:usb0="00000000" w:usb1="10000000" w:usb2="00000000" w:usb3="00000000" w:csb0="80000000" w:csb1="00000000"/>
-  </w:font>
-  <w:font w:name="Cambria">
-    <w:panose1 w:val="02040503050406030204"/>
-    <w:charset w:val="00"/>
-    <w:family w:val="roman"/>
-    <w:pitch w:val="variable"/>
-    <w:sig w:usb0="E00002FF" w:usb1="400004FF" w:usb2="00000000" w:usb3="00000000" w:csb0="0000019F" w:csb1="00000000"/>
-  </w:font>
-  <w:font w:name="Tahoma">
-    <w:panose1 w:val="020B0604030504040204"/>
-    <w:charset w:val="00"/>
-    <w:family w:val="swiss"/>
-    <w:pitch w:val="variable"/>
-    <w:sig w:usb0="E1002EFF" w:usb1="C000605B" w:usb2="00000029" w:usb3="00000000" w:csb0="000101FF" w:csb1="00000000"/>
-  </w:font>
-  <w:font w:name="Cambria Math">
-    <w:panose1 w:val="02040503050406030204"/>
-    <w:charset w:val="00"/>
-    <w:family w:val="roman"/>
-    <w:pitch w:val="variable"/>
-    <w:sig w:usb0="E00002FF" w:usb1="420024FF" w:usb2="00000000" w:usb3="00000000" w:csb0="0000019F" w:csb1="00000000"/>
-  </w:font>
-  <w:font w:name="Arial">
-    <w:panose1 w:val="020B0604020202020204"/>
-    <w:charset w:val="00"/>
-    <w:family w:val="swiss"/>
-    <w:pitch w:val="variable"/>
-    <w:sig w:usb0="E0002AFF" w:usb1="C0007843" w:usb2="00000009" w:usb3="00000000" w:csb0="000001FF" w:csb1="00000000"/>
-  </w:font>
-</w:fonts>
-</file>
-
-<file path=word/glossary/settings.xml><?xml version="1.0" encoding="utf-8"?>
-<w:settings xmlns:mc="http://schemas.openxmlformats.org/markup-compatibility/2006" xmlns:o="urn:schemas-microsoft-com:office:office" xmlns:r="http://schemas.openxmlformats.org/officeDocument/2006/relationships" xmlns:m="http://schemas.openxmlformats.org/officeDocument/2006/math" xmlns:v="urn:schemas-microsoft-com:vml" xmlns:w10="urn:schemas-microsoft-com:office:word" xmlns:w="http://schemas.openxmlformats.org/wordprocessingml/2006/main" xmlns:w14="http://schemas.microsoft.com/office/word/2010/wordml" xmlns:sl="http://schemas.openxmlformats.org/schemaLibrary/2006/main" mc:Ignorable="w14">
-  <w:view w:val="normal"/>
-  <w:defaultTabStop w:val="720"/>
-  <w:characterSpacingControl w:val="doNotCompress"/>
-  <w:compat>
-    <w:useFELayout/>
-    <w:compatSetting w:name="compatibilityMode" w:uri="http://schemas.microsoft.com/office/word" w:val="14"/>
-    <w:compatSetting w:name="overrideTableStyleFontSizeAndJustification" w:uri="http://schemas.microsoft.com/office/word" w:val="1"/>
-    <w:compatSetting w:name="enableOpenTypeFeatures" w:uri="http://schemas.microsoft.com/office/word" w:val="1"/>
-    <w:compatSetting w:name="doNotFlipMirrorIndents" w:uri="http://schemas.microsoft.com/office/word" w:val="1"/>
-  </w:compat>
-  <w:rsids>
-    <w:rsidRoot w:val="009028FA"/>
-    <w:rsid w:val="005D5F73"/>
-    <w:rsid w:val="009028FA"/>
-  </w:rsids>
-  <m:mathPr>
-    <m:mathFont m:val="Cambria Math"/>
-    <m:brkBin m:val="before"/>
-    <m:brkBinSub m:val="--"/>
-    <m:smallFrac m:val="0"/>
-    <m:dispDef/>
-    <m:lMargin m:val="0"/>
-    <m:rMargin m:val="0"/>
-    <m:defJc m:val="centerGroup"/>
-    <m:wrapIndent m:val="1440"/>
-    <m:intLim m:val="subSup"/>
-    <m:naryLim m:val="undOvr"/>
-  </m:mathPr>
-  <w:themeFontLang w:val="en-GB" w:bidi="he-IL"/>
-  <w:clrSchemeMapping w:bg1="light1" w:t1="dark1" w:bg2="light2" w:t2="dark2" w:accent1="accent1" w:accent2="accent2" w:accent3="accent3" w:accent4="accent4" w:accent5="accent5" w:accent6="accent6" w:hyperlink="hyperlink" w:followedHyperlink="followedHyperlink"/>
-  <w:decimalSymbol w:val=","/>
-  <w:listSeparator w:val=";"/>
-</w:settings>
-</file>
-
-<file path=word/glossary/styles.xml><?xml version="1.0" encoding="utf-8"?>
-<w:styles xmlns:mc="http://schemas.openxmlformats.org/markup-compatibility/2006" xmlns:r="http://schemas.openxmlformats.org/officeDocument/2006/relationships" xmlns:w="http://schemas.openxmlformats.org/wordprocessingml/2006/main" xmlns:w14="http://schemas.microsoft.com/office/word/2010/wordml" mc:Ignorable="w14">
-  <w:docDefaults>
-    <w:rPrDefault>
-      <w:rPr>
-        <w:rFonts w:asciiTheme="minorHAnsi" w:eastAsiaTheme="minorEastAsia" w:hAnsiTheme="minorHAnsi" w:cstheme="minorBidi"/>
-        <w:sz w:val="22"/>
-        <w:szCs w:val="22"/>
-        <w:lang w:val="en-GB" w:eastAsia="en-GB" w:bidi="he-IL"/>
-      </w:rPr>
-    </w:rPrDefault>
-    <w:pPrDefault>
-      <w:pPr>
-        <w:spacing w:after="200" w:line="276" w:lineRule="auto"/>
-      </w:pPr>
-    </w:pPrDefault>
-  </w:docDefaults>
-  <w:latentStyles w:defLockedState="0" w:defUIPriority="99" w:defSemiHidden="1" w:defUnhideWhenUsed="1" w:defQFormat="0" w:count="267">
-    <w:lsdException w:name="Normal" w:semiHidden="0" w:uiPriority="0" w:unhideWhenUsed="0" w:qFormat="1"/>
-    <w:lsdException w:name="heading 1" w:semiHidden="0" w:uiPriority="9" w:unhideWhenUsed="0" w:qFormat="1"/>
-    <w:lsdException w:name="heading 2" w:uiPriority="9" w:qFormat="1"/>
-    <w:lsdException w:name="heading 3" w:uiPriority="9" w:qFormat="1"/>
-    <w:lsdException w:name="heading 4" w:uiPriority="9" w:qFormat="1"/>
-    <w:lsdException w:name="heading 5" w:uiPriority="9" w:qFormat="1"/>
-    <w:lsdException w:name="heading 6" w:uiPriority="9" w:qFormat="1"/>
-    <w:lsdException w:name="heading 7" w:uiPriority="9" w:qFormat="1"/>
-    <w:lsdException w:name="heading 8" w:uiPriority="9" w:qFormat="1"/>
-    <w:lsdException w:name="heading 9" w:uiPriority="9" w:qFormat="1"/>
-    <w:lsdException w:name="toc 1" w:uiPriority="39"/>
-    <w:lsdException w:name="toc 2" w:uiPriority="39"/>
-    <w:lsdException w:name="toc 3" w:uiPriority="39"/>
-    <w:lsdException w:name="toc 4" w:uiPriority="39"/>
-    <w:lsdException w:name="toc 5" w:uiPriority="39"/>
-    <w:lsdException w:name="toc 6" w:uiPriority="39"/>
-    <w:lsdException w:name="toc 7" w:uiPriority="39"/>
-    <w:lsdException w:name="toc 8" w:uiPriority="39"/>
-    <w:lsdException w:name="toc 9" w:uiPriority="39"/>
-    <w:lsdException w:name="caption" w:uiPriority="35" w:qFormat="1"/>
-    <w:lsdException w:name="Title" w:semiHidden="0" w:uiPriority="10" w:unhideWhenUsed="0" w:qFormat="1"/>
-    <w:lsdException w:name="Default Paragraph Font" w:uiPriority="1"/>
-    <w:lsdException w:name="Subtitle" w:semiHidden="0" w:uiPriority="11" w:unhideWhenUsed="0" w:qFormat="1"/>
-    <w:lsdException w:name="Strong" w:semiHidden="0" w:uiPriority="22" w:unhideWhenUsed="0" w:qFormat="1"/>
-    <w:lsdException w:name="Emphasis" w:semiHidden="0" w:uiPriority="20" w:unhideWhenUsed="0" w:qFormat="1"/>
-    <w:lsdException w:name="Table Grid" w:semiHidden="0" w:uiPriority="59" w:unhideWhenUsed="0"/>
-    <w:lsdException w:name="Placeholder Text" w:unhideWhenUsed="0"/>
-    <w:lsdException w:name="No Spacing" w:semiHidden="0" w:uiPriority="1" w:unhideWhenUsed="0" w:qFormat="1"/>
-    <w:lsdException w:name="Light Shading" w:semiHidden="0" w:uiPriority="60" w:unhideWhenUsed="0"/>
-    <w:lsdException w:name="Light List" w:semiHidden="0" w:uiPriority="61" w:unhideWhenUsed="0"/>
-    <w:lsdException w:name="Light Grid" w:semiHidden="0" w:uiPriority="62" w:unhideWhenUsed="0"/>
-    <w:lsdException w:name="Medium Shading 1" w:semiHidden="0" w:uiPriority="63" w:unhideWhenUsed="0"/>
-    <w:lsdException w:name="Medium Shading 2" w:semiHidden="0" w:uiPriority="64" w:unhideWhenUsed="0"/>
-    <w:lsdException w:name="Medium List 1" w:semiHidden="0" w:uiPriority="65" w:unhideWhenUsed="0"/>
-    <w:lsdException w:name="Medium List 2" w:semiHidden="0" w:uiPriority="66" w:unhideWhenUsed="0"/>
-    <w:lsdException w:name="Medium Grid 1" w:semiHidden="0" w:uiPriority="67" w:unhideWhenUsed="0"/>
-    <w:lsdException w:name="Medium Grid 2" w:semiHidden="0" w:uiPriority="68" w:unhideWhenUsed="0"/>
-    <w:lsdException w:name="Medium Grid 3" w:semiHidden="0" w:uiPriority="69" w:unhideWhenUsed="0"/>
-    <w:lsdException w:name="Dark List" w:semiHidden="0" w:uiPriority="70" w:unhideWhenUsed="0"/>
-    <w:lsdException w:name="Colorful Shading" w:semiHidden="0" w:uiPriority="71" w:unhideWhenUsed="0"/>
-    <w:lsdException w:name="Colorful List" w:semiHidden="0" w:uiPriority="72" w:unhideWhenUsed="0"/>
-    <w:lsdException w:name="Colorful Grid" w:semiHidden="0" w:uiPriority="73" w:unhideWhenUsed="0"/>
-    <w:lsdException w:name="Light Shading Accent 1" w:semiHidden="0" w:uiPriority="60" w:unhideWhenUsed="0"/>
-    <w:lsdException w:name="Light List Accent 1" w:semiHidden="0" w:uiPriority="61" w:unhideWhenUsed="0"/>
-    <w:lsdException w:name="Light Grid Accent 1" w:semiHidden="0" w:uiPriority="62" w:unhideWhenUsed="0"/>
-    <w:lsdException w:name="Medium Shading 1 Accent 1" w:semiHidden="0" w:uiPriority="63" w:unhideWhenUsed="0"/>
-    <w:lsdException w:name="Medium Shading 2 Accent 1" w:semiHidden="0" w:uiPriority="64" w:unhideWhenUsed="0"/>
-    <w:lsdException w:name="Medium List 1 Accent 1" w:semiHidden="0" w:uiPriority="65" w:unhideWhenUsed="0"/>
-    <w:lsdException w:name="Revision" w:unhideWhenUsed="0"/>
-    <w:lsdException w:name="List Paragraph" w:semiHidden="0" w:uiPriority="34" w:unhideWhenUsed="0" w:qFormat="1"/>
-    <w:lsdException w:name="Quote" w:semiHidden="0" w:uiPriority="29" w:unhideWhenUsed="0" w:qFormat="1"/>
-    <w:lsdException w:name="Intense Quote" w:semiHidden="0" w:uiPriority="30" w:unhideWhenUsed="0" w:qFormat="1"/>
-    <w:lsdException w:name="Medium List 2 Accent 1" w:semiHidden="0" w:uiPriority="66" w:unhideWhenUsed="0"/>
-    <w:lsdException w:name="Medium Grid 1 Accent 1" w:semiHidden="0" w:uiPriority="67" w:unhideWhenUsed="0"/>
-    <w:lsdException w:name="Medium Grid 2 Accent 1" w:semiHidden="0" w:uiPriority="68" w:unhideWhenUsed="0"/>
-    <w:lsdException w:name="Medium Grid 3 Accent 1" w:semiHidden="0" w:uiPriority="69" w:unhideWhenUsed="0"/>
-    <w:lsdException w:name="Dark List Accent 1" w:semiHidden="0" w:uiPriority="70" w:unhideWhenUsed="0"/>
-    <w:lsdException w:name="Colorful Shading Accent 1" w:semiHidden="0" w:uiPriority="71" w:unhideWhenUsed="0"/>
-    <w:lsdException w:name="Colorful List Accent 1" w:semiHidden="0" w:uiPriority="72" w:unhideWhenUsed="0"/>
-    <w:lsdException w:name="Colorful Grid Accent 1" w:semiHidden="0" w:uiPriority="73" w:unhideWhenUsed="0"/>
-    <w:lsdException w:name="Light Shading Accent 2" w:semiHidden="0" w:uiPriority="60" w:unhideWhenUsed="0"/>
-    <w:lsdException w:name="Light List Accent 2" w:semiHidden="0" w:uiPriority="61" w:unhideWhenUsed="0"/>
-    <w:lsdException w:name="Light Grid Accent 2" w:semiHidden="0" w:uiPriority="62" w:unhideWhenUsed="0"/>
-    <w:lsdException w:name="Medium Shading 1 Accent 2" w:semiHidden="0" w:uiPriority="63" w:unhideWhenUsed="0"/>
-    <w:lsdException w:name="Medium Shading 2 Accent 2" w:semiHidden="0" w:uiPriority="64" w:unhideWhenUsed="0"/>
-    <w:lsdException w:name="Medium List 1 Accent 2" w:semiHidden="0" w:uiPriority="65" w:unhideWhenUsed="0"/>
-    <w:lsdException w:name="Medium List 2 Accent 2" w:semiHidden="0" w:uiPriority="66" w:unhideWhenUsed="0"/>
-    <w:lsdException w:name="Medium Grid 1 Accent 2" w:semiHidden="0" w:uiPriority="67" w:unhideWhenUsed="0"/>
-    <w:lsdException w:name="Medium Grid 2 Accent 2" w:semiHidden="0" w:uiPriority="68" w:unhideWhenUsed="0"/>
-    <w:lsdException w:name="Medium Grid 3 Accent 2" w:semiHidden="0" w:uiPriority="69" w:unhideWhenUsed="0"/>
-    <w:lsdException w:name="Dark List Accent 2" w:semiHidden="0" w:uiPriority="70" w:unhideWhenUsed="0"/>
-    <w:lsdException w:name="Colorful Shading Accent 2" w:semiHidden="0" w:uiPriority="71" w:unhideWhenUsed="0"/>
-    <w:lsdException w:name="Colorful List Accent 2" w:semiHidden="0" w:uiPriority="72" w:unhideWhenUsed="0"/>
-    <w:lsdException w:name="Colorful Grid Accent 2" w:semiHidden="0" w:uiPriority="73" w:unhideWhenUsed="0"/>
-    <w:lsdException w:name="Light Shading Accent 3" w:semiHidden="0" w:uiPriority="60" w:unhideWhenUsed="0"/>
-    <w:lsdException w:name="Light List Accent 3" w:semiHidden="0" w:uiPriority="61" w:unhideWhenUsed="0"/>
-    <w:lsdException w:name="Light Grid Accent 3" w:semiHidden="0" w:uiPriority="62" w:unhideWhenUsed="0"/>
-    <w:lsdException w:name="Medium Shading 1 Accent 3" w:semiHidden="0" w:uiPriority="63" w:unhideWhenUsed="0"/>
-    <w:lsdException w:name="Medium Shading 2 Accent 3" w:semiHidden="0" w:uiPriority="64" w:unhideWhenUsed="0"/>
-    <w:lsdException w:name="Medium List 1 Accent 3" w:semiHidden="0" w:uiPriority="65" w:unhideWhenUsed="0"/>
-    <w:lsdException w:name="Medium List 2 Accent 3" w:semiHidden="0" w:uiPriority="66" w:unhideWhenUsed="0"/>
-    <w:lsdException w:name="Medium Grid 1 Accent 3" w:semiHidden="0" w:uiPriority="67" w:unhideWhenUsed="0"/>
-    <w:lsdException w:name="Medium Grid 2 Accent 3" w:semiHidden="0" w:uiPriority="68" w:unhideWhenUsed="0"/>
-    <w:lsdException w:name="Medium Grid 3 Accent 3" w:semiHidden="0" w:uiPriority="69" w:unhideWhenUsed="0"/>
-    <w:lsdException w:name="Dark List Accent 3" w:semiHidden="0" w:uiPriority="70" w:unhideWhenUsed="0"/>
-    <w:lsdException w:name="Colorful Shading Accent 3" w:semiHidden="0" w:uiPriority="71" w:unhideWhenUsed="0"/>
-    <w:lsdException w:name="Colorful List Accent 3" w:semiHidden="0" w:uiPriority="72" w:unhideWhenUsed="0"/>
-    <w:lsdException w:name="Colorful Grid Accent 3" w:semiHidden="0" w:uiPriority="73" w:unhideWhenUsed="0"/>
-    <w:lsdException w:name="Light Shading Accent 4" w:semiHidden="0" w:uiPriority="60" w:unhideWhenUsed="0"/>
-    <w:lsdException w:name="Light List Accent 4" w:semiHidden="0" w:uiPriority="61" w:unhideWhenUsed="0"/>
-    <w:lsdException w:name="Light Grid Accent 4" w:semiHidden="0" w:uiPriority="62" w:unhideWhenUsed="0"/>
-    <w:lsdException w:name="Medium Shading 1 Accent 4" w:semiHidden="0" w:uiPriority="63" w:unhideWhenUsed="0"/>
-    <w:lsdException w:name="Medium Shading 2 Accent 4" w:semiHidden="0" w:uiPriority="64" w:unhideWhenUsed="0"/>
-    <w:lsdException w:name="Medium List 1 Accent 4" w:semiHidden="0" w:uiPriority="65" w:unhideWhenUsed="0"/>
-    <w:lsdException w:name="Medium List 2 Accent 4" w:semiHidden="0" w:uiPriority="66" w:unhideWhenUsed="0"/>
-    <w:lsdException w:name="Medium Grid 1 Accent 4" w:semiHidden="0" w:uiPriority="67" w:unhideWhenUsed="0"/>
-    <w:lsdException w:name="Medium Grid 2 Accent 4" w:semiHidden="0" w:uiPriority="68" w:unhideWhenUsed="0"/>
-    <w:lsdException w:name="Medium Grid 3 Accent 4" w:semiHidden="0" w:uiPriority="69" w:unhideWhenUsed="0"/>
-    <w:lsdException w:name="Dark List Accent 4" w:semiHidden="0" w:uiPriority="70" w:unhideWhenUsed="0"/>
-    <w:lsdException w:name="Colorful Shading Accent 4" w:semiHidden="0" w:uiPriority="71" w:unhideWhenUsed="0"/>
-    <w:lsdException w:name="Colorful List Accent 4" w:semiHidden="0" w:uiPriority="72" w:unhideWhenUsed="0"/>
-    <w:lsdException w:name="Colorful Grid Accent 4" w:semiHidden="0" w:uiPriority="73" w:unhideWhenUsed="0"/>
-    <w:lsdException w:name="Light Shading Accent 5" w:semiHidden="0" w:uiPriority="60" w:unhideWhenUsed="0"/>
-    <w:lsdException w:name="Light List Accent 5" w:semiHidden="0" w:uiPriority="61" w:unhideWhenUsed="0"/>
-    <w:lsdException w:name="Light Grid Accent 5" w:semiHidden="0" w:uiPriority="62" w:unhideWhenUsed="0"/>
-    <w:lsdException w:name="Medium Shading 1 Accent 5" w:semiHidden="0" w:uiPriority="63" w:unhideWhenUsed="0"/>
-    <w:lsdException w:name="Medium Shading 2 Accent 5" w:semiHidden="0" w:uiPriority="64" w:unhideWhenUsed="0"/>
-    <w:lsdException w:name="Medium List 1 Accent 5" w:semiHidden="0" w:uiPriority="65" w:unhideWhenUsed="0"/>
-    <w:lsdException w:name="Medium List 2 Accent 5" w:semiHidden="0" w:uiPriority="66" w:unhideWhenUsed="0"/>
-    <w:lsdException w:name="Medium Grid 1 Accent 5" w:semiHidden="0" w:uiPriority="67" w:unhideWhenUsed="0"/>
-    <w:lsdException w:name="Medium Grid 2 Accent 5" w:semiHidden="0" w:uiPriority="68" w:unhideWhenUsed="0"/>
-    <w:lsdException w:name="Medium Grid 3 Accent 5" w:semiHidden="0" w:uiPriority="69" w:unhideWhenUsed="0"/>
-    <w:lsdException w:name="Dark List Accent 5" w:semiHidden="0" w:uiPriority="70" w:unhideWhenUsed="0"/>
-    <w:lsdException w:name="Colorful Shading Accent 5" w:semiHidden="0" w:uiPriority="71" w:unhideWhenUsed="0"/>
-    <w:lsdException w:name="Colorful List Accent 5" w:semiHidden="0" w:uiPriority="72" w:unhideWhenUsed="0"/>
-    <w:lsdException w:name="Colorful Grid Accent 5" w:semiHidden="0" w:uiPriority="73" w:unhideWhenUsed="0"/>
-    <w:lsdException w:name="Light Shading Accent 6" w:semiHidden="0" w:uiPriority="60" w:unhideWhenUsed="0"/>
-    <w:lsdException w:name="Light List Accent 6" w:semiHidden="0" w:uiPriority="61" w:unhideWhenUsed="0"/>
-    <w:lsdException w:name="Light Grid Accent 6" w:semiHidden="0" w:uiPriority="62" w:unhideWhenUsed="0"/>
-    <w:lsdException w:name="Medium Shading 1 Accent 6" w:semiHidden="0" w:uiPriority="63" w:unhideWhenUsed="0"/>
-    <w:lsdException w:name="Medium Shading 2 Accent 6" w:semiHidden="0" w:uiPriority="64" w:unhideWhenUsed="0"/>
-    <w:lsdException w:name="Medium List 1 Accent 6" w:semiHidden="0" w:uiPriority="65" w:unhideWhenUsed="0"/>
-    <w:lsdException w:name="Medium List 2 Accent 6" w:semiHidden="0" w:uiPriority="66" w:unhideWhenUsed="0"/>
-    <w:lsdException w:name="Medium Grid 1 Accent 6" w:semiHidden="0" w:uiPriority="67" w:unhideWhenUsed="0"/>
-    <w:lsdException w:name="Medium Grid 2 Accent 6" w:semiHidden="0" w:uiPriority="68" w:unhideWhenUsed="0"/>
-    <w:lsdException w:name="Medium Grid 3 Accent 6" w:semiHidden="0" w:uiPriority="69" w:unhideWhenUsed="0"/>
-    <w:lsdException w:name="Dark List Accent 6" w:semiHidden="0" w:uiPriority="70" w:unhideWhenUsed="0"/>
-    <w:lsdException w:name="Colorful Shading Accent 6" w:semiHidden="0" w:uiPriority="71" w:unhideWhenUsed="0"/>
-    <w:lsdException w:name="Colorful List Accent 6" w:semiHidden="0" w:uiPriority="72" w:unhideWhenUsed="0"/>
-    <w:lsdException w:name="Colorful Grid Accent 6" w:semiHidden="0" w:uiPriority="73" w:unhideWhenUsed="0"/>
-    <w:lsdException w:name="Subtle Emphasis" w:semiHidden="0" w:uiPriority="19" w:unhideWhenUsed="0" w:qFormat="1"/>
-    <w:lsdException w:name="Intense Emphasis" w:semiHidden="0" w:uiPriority="21" w:unhideWhenUsed="0" w:qFormat="1"/>
-    <w:lsdException w:name="Subtle Reference" w:semiHidden="0" w:uiPriority="31" w:unhideWhenUsed="0" w:qFormat="1"/>
-    <w:lsdException w:name="Intense Reference" w:semiHidden="0" w:uiPriority="32" w:unhideWhenUsed="0" w:qFormat="1"/>
-    <w:lsdException w:name="Book Title" w:semiHidden="0" w:uiPriority="33" w:unhideWhenUsed="0" w:qFormat="1"/>
-    <w:lsdException w:name="Bibliography" w:uiPriority="37"/>
-    <w:lsdException w:name="TOC Heading" w:uiPriority="39" w:qFormat="1"/>
-  </w:latentStyles>
-  <w:style w:type="paragraph" w:default="1" w:styleId="Normal">
-    <w:name w:val="Normal"/>
-    <w:qFormat/>
-  </w:style>
-  <w:style w:type="character" w:default="1" w:styleId="DefaultParagraphFont">
-    <w:name w:val="Default Paragraph Font"/>
-    <w:uiPriority w:val="1"/>
-    <w:semiHidden/>
-    <w:unhideWhenUsed/>
-  </w:style>
-  <w:style w:type="table" w:default="1" w:styleId="TableNormal">
-    <w:name w:val="Normal Table"/>
-    <w:uiPriority w:val="99"/>
-    <w:semiHidden/>
-    <w:unhideWhenUsed/>
+  <w:style w:type="table" w:styleId="LightShading">
+    <w:name w:val="Light Shading"/>
+    <w:basedOn w:val="TableNormal"/>
+    <w:uiPriority w:val="60"/>
+    <w:rsid w:val="00DD5AD8"/>
+    <w:rPr>
+      <w:color w:val="000000" w:themeColor="text1" w:themeShade="BF"/>
+    </w:rPr>
     <w:tblPr>
+      <w:tblStyleRowBandSize w:val="2"/>
+      <w:tblStyleColBandSize w:val="2"/>
       <w:tblInd w:w="0" w:type="dxa"/>
+      <w:tblBorders>
+        <w:top w:val="single" w:sz="8" w:space="0" w:color="000000" w:themeColor="text1"/>
+        <w:bottom w:val="single" w:sz="8" w:space="0" w:color="000000" w:themeColor="text1"/>
+      </w:tblBorders>
       <w:tblCellMar>
         <w:top w:w="0" w:type="dxa"/>
         <w:left w:w="108" w:type="dxa"/>
@@ -3819,199 +4792,79 @@
         <w:right w:w="108" w:type="dxa"/>
       </w:tblCellMar>
     </w:tblPr>
-  </w:style>
-  <w:style w:type="numbering" w:default="1" w:styleId="NoList">
-    <w:name w:val="No List"/>
-    <w:uiPriority w:val="99"/>
-    <w:semiHidden/>
-    <w:unhideWhenUsed/>
-  </w:style>
-  <w:style w:type="character" w:styleId="PlaceholderText">
-    <w:name w:val="Placeholder Text"/>
-    <w:basedOn w:val="DefaultParagraphFont"/>
-    <w:uiPriority w:val="99"/>
-    <w:semiHidden/>
-    <w:rsid w:val="009028FA"/>
-    <w:rPr>
-      <w:color w:val="808080"/>
-    </w:rPr>
-  </w:style>
-</w:styles>
-</file>
-
-<file path=word/glossary/stylesWithEffects.xml><?xml version="1.0" encoding="utf-8"?>
-<w:styles xmlns:wpc="http://schemas.microsoft.com/office/word/2010/wordprocessingCanvas" xmlns:mc="http://schemas.openxmlformats.org/markup-compatibility/2006" xmlns:o="urn:schemas-microsoft-com:office:office" xmlns:r="http://schemas.openxmlformats.org/officeDocument/2006/relationships" xmlns:m="http://schemas.openxmlformats.org/officeDocument/2006/math" xmlns:v="urn:schemas-microsoft-com:vml" xmlns:wp14="http://schemas.microsoft.com/office/word/2010/wordprocessingDrawing" xmlns:wp="http://schemas.openxmlformats.org/drawingml/2006/wordprocessingDrawing" xmlns:w10="urn:schemas-microsoft-com:office:word" xmlns:w="http://schemas.openxmlformats.org/wordprocessingml/2006/main" xmlns:w14="http://schemas.microsoft.com/office/word/2010/wordml" xmlns:wpg="http://schemas.microsoft.com/office/word/2010/wordprocessingGroup" xmlns:wpi="http://schemas.microsoft.com/office/word/2010/wordprocessingInk" xmlns:wne="http://schemas.microsoft.com/office/word/2006/wordml" xmlns:wps="http://schemas.microsoft.com/office/word/2010/wordprocessingShape" mc:Ignorable="w14 wp14">
-  <w:docDefaults>
-    <w:rPrDefault>
+    <w:tblStylePr w:type="firstRow">
+      <w:pPr>
+        <w:spacing w:before="0" w:after="0" w:line="240" w:lineRule="auto"/>
+      </w:pPr>
       <w:rPr>
-        <w:rFonts w:asciiTheme="minorHAnsi" w:eastAsiaTheme="minorEastAsia" w:hAnsiTheme="minorHAnsi" w:cstheme="minorBidi"/>
-        <w:sz w:val="22"/>
-        <w:szCs w:val="22"/>
-        <w:lang w:val="en-GB" w:eastAsia="en-GB" w:bidi="he-IL"/>
+        <w:b/>
+        <w:bCs/>
+        <w:color w:val="000000" w:themeColor="text1" w:themeShade="BF"/>
       </w:rPr>
-    </w:rPrDefault>
-    <w:pPrDefault>
+      <w:tblPr/>
+      <w:tcPr>
+        <w:tcBorders>
+          <w:top w:val="single" w:sz="8" w:space="0" w:color="000000" w:themeColor="text1"/>
+          <w:left w:val="nil"/>
+          <w:bottom w:val="single" w:sz="8" w:space="0" w:color="000000" w:themeColor="text1"/>
+          <w:right w:val="nil"/>
+          <w:insideH w:val="nil"/>
+          <w:insideV w:val="nil"/>
+        </w:tcBorders>
+      </w:tcPr>
+    </w:tblStylePr>
+    <w:tblStylePr w:type="lastRow">
       <w:pPr>
-        <w:spacing w:after="200" w:line="276" w:lineRule="auto"/>
+        <w:spacing w:before="0" w:after="0" w:line="240" w:lineRule="auto"/>
       </w:pPr>
-    </w:pPrDefault>
-  </w:docDefaults>
-  <w:latentStyles w:defLockedState="0" w:defUIPriority="99" w:defSemiHidden="1" w:defUnhideWhenUsed="1" w:defQFormat="0" w:count="267">
-    <w:lsdException w:name="Normal" w:semiHidden="0" w:uiPriority="0" w:unhideWhenUsed="0" w:qFormat="1"/>
-    <w:lsdException w:name="heading 1" w:semiHidden="0" w:uiPriority="9" w:unhideWhenUsed="0" w:qFormat="1"/>
-    <w:lsdException w:name="heading 2" w:uiPriority="9" w:qFormat="1"/>
-    <w:lsdException w:name="heading 3" w:uiPriority="9" w:qFormat="1"/>
-    <w:lsdException w:name="heading 4" w:uiPriority="9" w:qFormat="1"/>
-    <w:lsdException w:name="heading 5" w:uiPriority="9" w:qFormat="1"/>
-    <w:lsdException w:name="heading 6" w:uiPriority="9" w:qFormat="1"/>
-    <w:lsdException w:name="heading 7" w:uiPriority="9" w:qFormat="1"/>
-    <w:lsdException w:name="heading 8" w:uiPriority="9" w:qFormat="1"/>
-    <w:lsdException w:name="heading 9" w:uiPriority="9" w:qFormat="1"/>
-    <w:lsdException w:name="toc 1" w:uiPriority="39"/>
-    <w:lsdException w:name="toc 2" w:uiPriority="39"/>
-    <w:lsdException w:name="toc 3" w:uiPriority="39"/>
-    <w:lsdException w:name="toc 4" w:uiPriority="39"/>
-    <w:lsdException w:name="toc 5" w:uiPriority="39"/>
-    <w:lsdException w:name="toc 6" w:uiPriority="39"/>
-    <w:lsdException w:name="toc 7" w:uiPriority="39"/>
-    <w:lsdException w:name="toc 8" w:uiPriority="39"/>
-    <w:lsdException w:name="toc 9" w:uiPriority="39"/>
-    <w:lsdException w:name="caption" w:uiPriority="35" w:qFormat="1"/>
-    <w:lsdException w:name="Title" w:semiHidden="0" w:uiPriority="10" w:unhideWhenUsed="0" w:qFormat="1"/>
-    <w:lsdException w:name="Default Paragraph Font" w:uiPriority="1"/>
-    <w:lsdException w:name="Subtitle" w:semiHidden="0" w:uiPriority="11" w:unhideWhenUsed="0" w:qFormat="1"/>
-    <w:lsdException w:name="Strong" w:semiHidden="0" w:uiPriority="22" w:unhideWhenUsed="0" w:qFormat="1"/>
-    <w:lsdException w:name="Emphasis" w:semiHidden="0" w:uiPriority="20" w:unhideWhenUsed="0" w:qFormat="1"/>
-    <w:lsdException w:name="Table Grid" w:semiHidden="0" w:uiPriority="59" w:unhideWhenUsed="0"/>
-    <w:lsdException w:name="Placeholder Text" w:unhideWhenUsed="0"/>
-    <w:lsdException w:name="No Spacing" w:semiHidden="0" w:uiPriority="1" w:unhideWhenUsed="0" w:qFormat="1"/>
-    <w:lsdException w:name="Light Shading" w:semiHidden="0" w:uiPriority="60" w:unhideWhenUsed="0"/>
-    <w:lsdException w:name="Light List" w:semiHidden="0" w:uiPriority="61" w:unhideWhenUsed="0"/>
-    <w:lsdException w:name="Light Grid" w:semiHidden="0" w:uiPriority="62" w:unhideWhenUsed="0"/>
-    <w:lsdException w:name="Medium Shading 1" w:semiHidden="0" w:uiPriority="63" w:unhideWhenUsed="0"/>
-    <w:lsdException w:name="Medium Shading 2" w:semiHidden="0" w:uiPriority="64" w:unhideWhenUsed="0"/>
-    <w:lsdException w:name="Medium List 1" w:semiHidden="0" w:uiPriority="65" w:unhideWhenUsed="0"/>
-    <w:lsdException w:name="Medium List 2" w:semiHidden="0" w:uiPriority="66" w:unhideWhenUsed="0"/>
-    <w:lsdException w:name="Medium Grid 1" w:semiHidden="0" w:uiPriority="67" w:unhideWhenUsed="0"/>
-    <w:lsdException w:name="Medium Grid 2" w:semiHidden="0" w:uiPriority="68" w:unhideWhenUsed="0"/>
-    <w:lsdException w:name="Medium Grid 3" w:semiHidden="0" w:uiPriority="69" w:unhideWhenUsed="0"/>
-    <w:lsdException w:name="Dark List" w:semiHidden="0" w:uiPriority="70" w:unhideWhenUsed="0"/>
-    <w:lsdException w:name="Colorful Shading" w:semiHidden="0" w:uiPriority="71" w:unhideWhenUsed="0"/>
-    <w:lsdException w:name="Colorful List" w:semiHidden="0" w:uiPriority="72" w:unhideWhenUsed="0"/>
-    <w:lsdException w:name="Colorful Grid" w:semiHidden="0" w:uiPriority="73" w:unhideWhenUsed="0"/>
-    <w:lsdException w:name="Light Shading Accent 1" w:semiHidden="0" w:uiPriority="60" w:unhideWhenUsed="0"/>
-    <w:lsdException w:name="Light List Accent 1" w:semiHidden="0" w:uiPriority="61" w:unhideWhenUsed="0"/>
-    <w:lsdException w:name="Light Grid Accent 1" w:semiHidden="0" w:uiPriority="62" w:unhideWhenUsed="0"/>
-    <w:lsdException w:name="Medium Shading 1 Accent 1" w:semiHidden="0" w:uiPriority="63" w:unhideWhenUsed="0"/>
-    <w:lsdException w:name="Medium Shading 2 Accent 1" w:semiHidden="0" w:uiPriority="64" w:unhideWhenUsed="0"/>
-    <w:lsdException w:name="Medium List 1 Accent 1" w:semiHidden="0" w:uiPriority="65" w:unhideWhenUsed="0"/>
-    <w:lsdException w:name="Revision" w:unhideWhenUsed="0"/>
-    <w:lsdException w:name="List Paragraph" w:semiHidden="0" w:uiPriority="34" w:unhideWhenUsed="0" w:qFormat="1"/>
-    <w:lsdException w:name="Quote" w:semiHidden="0" w:uiPriority="29" w:unhideWhenUsed="0" w:qFormat="1"/>
-    <w:lsdException w:name="Intense Quote" w:semiHidden="0" w:uiPriority="30" w:unhideWhenUsed="0" w:qFormat="1"/>
-    <w:lsdException w:name="Medium List 2 Accent 1" w:semiHidden="0" w:uiPriority="66" w:unhideWhenUsed="0"/>
-    <w:lsdException w:name="Medium Grid 1 Accent 1" w:semiHidden="0" w:uiPriority="67" w:unhideWhenUsed="0"/>
-    <w:lsdException w:name="Medium Grid 2 Accent 1" w:semiHidden="0" w:uiPriority="68" w:unhideWhenUsed="0"/>
-    <w:lsdException w:name="Medium Grid 3 Accent 1" w:semiHidden="0" w:uiPriority="69" w:unhideWhenUsed="0"/>
-    <w:lsdException w:name="Dark List Accent 1" w:semiHidden="0" w:uiPriority="70" w:unhideWhenUsed="0"/>
-    <w:lsdException w:name="Colorful Shading Accent 1" w:semiHidden="0" w:uiPriority="71" w:unhideWhenUsed="0"/>
-    <w:lsdException w:name="Colorful List Accent 1" w:semiHidden="0" w:uiPriority="72" w:unhideWhenUsed="0"/>
-    <w:lsdException w:name="Colorful Grid Accent 1" w:semiHidden="0" w:uiPriority="73" w:unhideWhenUsed="0"/>
-    <w:lsdException w:name="Light Shading Accent 2" w:semiHidden="0" w:uiPriority="60" w:unhideWhenUsed="0"/>
-    <w:lsdException w:name="Light List Accent 2" w:semiHidden="0" w:uiPriority="61" w:unhideWhenUsed="0"/>
-    <w:lsdException w:name="Light Grid Accent 2" w:semiHidden="0" w:uiPriority="62" w:unhideWhenUsed="0"/>
-    <w:lsdException w:name="Medium Shading 1 Accent 2" w:semiHidden="0" w:uiPriority="63" w:unhideWhenUsed="0"/>
-    <w:lsdException w:name="Medium Shading 2 Accent 2" w:semiHidden="0" w:uiPriority="64" w:unhideWhenUsed="0"/>
-    <w:lsdException w:name="Medium List 1 Accent 2" w:semiHidden="0" w:uiPriority="65" w:unhideWhenUsed="0"/>
-    <w:lsdException w:name="Medium List 2 Accent 2" w:semiHidden="0" w:uiPriority="66" w:unhideWhenUsed="0"/>
-    <w:lsdException w:name="Medium Grid 1 Accent 2" w:semiHidden="0" w:uiPriority="67" w:unhideWhenUsed="0"/>
-    <w:lsdException w:name="Medium Grid 2 Accent 2" w:semiHidden="0" w:uiPriority="68" w:unhideWhenUsed="0"/>
-    <w:lsdException w:name="Medium Grid 3 Accent 2" w:semiHidden="0" w:uiPriority="69" w:unhideWhenUsed="0"/>
-    <w:lsdException w:name="Dark List Accent 2" w:semiHidden="0" w:uiPriority="70" w:unhideWhenUsed="0"/>
-    <w:lsdException w:name="Colorful Shading Accent 2" w:semiHidden="0" w:uiPriority="71" w:unhideWhenUsed="0"/>
-    <w:lsdException w:name="Colorful List Accent 2" w:semiHidden="0" w:uiPriority="72" w:unhideWhenUsed="0"/>
-    <w:lsdException w:name="Colorful Grid Accent 2" w:semiHidden="0" w:uiPriority="73" w:unhideWhenUsed="0"/>
-    <w:lsdException w:name="Light Shading Accent 3" w:semiHidden="0" w:uiPriority="60" w:unhideWhenUsed="0"/>
-    <w:lsdException w:name="Light List Accent 3" w:semiHidden="0" w:uiPriority="61" w:unhideWhenUsed="0"/>
-    <w:lsdException w:name="Light Grid Accent 3" w:semiHidden="0" w:uiPriority="62" w:unhideWhenUsed="0"/>
-    <w:lsdException w:name="Medium Shading 1 Accent 3" w:semiHidden="0" w:uiPriority="63" w:unhideWhenUsed="0"/>
-    <w:lsdException w:name="Medium Shading 2 Accent 3" w:semiHidden="0" w:uiPriority="64" w:unhideWhenUsed="0"/>
-    <w:lsdException w:name="Medium List 1 Accent 3" w:semiHidden="0" w:uiPriority="65" w:unhideWhenUsed="0"/>
-    <w:lsdException w:name="Medium List 2 Accent 3" w:semiHidden="0" w:uiPriority="66" w:unhideWhenUsed="0"/>
-    <w:lsdException w:name="Medium Grid 1 Accent 3" w:semiHidden="0" w:uiPriority="67" w:unhideWhenUsed="0"/>
-    <w:lsdException w:name="Medium Grid 2 Accent 3" w:semiHidden="0" w:uiPriority="68" w:unhideWhenUsed="0"/>
-    <w:lsdException w:name="Medium Grid 3 Accent 3" w:semiHidden="0" w:uiPriority="69" w:unhideWhenUsed="0"/>
-    <w:lsdException w:name="Dark List Accent 3" w:semiHidden="0" w:uiPriority="70" w:unhideWhenUsed="0"/>
-    <w:lsdException w:name="Colorful Shading Accent 3" w:semiHidden="0" w:uiPriority="71" w:unhideWhenUsed="0"/>
-    <w:lsdException w:name="Colorful List Accent 3" w:semiHidden="0" w:uiPriority="72" w:unhideWhenUsed="0"/>
-    <w:lsdException w:name="Colorful Grid Accent 3" w:semiHidden="0" w:uiPriority="73" w:unhideWhenUsed="0"/>
-    <w:lsdException w:name="Light Shading Accent 4" w:semiHidden="0" w:uiPriority="60" w:unhideWhenUsed="0"/>
-    <w:lsdException w:name="Light List Accent 4" w:semiHidden="0" w:uiPriority="61" w:unhideWhenUsed="0"/>
-    <w:lsdException w:name="Light Grid Accent 4" w:semiHidden="0" w:uiPriority="62" w:unhideWhenUsed="0"/>
-    <w:lsdException w:name="Medium Shading 1 Accent 4" w:semiHidden="0" w:uiPriority="63" w:unhideWhenUsed="0"/>
-    <w:lsdException w:name="Medium Shading 2 Accent 4" w:semiHidden="0" w:uiPriority="64" w:unhideWhenUsed="0"/>
-    <w:lsdException w:name="Medium List 1 Accent 4" w:semiHidden="0" w:uiPriority="65" w:unhideWhenUsed="0"/>
-    <w:lsdException w:name="Medium List 2 Accent 4" w:semiHidden="0" w:uiPriority="66" w:unhideWhenUsed="0"/>
-    <w:lsdException w:name="Medium Grid 1 Accent 4" w:semiHidden="0" w:uiPriority="67" w:unhideWhenUsed="0"/>
-    <w:lsdException w:name="Medium Grid 2 Accent 4" w:semiHidden="0" w:uiPriority="68" w:unhideWhenUsed="0"/>
-    <w:lsdException w:name="Medium Grid 3 Accent 4" w:semiHidden="0" w:uiPriority="69" w:unhideWhenUsed="0"/>
-    <w:lsdException w:name="Dark List Accent 4" w:semiHidden="0" w:uiPriority="70" w:unhideWhenUsed="0"/>
-    <w:lsdException w:name="Colorful Shading Accent 4" w:semiHidden="0" w:uiPriority="71" w:unhideWhenUsed="0"/>
-    <w:lsdException w:name="Colorful List Accent 4" w:semiHidden="0" w:uiPriority="72" w:unhideWhenUsed="0"/>
-    <w:lsdException w:name="Colorful Grid Accent 4" w:semiHidden="0" w:uiPriority="73" w:unhideWhenUsed="0"/>
-    <w:lsdException w:name="Light Shading Accent 5" w:semiHidden="0" w:uiPriority="60" w:unhideWhenUsed="0"/>
-    <w:lsdException w:name="Light List Accent 5" w:semiHidden="0" w:uiPriority="61" w:unhideWhenUsed="0"/>
-    <w:lsdException w:name="Light Grid Accent 5" w:semiHidden="0" w:uiPriority="62" w:unhideWhenUsed="0"/>
-    <w:lsdException w:name="Medium Shading 1 Accent 5" w:semiHidden="0" w:uiPriority="63" w:unhideWhenUsed="0"/>
-    <w:lsdException w:name="Medium Shading 2 Accent 5" w:semiHidden="0" w:uiPriority="64" w:unhideWhenUsed="0"/>
-    <w:lsdException w:name="Medium List 1 Accent 5" w:semiHidden="0" w:uiPriority="65" w:unhideWhenUsed="0"/>
-    <w:lsdException w:name="Medium List 2 Accent 5" w:semiHidden="0" w:uiPriority="66" w:unhideWhenUsed="0"/>
-    <w:lsdException w:name="Medium Grid 1 Accent 5" w:semiHidden="0" w:uiPriority="67" w:unhideWhenUsed="0"/>
-    <w:lsdException w:name="Medium Grid 2 Accent 5" w:semiHidden="0" w:uiPriority="68" w:unhideWhenUsed="0"/>
-    <w:lsdException w:name="Medium Grid 3 Accent 5" w:semiHidden="0" w:uiPriority="69" w:unhideWhenUsed="0"/>
-    <w:lsdException w:name="Dark List Accent 5" w:semiHidden="0" w:uiPriority="70" w:unhideWhenUsed="0"/>
-    <w:lsdException w:name="Colorful Shading Accent 5" w:semiHidden="0" w:uiPriority="71" w:unhideWhenUsed="0"/>
-    <w:lsdException w:name="Colorful List Accent 5" w:semiHidden="0" w:uiPriority="72" w:unhideWhenUsed="0"/>
-    <w:lsdException w:name="Colorful Grid Accent 5" w:semiHidden="0" w:uiPriority="73" w:unhideWhenUsed="0"/>
-    <w:lsdException w:name="Light Shading Accent 6" w:semiHidden="0" w:uiPriority="60" w:unhideWhenUsed="0"/>
-    <w:lsdException w:name="Light List Accent 6" w:semiHidden="0" w:uiPriority="61" w:unhideWhenUsed="0"/>
-    <w:lsdException w:name="Light Grid Accent 6" w:semiHidden="0" w:uiPriority="62" w:unhideWhenUsed="0"/>
-    <w:lsdException w:name="Medium Shading 1 Accent 6" w:semiHidden="0" w:uiPriority="63" w:unhideWhenUsed="0"/>
-    <w:lsdException w:name="Medium Shading 2 Accent 6" w:semiHidden="0" w:uiPriority="64" w:unhideWhenUsed="0"/>
-    <w:lsdException w:name="Medium List 1 Accent 6" w:semiHidden="0" w:uiPriority="65" w:unhideWhenUsed="0"/>
-    <w:lsdException w:name="Medium List 2 Accent 6" w:semiHidden="0" w:uiPriority="66" w:unhideWhenUsed="0"/>
-    <w:lsdException w:name="Medium Grid 1 Accent 6" w:semiHidden="0" w:uiPriority="67" w:unhideWhenUsed="0"/>
-    <w:lsdException w:name="Medium Grid 2 Accent 6" w:semiHidden="0" w:uiPriority="68" w:unhideWhenUsed="0"/>
-    <w:lsdException w:name="Medium Grid 3 Accent 6" w:semiHidden="0" w:uiPriority="69" w:unhideWhenUsed="0"/>
-    <w:lsdException w:name="Dark List Accent 6" w:semiHidden="0" w:uiPriority="70" w:unhideWhenUsed="0"/>
-    <w:lsdException w:name="Colorful Shading Accent 6" w:semiHidden="0" w:uiPriority="71" w:unhideWhenUsed="0"/>
-    <w:lsdException w:name="Colorful List Accent 6" w:semiHidden="0" w:uiPriority="72" w:unhideWhenUsed="0"/>
-    <w:lsdException w:name="Colorful Grid Accent 6" w:semiHidden="0" w:uiPriority="73" w:unhideWhenUsed="0"/>
-    <w:lsdException w:name="Subtle Emphasis" w:semiHidden="0" w:uiPriority="19" w:unhideWhenUsed="0" w:qFormat="1"/>
-    <w:lsdException w:name="Intense Emphasis" w:semiHidden="0" w:uiPriority="21" w:unhideWhenUsed="0" w:qFormat="1"/>
-    <w:lsdException w:name="Subtle Reference" w:semiHidden="0" w:uiPriority="31" w:unhideWhenUsed="0" w:qFormat="1"/>
-    <w:lsdException w:name="Intense Reference" w:semiHidden="0" w:uiPriority="32" w:unhideWhenUsed="0" w:qFormat="1"/>
-    <w:lsdException w:name="Book Title" w:semiHidden="0" w:uiPriority="33" w:unhideWhenUsed="0" w:qFormat="1"/>
-    <w:lsdException w:name="Bibliography" w:uiPriority="37"/>
-    <w:lsdException w:name="TOC Heading" w:uiPriority="39" w:qFormat="1"/>
-  </w:latentStyles>
-  <w:style w:type="paragraph" w:default="1" w:styleId="Normal">
-    <w:name w:val="Normal"/>
-    <w:qFormat/>
-  </w:style>
-  <w:style w:type="character" w:default="1" w:styleId="DefaultParagraphFont">
-    <w:name w:val="Default Paragraph Font"/>
-    <w:uiPriority w:val="1"/>
-    <w:semiHidden/>
-    <w:unhideWhenUsed/>
-  </w:style>
-  <w:style w:type="table" w:default="1" w:styleId="TableNormal">
-    <w:name w:val="Normal Table"/>
-    <w:uiPriority w:val="99"/>
-    <w:semiHidden/>
-    <w:unhideWhenUsed/>
+      <w:rPr>
+        <w:b/>
+        <w:bCs/>
+        <w:color w:val="000000" w:themeColor="text1" w:themeShade="BF"/>
+      </w:rPr>
+      <w:tblPr/>
+      <w:tcPr>
+        <w:tcBorders>
+          <w:top w:val="single" w:sz="8" w:space="0" w:color="000000" w:themeColor="text1"/>
+          <w:left w:val="nil"/>
+          <w:bottom w:val="single" w:sz="8" w:space="0" w:color="000000" w:themeColor="text1"/>
+          <w:right w:val="nil"/>
+          <w:insideH w:val="nil"/>
+          <w:insideV w:val="nil"/>
+        </w:tcBorders>
+      </w:tcPr>
+    </w:tblStylePr>
+    <w:tblStylePr w:type="firstCol">
+      <w:rPr>
+        <w:b/>
+        <w:bCs/>
+        <w:color w:val="000000" w:themeColor="text1" w:themeShade="BF"/>
+      </w:rPr>
+    </w:tblStylePr>
+    <w:tblStylePr w:type="lastCol">
+      <w:rPr>
+        <w:b/>
+        <w:bCs/>
+        <w:color w:val="000000" w:themeColor="text1" w:themeShade="BF"/>
+      </w:rPr>
+    </w:tblStylePr>
+  </w:style>
+  <w:style w:type="table" w:styleId="LightShading-Accent1">
+    <w:name w:val="Light Shading Accent 1"/>
+    <w:basedOn w:val="TableNormal"/>
+    <w:uiPriority w:val="60"/>
+    <w:rsid w:val="00DD5AD8"/>
+    <w:rPr>
+      <w:color w:val="365F91" w:themeColor="accent1" w:themeShade="BF"/>
+    </w:rPr>
     <w:tblPr>
+      <w:tblStyleRowBandSize w:val="1"/>
+      <w:tblStyleColBandSize w:val="1"/>
       <w:tblInd w:w="0" w:type="dxa"/>
+      <w:tblBorders>
+        <w:top w:val="single" w:sz="8" w:space="0" w:color="4F81BD" w:themeColor="accent1"/>
+        <w:bottom w:val="single" w:sz="8" w:space="0" w:color="4F81BD" w:themeColor="accent1"/>
+      </w:tblBorders>
       <w:tblCellMar>
         <w:top w:w="0" w:type="dxa"/>
         <w:left w:w="108" w:type="dxa"/>
@@ -4019,31 +4872,84 @@
         <w:right w:w="108" w:type="dxa"/>
       </w:tblCellMar>
     </w:tblPr>
-  </w:style>
-  <w:style w:type="numbering" w:default="1" w:styleId="NoList">
-    <w:name w:val="No List"/>
-    <w:uiPriority w:val="99"/>
-    <w:semiHidden/>
-    <w:unhideWhenUsed/>
-  </w:style>
-  <w:style w:type="character" w:styleId="PlaceholderText">
-    <w:name w:val="Placeholder Text"/>
-    <w:basedOn w:val="DefaultParagraphFont"/>
-    <w:uiPriority w:val="99"/>
-    <w:semiHidden/>
-    <w:rsid w:val="009028FA"/>
-    <w:rPr>
-      <w:color w:val="808080"/>
-    </w:rPr>
+    <w:tblStylePr w:type="firstRow">
+      <w:pPr>
+        <w:spacing w:before="0" w:after="0" w:line="240" w:lineRule="auto"/>
+      </w:pPr>
+      <w:rPr>
+        <w:b/>
+        <w:bCs/>
+      </w:rPr>
+      <w:tblPr/>
+      <w:tcPr>
+        <w:tcBorders>
+          <w:top w:val="single" w:sz="8" w:space="0" w:color="4F81BD" w:themeColor="accent1"/>
+          <w:left w:val="nil"/>
+          <w:bottom w:val="single" w:sz="8" w:space="0" w:color="4F81BD" w:themeColor="accent1"/>
+          <w:right w:val="nil"/>
+          <w:insideH w:val="nil"/>
+          <w:insideV w:val="nil"/>
+        </w:tcBorders>
+      </w:tcPr>
+    </w:tblStylePr>
+    <w:tblStylePr w:type="lastRow">
+      <w:pPr>
+        <w:spacing w:before="0" w:after="0" w:line="240" w:lineRule="auto"/>
+      </w:pPr>
+      <w:rPr>
+        <w:b/>
+        <w:bCs/>
+      </w:rPr>
+      <w:tblPr/>
+      <w:tcPr>
+        <w:tcBorders>
+          <w:top w:val="single" w:sz="8" w:space="0" w:color="4F81BD" w:themeColor="accent1"/>
+          <w:left w:val="nil"/>
+          <w:bottom w:val="single" w:sz="8" w:space="0" w:color="4F81BD" w:themeColor="accent1"/>
+          <w:right w:val="nil"/>
+          <w:insideH w:val="nil"/>
+          <w:insideV w:val="nil"/>
+        </w:tcBorders>
+      </w:tcPr>
+    </w:tblStylePr>
+    <w:tblStylePr w:type="firstCol">
+      <w:rPr>
+        <w:b/>
+        <w:bCs/>
+      </w:rPr>
+    </w:tblStylePr>
+    <w:tblStylePr w:type="lastCol">
+      <w:rPr>
+        <w:b/>
+        <w:bCs/>
+      </w:rPr>
+    </w:tblStylePr>
+    <w:tblStylePr w:type="band1Vert">
+      <w:tblPr/>
+      <w:tcPr>
+        <w:tcBorders>
+          <w:left w:val="nil"/>
+          <w:right w:val="nil"/>
+          <w:insideH w:val="nil"/>
+          <w:insideV w:val="nil"/>
+        </w:tcBorders>
+        <w:shd w:val="clear" w:color="auto" w:fill="D3DFEE" w:themeFill="accent1" w:themeFillTint="3F"/>
+      </w:tcPr>
+    </w:tblStylePr>
+    <w:tblStylePr w:type="band1Horz">
+      <w:tblPr/>
+      <w:tcPr>
+        <w:tcBorders>
+          <w:left w:val="nil"/>
+          <w:right w:val="nil"/>
+          <w:insideH w:val="nil"/>
+          <w:insideV w:val="nil"/>
+        </w:tcBorders>
+        <w:shd w:val="clear" w:color="auto" w:fill="D3DFEE" w:themeFill="accent1" w:themeFillTint="3F"/>
+      </w:tcPr>
+    </w:tblStylePr>
   </w:style>
 </w:styles>
-</file>
-
-<file path=word/glossary/webSettings.xml><?xml version="1.0" encoding="utf-8"?>
-<w:webSettings xmlns:mc="http://schemas.openxmlformats.org/markup-compatibility/2006" xmlns:r="http://schemas.openxmlformats.org/officeDocument/2006/relationships" xmlns:w="http://schemas.openxmlformats.org/wordprocessingml/2006/main" xmlns:w14="http://schemas.microsoft.com/office/word/2010/wordml" mc:Ignorable="w14">
-  <w:optimizeForBrowser/>
-  <w:allowPNG/>
-</w:webSettings>
 </file>
 
 <file path=word/theme/theme1.xml><?xml version="1.0" encoding="utf-8"?>
@@ -4358,7 +5264,7 @@
 </file>
 
 <file path=customXml/itemProps1.xml><?xml version="1.0" encoding="utf-8"?>
-<ds:datastoreItem xmlns:ds="http://schemas.openxmlformats.org/officeDocument/2006/customXml" ds:itemID="{2847B405-B8A8-4F45-8D69-F7CD578D16E0}">
+<ds:datastoreItem xmlns:ds="http://schemas.openxmlformats.org/officeDocument/2006/customXml" ds:itemID="{ABB4E44E-9CC9-4F69-8870-F8AD52E67A21}">
   <ds:schemaRefs>
     <ds:schemaRef ds:uri="http://schemas.openxmlformats.org/officeDocument/2006/bibliography"/>
   </ds:schemaRefs>

</xml_diff>

<commit_message>
update old poisson simu
</commit_message>
<xml_diff>
--- a/matlab/Finite_Difference_Methods_Leveque/ex_11/sinus_error.docx
+++ b/matlab/Finite_Difference_Methods_Leveque/ex_11/sinus_error.docx
@@ -47,7 +47,15 @@
         <w:t xml:space="preserve">a choice of </w:t>
       </w:r>
       <w:r>
-        <w:t>an approximation scheme</w:t>
+        <w:t xml:space="preserve">an </w:t>
+      </w:r>
+      <w:proofErr w:type="gramStart"/>
+      <w:r>
+        <w:t>approximation</w:t>
+      </w:r>
+      <w:proofErr w:type="gramEnd"/>
+      <w:r>
+        <w:t xml:space="preserve"> scheme</w:t>
       </w:r>
       <w:r>
         <w:t xml:space="preserve">. </w:t>
@@ -758,6 +766,306 @@
       <w:pPr>
         <w:pStyle w:val="ListParagraph"/>
         <w:numPr>
+          <w:ilvl w:val="1"/>
+          <w:numId w:val="3"/>
+        </w:numPr>
+      </w:pPr>
+      <w:r>
+        <w:t xml:space="preserve">A central </w:t>
+      </w:r>
+      <m:oMath>
+        <m:r>
+          <w:rPr>
+            <w:rFonts w:ascii="Cambria Math" w:hAnsi="Cambria Math"/>
+          </w:rPr>
+          <m:t>O</m:t>
+        </m:r>
+        <m:d>
+          <m:dPr>
+            <m:ctrlPr>
+              <w:rPr>
+                <w:rFonts w:ascii="Cambria Math" w:hAnsi="Cambria Math"/>
+                <w:i/>
+              </w:rPr>
+            </m:ctrlPr>
+          </m:dPr>
+          <m:e>
+            <m:sSup>
+              <m:sSupPr>
+                <m:ctrlPr>
+                  <w:rPr>
+                    <w:rFonts w:ascii="Cambria Math" w:hAnsi="Cambria Math"/>
+                    <w:i/>
+                  </w:rPr>
+                </m:ctrlPr>
+              </m:sSupPr>
+              <m:e>
+                <m:r>
+                  <w:rPr>
+                    <w:rFonts w:ascii="Cambria Math" w:hAnsi="Cambria Math"/>
+                  </w:rPr>
+                  <m:t>h</m:t>
+                </m:r>
+              </m:e>
+              <m:sup>
+                <m:r>
+                  <w:rPr>
+                    <w:rFonts w:ascii="Cambria Math" w:hAnsi="Cambria Math"/>
+                  </w:rPr>
+                  <m:t>3</m:t>
+                </m:r>
+              </m:sup>
+            </m:sSup>
+          </m:e>
+        </m:d>
+      </m:oMath>
+      <w:r>
+        <w:t xml:space="preserve"> approximation scheme:</w:t>
+      </w:r>
+      <w:r>
+        <w:br/>
+      </w:r>
+      <m:oMathPara>
+        <m:oMath>
+          <m:sSup>
+            <m:sSupPr>
+              <m:ctrlPr>
+                <w:rPr>
+                  <w:rFonts w:ascii="Cambria Math" w:hAnsi="Cambria Math"/>
+                  <w:i/>
+                  <w:sz w:val="20"/>
+                  <w:szCs w:val="20"/>
+                </w:rPr>
+              </m:ctrlPr>
+            </m:sSupPr>
+            <m:e>
+              <m:r>
+                <w:rPr>
+                  <w:rFonts w:ascii="Cambria Math" w:hAnsi="Cambria Math"/>
+                  <w:sz w:val="20"/>
+                  <w:szCs w:val="20"/>
+                </w:rPr>
+                <m:t>u</m:t>
+              </m:r>
+            </m:e>
+            <m:sup>
+              <m:r>
+                <w:rPr>
+                  <w:rFonts w:ascii="Cambria Math" w:hAnsi="Cambria Math"/>
+                  <w:sz w:val="20"/>
+                  <w:szCs w:val="20"/>
+                </w:rPr>
+                <m:t>(</m:t>
+              </m:r>
+              <m:r>
+                <w:rPr>
+                  <w:rFonts w:ascii="Cambria Math" w:hAnsi="Cambria Math"/>
+                  <w:sz w:val="20"/>
+                  <w:szCs w:val="20"/>
+                </w:rPr>
+                <m:t>1</m:t>
+              </m:r>
+              <m:r>
+                <w:rPr>
+                  <w:rFonts w:ascii="Cambria Math" w:hAnsi="Cambria Math"/>
+                  <w:sz w:val="20"/>
+                  <w:szCs w:val="20"/>
+                </w:rPr>
+                <m:t>)</m:t>
+              </m:r>
+            </m:sup>
+          </m:sSup>
+          <m:r>
+            <w:rPr>
+              <w:rFonts w:ascii="Cambria Math" w:hAnsi="Cambria Math"/>
+              <w:sz w:val="20"/>
+              <w:szCs w:val="20"/>
+            </w:rPr>
+            <m:t>≈</m:t>
+          </m:r>
+          <m:f>
+            <m:fPr>
+              <m:ctrlPr>
+                <w:rPr>
+                  <w:rFonts w:ascii="Cambria Math" w:hAnsi="Cambria Math"/>
+                  <w:i/>
+                  <w:sz w:val="20"/>
+                  <w:szCs w:val="20"/>
+                </w:rPr>
+              </m:ctrlPr>
+            </m:fPr>
+            <m:num>
+              <m:r>
+                <w:rPr>
+                  <w:rFonts w:ascii="Cambria Math" w:hAnsi="Cambria Math"/>
+                  <w:sz w:val="20"/>
+                  <w:szCs w:val="20"/>
+                </w:rPr>
+                <m:t>1</m:t>
+              </m:r>
+            </m:num>
+            <m:den>
+              <m:r>
+                <w:rPr>
+                  <w:rFonts w:ascii="Cambria Math" w:hAnsi="Cambria Math"/>
+                  <w:sz w:val="20"/>
+                  <w:szCs w:val="20"/>
+                </w:rPr>
+                <m:t>6h</m:t>
+              </m:r>
+            </m:den>
+          </m:f>
+          <m:d>
+            <m:dPr>
+              <m:begChr m:val="["/>
+              <m:endChr m:val="]"/>
+              <m:ctrlPr>
+                <w:rPr>
+                  <w:rFonts w:ascii="Cambria Math" w:hAnsi="Cambria Math"/>
+                  <w:i/>
+                  <w:sz w:val="20"/>
+                  <w:szCs w:val="20"/>
+                </w:rPr>
+              </m:ctrlPr>
+            </m:dPr>
+            <m:e>
+              <m:r>
+                <w:rPr>
+                  <w:rFonts w:ascii="Cambria Math" w:hAnsi="Cambria Math"/>
+                  <w:sz w:val="20"/>
+                  <w:szCs w:val="20"/>
+                </w:rPr>
+                <m:t>2u</m:t>
+              </m:r>
+              <m:d>
+                <m:dPr>
+                  <m:ctrlPr>
+                    <w:rPr>
+                      <w:rFonts w:ascii="Cambria Math" w:hAnsi="Cambria Math"/>
+                      <w:i/>
+                      <w:sz w:val="20"/>
+                      <w:szCs w:val="20"/>
+                    </w:rPr>
+                  </m:ctrlPr>
+                </m:dPr>
+                <m:e>
+                  <m:r>
+                    <w:rPr>
+                      <w:rFonts w:ascii="Cambria Math" w:hAnsi="Cambria Math"/>
+                      <w:sz w:val="20"/>
+                      <w:szCs w:val="20"/>
+                    </w:rPr>
+                    <m:t>x+h</m:t>
+                  </m:r>
+                </m:e>
+              </m:d>
+              <m:r>
+                <w:rPr>
+                  <w:rFonts w:ascii="Cambria Math" w:hAnsi="Cambria Math"/>
+                  <w:sz w:val="20"/>
+                  <w:szCs w:val="20"/>
+                </w:rPr>
+                <m:t>+3u</m:t>
+              </m:r>
+              <m:d>
+                <m:dPr>
+                  <m:ctrlPr>
+                    <w:rPr>
+                      <w:rFonts w:ascii="Cambria Math" w:hAnsi="Cambria Math"/>
+                      <w:i/>
+                      <w:sz w:val="20"/>
+                      <w:szCs w:val="20"/>
+                    </w:rPr>
+                  </m:ctrlPr>
+                </m:dPr>
+                <m:e>
+                  <m:r>
+                    <w:rPr>
+                      <w:rFonts w:ascii="Cambria Math" w:hAnsi="Cambria Math"/>
+                      <w:sz w:val="20"/>
+                      <w:szCs w:val="20"/>
+                    </w:rPr>
+                    <m:t>x</m:t>
+                  </m:r>
+                </m:e>
+              </m:d>
+              <m:r>
+                <w:rPr>
+                  <w:rFonts w:ascii="Cambria Math" w:hAnsi="Cambria Math"/>
+                  <w:sz w:val="20"/>
+                  <w:szCs w:val="20"/>
+                </w:rPr>
+                <m:t>-6u</m:t>
+              </m:r>
+              <m:d>
+                <m:dPr>
+                  <m:ctrlPr>
+                    <w:rPr>
+                      <w:rFonts w:ascii="Cambria Math" w:hAnsi="Cambria Math"/>
+                      <w:i/>
+                      <w:sz w:val="20"/>
+                      <w:szCs w:val="20"/>
+                    </w:rPr>
+                  </m:ctrlPr>
+                </m:dPr>
+                <m:e>
+                  <m:r>
+                    <w:rPr>
+                      <w:rFonts w:ascii="Cambria Math" w:hAnsi="Cambria Math"/>
+                      <w:sz w:val="20"/>
+                      <w:szCs w:val="20"/>
+                    </w:rPr>
+                    <m:t>x-h</m:t>
+                  </m:r>
+                </m:e>
+              </m:d>
+              <m:r>
+                <w:rPr>
+                  <w:rFonts w:ascii="Cambria Math" w:hAnsi="Cambria Math"/>
+                  <w:sz w:val="20"/>
+                  <w:szCs w:val="20"/>
+                </w:rPr>
+                <m:t>+u</m:t>
+              </m:r>
+              <m:d>
+                <m:dPr>
+                  <m:ctrlPr>
+                    <w:rPr>
+                      <w:rFonts w:ascii="Cambria Math" w:hAnsi="Cambria Math"/>
+                      <w:i/>
+                      <w:sz w:val="20"/>
+                      <w:szCs w:val="20"/>
+                    </w:rPr>
+                  </m:ctrlPr>
+                </m:dPr>
+                <m:e>
+                  <m:r>
+                    <w:rPr>
+                      <w:rFonts w:ascii="Cambria Math" w:hAnsi="Cambria Math"/>
+                      <w:sz w:val="20"/>
+                      <w:szCs w:val="20"/>
+                    </w:rPr>
+                    <m:t>x-2</m:t>
+                  </m:r>
+                  <m:r>
+                    <w:rPr>
+                      <w:rFonts w:ascii="Cambria Math" w:hAnsi="Cambria Math"/>
+                      <w:sz w:val="20"/>
+                      <w:szCs w:val="20"/>
+                    </w:rPr>
+                    <m:t>h</m:t>
+                  </m:r>
+                </m:e>
+              </m:d>
+            </m:e>
+          </m:d>
+        </m:oMath>
+      </m:oMathPara>
+    </w:p>
+    <w:p>
+      <w:pPr>
+        <w:pStyle w:val="ListParagraph"/>
+        <w:numPr>
           <w:ilvl w:val="0"/>
           <w:numId w:val="3"/>
         </w:numPr>
@@ -903,25 +1211,24 @@
           </w:tcPr>
           <w:tbl>
             <w:tblPr>
-              <w:tblStyle w:val="LightShading"/>
-              <w:tblW w:w="8926" w:type="dxa"/>
+              <w:tblStyle w:val="TableGrid"/>
+              <w:tblW w:w="9062" w:type="dxa"/>
               <w:tblLook w:val="04A0" w:firstRow="1" w:lastRow="0" w:firstColumn="1" w:lastColumn="0" w:noHBand="0" w:noVBand="1"/>
             </w:tblPr>
             <w:tblGrid>
-              <w:gridCol w:w="1696"/>
-              <w:gridCol w:w="2410"/>
-              <w:gridCol w:w="2977"/>
+              <w:gridCol w:w="1539"/>
+              <w:gridCol w:w="1858"/>
               <w:gridCol w:w="1843"/>
+              <w:gridCol w:w="1843"/>
+              <w:gridCol w:w="1979"/>
             </w:tblGrid>
             <w:tr>
               <w:trPr>
-                <w:cnfStyle w:val="100000000000" w:firstRow="1" w:lastRow="0" w:firstColumn="0" w:lastColumn="0" w:oddVBand="0" w:evenVBand="0" w:oddHBand="0" w:evenHBand="0" w:firstRowFirstColumn="0" w:firstRowLastColumn="0" w:lastRowFirstColumn="0" w:lastRowLastColumn="0"/>
                 <w:trHeight w:val="288"/>
               </w:trPr>
               <w:tc>
                 <w:tcPr>
-                  <w:cnfStyle w:val="001000000000" w:firstRow="0" w:lastRow="0" w:firstColumn="1" w:lastColumn="0" w:oddVBand="0" w:evenVBand="0" w:oddHBand="0" w:evenHBand="0" w:firstRowFirstColumn="0" w:firstRowLastColumn="0" w:lastRowFirstColumn="0" w:lastRowLastColumn="0"/>
-                  <w:tcW w:w="1696" w:type="dxa"/>
+                  <w:tcW w:w="1539" w:type="dxa"/>
                   <w:noWrap/>
                 </w:tcPr>
                 <w:p>
@@ -951,20 +1258,19 @@
                       <w:i/>
                       <w:iCs/>
                     </w:rPr>
-                    <w:t>Step</w:t>
+                    <w:t>h</w:t>
                   </w:r>
                 </w:p>
               </w:tc>
               <w:tc>
                 <w:tcPr>
-                  <w:tcW w:w="2410" w:type="dxa"/>
+                  <w:tcW w:w="1858" w:type="dxa"/>
                   <w:noWrap/>
                 </w:tcPr>
                 <w:p>
                   <w:pPr>
                     <w:ind w:right="0"/>
                     <w:jc w:val="center"/>
-                    <w:cnfStyle w:val="100000000000" w:firstRow="1" w:lastRow="0" w:firstColumn="0" w:lastColumn="0" w:oddVBand="0" w:evenVBand="0" w:oddHBand="0" w:evenHBand="0" w:firstRowFirstColumn="0" w:firstRowLastColumn="0" w:lastRowFirstColumn="0" w:lastRowLastColumn="0"/>
                     <w:rPr>
                       <w:rFonts w:ascii="Calibri" w:eastAsia="Times New Roman" w:hAnsi="Calibri"/>
                       <w:i/>
@@ -994,14 +1300,13 @@
               </w:tc>
               <w:tc>
                 <w:tcPr>
-                  <w:tcW w:w="2977" w:type="dxa"/>
+                  <w:tcW w:w="1843" w:type="dxa"/>
                   <w:noWrap/>
                 </w:tcPr>
                 <w:p>
                   <w:pPr>
                     <w:ind w:right="0"/>
                     <w:jc w:val="center"/>
-                    <w:cnfStyle w:val="100000000000" w:firstRow="1" w:lastRow="0" w:firstColumn="0" w:lastColumn="0" w:oddVBand="0" w:evenVBand="0" w:oddHBand="0" w:evenHBand="0" w:firstRowFirstColumn="0" w:firstRowLastColumn="0" w:lastRowFirstColumn="0" w:lastRowLastColumn="0"/>
                     <w:rPr>
                       <w:rFonts w:ascii="Calibri" w:eastAsia="Times New Roman" w:hAnsi="Calibri"/>
                       <w:i/>
@@ -1038,7 +1343,6 @@
                   <w:pPr>
                     <w:ind w:right="0"/>
                     <w:jc w:val="center"/>
-                    <w:cnfStyle w:val="100000000000" w:firstRow="1" w:lastRow="0" w:firstColumn="0" w:lastColumn="0" w:oddVBand="0" w:evenVBand="0" w:oddHBand="0" w:evenHBand="0" w:firstRowFirstColumn="0" w:firstRowLastColumn="0" w:lastRowFirstColumn="0" w:lastRowLastColumn="0"/>
                     <w:rPr>
                       <w:rFonts w:ascii="Calibri" w:eastAsia="Times New Roman" w:hAnsi="Calibri"/>
                       <w:i/>
@@ -1066,6 +1370,28 @@
                   </w:r>
                 </w:p>
               </w:tc>
+              <w:tc>
+                <w:tcPr>
+                  <w:tcW w:w="1979" w:type="dxa"/>
+                </w:tcPr>
+                <w:p>
+                  <w:pPr>
+                    <w:ind w:right="0"/>
+                    <w:jc w:val="center"/>
+                    <w:rPr>
+                      <w:i/>
+                      <w:iCs/>
+                    </w:rPr>
+                  </w:pPr>
+                  <w:r>
+                    <w:rPr>
+                      <w:i/>
+                      <w:iCs/>
+                    </w:rPr>
+                    <w:t>Du3</w:t>
+                  </w:r>
+                </w:p>
+              </w:tc>
             </w:tr>
             <w:tr>
               <w:trPr>
@@ -1073,8 +1399,7 @@
               </w:trPr>
               <w:tc>
                 <w:tcPr>
-                  <w:cnfStyle w:val="001000000000" w:firstRow="0" w:lastRow="0" w:firstColumn="1" w:lastColumn="0" w:oddVBand="0" w:evenVBand="0" w:oddHBand="0" w:evenHBand="0" w:firstRowFirstColumn="0" w:firstRowLastColumn="0" w:lastRowFirstColumn="0" w:lastRowLastColumn="0"/>
-                  <w:tcW w:w="1696" w:type="dxa"/>
+                  <w:tcW w:w="1539" w:type="dxa"/>
                   <w:noWrap/>
                   <w:hideMark/>
                 </w:tcPr>
@@ -1084,8 +1409,8 @@
                     <w:jc w:val="center"/>
                     <w:rPr>
                       <w:rFonts w:ascii="Calibri" w:eastAsia="Times New Roman" w:hAnsi="Calibri"/>
-                      <w:b w:val="0"/>
-                      <w:bCs w:val="0"/>
+                      <w:b/>
+                      <w:bCs/>
                       <w:color w:val="000000"/>
                       <w:sz w:val="22"/>
                       <w:szCs w:val="22"/>
@@ -1101,38 +1426,6 @@
                     </w:rPr>
                   </w:pPr>
                   <w:r>
-                    <w:rPr>
-                      <w:rFonts w:ascii="Calibri" w:eastAsia="Times New Roman" w:hAnsi="Calibri"/>
-                      <w:b w:val="0"/>
-                      <w:bCs w:val="0"/>
-                      <w:color w:val="000000"/>
-                      <w:sz w:val="22"/>
-                      <w:szCs w:val="22"/>
-                      <w:lang w:eastAsia="en-GB"/>
-                      <w14:textFill>
-                        <w14:solidFill>
-                          <w14:srgbClr w14:val="000000">
-                            <w14:lumMod w14:val="75000"/>
-                            <w14:lumOff w14:val="0"/>
-                          </w14:srgbClr>
-                        </w14:solidFill>
-                      </w14:textFill>
-                    </w:rPr>
-                    <w:t>1.00E-01</w:t>
-                  </w:r>
-                </w:p>
-              </w:tc>
-              <w:tc>
-                <w:tcPr>
-                  <w:tcW w:w="2410" w:type="dxa"/>
-                  <w:noWrap/>
-                  <w:hideMark/>
-                </w:tcPr>
-                <w:p>
-                  <w:pPr>
-                    <w:ind w:right="0"/>
-                    <w:jc w:val="center"/>
-                    <w:cnfStyle w:val="000000000000" w:firstRow="0" w:lastRow="0" w:firstColumn="0" w:lastColumn="0" w:oddVBand="0" w:evenVBand="0" w:oddHBand="0" w:evenHBand="0" w:firstRowFirstColumn="0" w:firstRowLastColumn="0" w:lastRowFirstColumn="0" w:lastRowLastColumn="0"/>
                     <w:rPr>
                       <w:rFonts w:ascii="Calibri" w:eastAsia="Times New Roman" w:hAnsi="Calibri"/>
                       <w:color w:val="000000"/>
@@ -1148,8 +1441,20 @@
                         </w14:solidFill>
                       </w14:textFill>
                     </w:rPr>
-                  </w:pPr>
-                  <w:r>
+                    <w:t>1.00E-01</w:t>
+                  </w:r>
+                </w:p>
+              </w:tc>
+              <w:tc>
+                <w:tcPr>
+                  <w:tcW w:w="1858" w:type="dxa"/>
+                  <w:noWrap/>
+                  <w:hideMark/>
+                </w:tcPr>
+                <w:p>
+                  <w:pPr>
+                    <w:ind w:right="0"/>
+                    <w:jc w:val="center"/>
                     <w:rPr>
                       <w:rFonts w:ascii="Calibri" w:eastAsia="Times New Roman" w:hAnsi="Calibri"/>
                       <w:color w:val="000000"/>
@@ -1165,13 +1470,30 @@
                         </w14:solidFill>
                       </w14:textFill>
                     </w:rPr>
+                  </w:pPr>
+                  <w:r>
+                    <w:rPr>
+                      <w:rFonts w:ascii="Calibri" w:eastAsia="Times New Roman" w:hAnsi="Calibri"/>
+                      <w:color w:val="000000"/>
+                      <w:sz w:val="22"/>
+                      <w:szCs w:val="22"/>
+                      <w:lang w:eastAsia="en-GB"/>
+                      <w14:textFill>
+                        <w14:solidFill>
+                          <w14:srgbClr w14:val="000000">
+                            <w14:lumMod w14:val="75000"/>
+                            <w14:lumOff w14:val="0"/>
+                          </w14:srgbClr>
+                        </w14:solidFill>
+                      </w14:textFill>
+                    </w:rPr>
                     <w:t>-4.11E-02</w:t>
                   </w:r>
                 </w:p>
               </w:tc>
               <w:tc>
                 <w:tcPr>
-                  <w:tcW w:w="2977" w:type="dxa"/>
+                  <w:tcW w:w="1843" w:type="dxa"/>
                   <w:noWrap/>
                   <w:hideMark/>
                 </w:tcPr>
@@ -1179,7 +1501,6 @@
                   <w:pPr>
                     <w:ind w:right="0"/>
                     <w:jc w:val="center"/>
-                    <w:cnfStyle w:val="000000000000" w:firstRow="0" w:lastRow="0" w:firstColumn="0" w:lastColumn="0" w:oddVBand="0" w:evenVBand="0" w:oddHBand="0" w:evenHBand="0" w:firstRowFirstColumn="0" w:firstRowLastColumn="0" w:lastRowFirstColumn="0" w:lastRowLastColumn="0"/>
                     <w:rPr>
                       <w:rFonts w:ascii="Calibri" w:eastAsia="Times New Roman" w:hAnsi="Calibri"/>
                       <w:color w:val="000000"/>
@@ -1226,7 +1547,6 @@
                   <w:pPr>
                     <w:ind w:right="0"/>
                     <w:jc w:val="center"/>
-                    <w:cnfStyle w:val="000000000000" w:firstRow="0" w:lastRow="0" w:firstColumn="0" w:lastColumn="0" w:oddVBand="0" w:evenVBand="0" w:oddHBand="0" w:evenHBand="0" w:firstRowFirstColumn="0" w:firstRowLastColumn="0" w:lastRowFirstColumn="0" w:lastRowLastColumn="0"/>
                     <w:rPr>
                       <w:rFonts w:ascii="Calibri" w:eastAsia="Times New Roman" w:hAnsi="Calibri"/>
                       <w:color w:val="000000"/>
@@ -1263,73 +1583,14 @@
                   </w:r>
                 </w:p>
               </w:tc>
-            </w:tr>
-            <w:tr>
-              <w:trPr>
-                <w:trHeight w:val="288"/>
-              </w:trPr>
               <w:tc>
                 <w:tcPr>
-                  <w:cnfStyle w:val="001000000000" w:firstRow="0" w:lastRow="0" w:firstColumn="1" w:lastColumn="0" w:oddVBand="0" w:evenVBand="0" w:oddHBand="0" w:evenHBand="0" w:firstRowFirstColumn="0" w:firstRowLastColumn="0" w:lastRowFirstColumn="0" w:lastRowLastColumn="0"/>
-                  <w:tcW w:w="1696" w:type="dxa"/>
-                  <w:noWrap/>
-                  <w:hideMark/>
+                  <w:tcW w:w="1979" w:type="dxa"/>
                 </w:tcPr>
                 <w:p>
                   <w:pPr>
                     <w:ind w:right="0"/>
                     <w:jc w:val="center"/>
-                    <w:rPr>
-                      <w:rFonts w:ascii="Calibri" w:eastAsia="Times New Roman" w:hAnsi="Calibri"/>
-                      <w:b w:val="0"/>
-                      <w:bCs w:val="0"/>
-                      <w:color w:val="000000"/>
-                      <w:sz w:val="22"/>
-                      <w:szCs w:val="22"/>
-                      <w:lang w:eastAsia="en-GB"/>
-                      <w14:textFill>
-                        <w14:solidFill>
-                          <w14:srgbClr w14:val="000000">
-                            <w14:lumMod w14:val="75000"/>
-                            <w14:lumOff w14:val="0"/>
-                          </w14:srgbClr>
-                        </w14:solidFill>
-                      </w14:textFill>
-                    </w:rPr>
-                  </w:pPr>
-                  <w:r>
-                    <w:rPr>
-                      <w:rFonts w:ascii="Calibri" w:eastAsia="Times New Roman" w:hAnsi="Calibri"/>
-                      <w:b w:val="0"/>
-                      <w:bCs w:val="0"/>
-                      <w:color w:val="000000"/>
-                      <w:sz w:val="22"/>
-                      <w:szCs w:val="22"/>
-                      <w:lang w:eastAsia="en-GB"/>
-                      <w14:textFill>
-                        <w14:solidFill>
-                          <w14:srgbClr w14:val="000000">
-                            <w14:lumMod w14:val="75000"/>
-                            <w14:lumOff w14:val="0"/>
-                          </w14:srgbClr>
-                        </w14:solidFill>
-                      </w14:textFill>
-                    </w:rPr>
-                    <w:t>5.00E-02</w:t>
-                  </w:r>
-                </w:p>
-              </w:tc>
-              <w:tc>
-                <w:tcPr>
-                  <w:tcW w:w="2410" w:type="dxa"/>
-                  <w:noWrap/>
-                  <w:hideMark/>
-                </w:tcPr>
-                <w:p>
-                  <w:pPr>
-                    <w:ind w:right="0"/>
-                    <w:jc w:val="center"/>
-                    <w:cnfStyle w:val="000000000000" w:firstRow="0" w:lastRow="0" w:firstColumn="0" w:lastColumn="0" w:oddVBand="0" w:evenVBand="0" w:oddHBand="0" w:evenHBand="0" w:firstRowFirstColumn="0" w:firstRowLastColumn="0" w:lastRowFirstColumn="0" w:lastRowLastColumn="0"/>
                     <w:rPr>
                       <w:rFonts w:ascii="Calibri" w:eastAsia="Times New Roman" w:hAnsi="Calibri"/>
                       <w:color w:val="000000"/>
@@ -1362,13 +1623,18 @@
                         </w14:solidFill>
                       </w14:textFill>
                     </w:rPr>
-                    <w:t>-2.08E-02</w:t>
+                    <w:t>-6.8207e-05</w:t>
                   </w:r>
                 </w:p>
               </w:tc>
+            </w:tr>
+            <w:tr>
+              <w:trPr>
+                <w:trHeight w:val="288"/>
+              </w:trPr>
               <w:tc>
                 <w:tcPr>
-                  <w:tcW w:w="2977" w:type="dxa"/>
+                  <w:tcW w:w="1539" w:type="dxa"/>
                   <w:noWrap/>
                   <w:hideMark/>
                 </w:tcPr>
@@ -1376,7 +1642,100 @@
                   <w:pPr>
                     <w:ind w:right="0"/>
                     <w:jc w:val="center"/>
-                    <w:cnfStyle w:val="000000000000" w:firstRow="0" w:lastRow="0" w:firstColumn="0" w:lastColumn="0" w:oddVBand="0" w:evenVBand="0" w:oddHBand="0" w:evenHBand="0" w:firstRowFirstColumn="0" w:firstRowLastColumn="0" w:lastRowFirstColumn="0" w:lastRowLastColumn="0"/>
+                    <w:rPr>
+                      <w:rFonts w:ascii="Calibri" w:eastAsia="Times New Roman" w:hAnsi="Calibri"/>
+                      <w:b/>
+                      <w:bCs/>
+                      <w:color w:val="000000"/>
+                      <w:sz w:val="22"/>
+                      <w:szCs w:val="22"/>
+                      <w:lang w:eastAsia="en-GB"/>
+                      <w14:textFill>
+                        <w14:solidFill>
+                          <w14:srgbClr w14:val="000000">
+                            <w14:lumMod w14:val="75000"/>
+                            <w14:lumOff w14:val="0"/>
+                          </w14:srgbClr>
+                        </w14:solidFill>
+                      </w14:textFill>
+                    </w:rPr>
+                  </w:pPr>
+                  <w:r>
+                    <w:rPr>
+                      <w:rFonts w:ascii="Calibri" w:eastAsia="Times New Roman" w:hAnsi="Calibri"/>
+                      <w:color w:val="000000"/>
+                      <w:sz w:val="22"/>
+                      <w:szCs w:val="22"/>
+                      <w:lang w:eastAsia="en-GB"/>
+                      <w14:textFill>
+                        <w14:solidFill>
+                          <w14:srgbClr w14:val="000000">
+                            <w14:lumMod w14:val="75000"/>
+                            <w14:lumOff w14:val="0"/>
+                          </w14:srgbClr>
+                        </w14:solidFill>
+                      </w14:textFill>
+                    </w:rPr>
+                    <w:t>5.00E-02</w:t>
+                  </w:r>
+                </w:p>
+              </w:tc>
+              <w:tc>
+                <w:tcPr>
+                  <w:tcW w:w="1858" w:type="dxa"/>
+                  <w:noWrap/>
+                  <w:hideMark/>
+                </w:tcPr>
+                <w:p>
+                  <w:pPr>
+                    <w:ind w:right="0"/>
+                    <w:jc w:val="center"/>
+                    <w:rPr>
+                      <w:rFonts w:ascii="Calibri" w:eastAsia="Times New Roman" w:hAnsi="Calibri"/>
+                      <w:color w:val="000000"/>
+                      <w:sz w:val="22"/>
+                      <w:szCs w:val="22"/>
+                      <w:lang w:eastAsia="en-GB"/>
+                      <w14:textFill>
+                        <w14:solidFill>
+                          <w14:srgbClr w14:val="000000">
+                            <w14:lumMod w14:val="75000"/>
+                            <w14:lumOff w14:val="0"/>
+                          </w14:srgbClr>
+                        </w14:solidFill>
+                      </w14:textFill>
+                    </w:rPr>
+                  </w:pPr>
+                  <w:r>
+                    <w:rPr>
+                      <w:rFonts w:ascii="Calibri" w:eastAsia="Times New Roman" w:hAnsi="Calibri"/>
+                      <w:color w:val="000000"/>
+                      <w:sz w:val="22"/>
+                      <w:szCs w:val="22"/>
+                      <w:lang w:eastAsia="en-GB"/>
+                      <w14:textFill>
+                        <w14:solidFill>
+                          <w14:srgbClr w14:val="000000">
+                            <w14:lumMod w14:val="75000"/>
+                            <w14:lumOff w14:val="0"/>
+                          </w14:srgbClr>
+                        </w14:solidFill>
+                      </w14:textFill>
+                    </w:rPr>
+                    <w:t>-2.08E-02</w:t>
+                  </w:r>
+                </w:p>
+              </w:tc>
+              <w:tc>
+                <w:tcPr>
+                  <w:tcW w:w="1843" w:type="dxa"/>
+                  <w:noWrap/>
+                  <w:hideMark/>
+                </w:tcPr>
+                <w:p>
+                  <w:pPr>
+                    <w:ind w:right="0"/>
+                    <w:jc w:val="center"/>
                     <w:rPr>
                       <w:rFonts w:ascii="Calibri" w:eastAsia="Times New Roman" w:hAnsi="Calibri"/>
                       <w:color w:val="000000"/>
@@ -1423,7 +1782,6 @@
                   <w:pPr>
                     <w:ind w:right="0"/>
                     <w:jc w:val="center"/>
-                    <w:cnfStyle w:val="000000000000" w:firstRow="0" w:lastRow="0" w:firstColumn="0" w:lastColumn="0" w:oddVBand="0" w:evenVBand="0" w:oddHBand="0" w:evenHBand="0" w:firstRowFirstColumn="0" w:firstRowLastColumn="0" w:lastRowFirstColumn="0" w:lastRowLastColumn="0"/>
                     <w:rPr>
                       <w:rFonts w:ascii="Calibri" w:eastAsia="Times New Roman" w:hAnsi="Calibri"/>
                       <w:color w:val="000000"/>
@@ -1460,73 +1818,14 @@
                   </w:r>
                 </w:p>
               </w:tc>
-            </w:tr>
-            <w:tr>
-              <w:trPr>
-                <w:trHeight w:val="288"/>
-              </w:trPr>
               <w:tc>
                 <w:tcPr>
-                  <w:cnfStyle w:val="001000000000" w:firstRow="0" w:lastRow="0" w:firstColumn="1" w:lastColumn="0" w:oddVBand="0" w:evenVBand="0" w:oddHBand="0" w:evenHBand="0" w:firstRowFirstColumn="0" w:firstRowLastColumn="0" w:lastRowFirstColumn="0" w:lastRowLastColumn="0"/>
-                  <w:tcW w:w="1696" w:type="dxa"/>
-                  <w:noWrap/>
-                  <w:hideMark/>
+                  <w:tcW w:w="1979" w:type="dxa"/>
                 </w:tcPr>
                 <w:p>
                   <w:pPr>
                     <w:ind w:right="0"/>
                     <w:jc w:val="center"/>
-                    <w:rPr>
-                      <w:rFonts w:ascii="Calibri" w:eastAsia="Times New Roman" w:hAnsi="Calibri"/>
-                      <w:b w:val="0"/>
-                      <w:bCs w:val="0"/>
-                      <w:color w:val="000000"/>
-                      <w:sz w:val="22"/>
-                      <w:szCs w:val="22"/>
-                      <w:lang w:eastAsia="en-GB"/>
-                      <w14:textFill>
-                        <w14:solidFill>
-                          <w14:srgbClr w14:val="000000">
-                            <w14:lumMod w14:val="75000"/>
-                            <w14:lumOff w14:val="0"/>
-                          </w14:srgbClr>
-                        </w14:solidFill>
-                      </w14:textFill>
-                    </w:rPr>
-                  </w:pPr>
-                  <w:r>
-                    <w:rPr>
-                      <w:rFonts w:ascii="Calibri" w:eastAsia="Times New Roman" w:hAnsi="Calibri"/>
-                      <w:b w:val="0"/>
-                      <w:bCs w:val="0"/>
-                      <w:color w:val="000000"/>
-                      <w:sz w:val="22"/>
-                      <w:szCs w:val="22"/>
-                      <w:lang w:eastAsia="en-GB"/>
-                      <w14:textFill>
-                        <w14:solidFill>
-                          <w14:srgbClr w14:val="000000">
-                            <w14:lumMod w14:val="75000"/>
-                            <w14:lumOff w14:val="0"/>
-                          </w14:srgbClr>
-                        </w14:solidFill>
-                      </w14:textFill>
-                    </w:rPr>
-                    <w:t>1.00E-02</w:t>
-                  </w:r>
-                </w:p>
-              </w:tc>
-              <w:tc>
-                <w:tcPr>
-                  <w:tcW w:w="2410" w:type="dxa"/>
-                  <w:noWrap/>
-                  <w:hideMark/>
-                </w:tcPr>
-                <w:p>
-                  <w:pPr>
-                    <w:ind w:right="0"/>
-                    <w:jc w:val="center"/>
-                    <w:cnfStyle w:val="000000000000" w:firstRow="0" w:lastRow="0" w:firstColumn="0" w:lastColumn="0" w:oddVBand="0" w:evenVBand="0" w:oddHBand="0" w:evenHBand="0" w:firstRowFirstColumn="0" w:firstRowLastColumn="0" w:lastRowFirstColumn="0" w:lastRowLastColumn="0"/>
                     <w:rPr>
                       <w:rFonts w:ascii="Calibri" w:eastAsia="Times New Roman" w:hAnsi="Calibri"/>
                       <w:color w:val="000000"/>
@@ -1559,13 +1858,18 @@
                         </w14:solidFill>
                       </w14:textFill>
                     </w:rPr>
-                    <w:t>-4.20E-03</w:t>
+                    <w:t>-8.6491e-06</w:t>
                   </w:r>
                 </w:p>
               </w:tc>
+            </w:tr>
+            <w:tr>
+              <w:trPr>
+                <w:trHeight w:val="288"/>
+              </w:trPr>
               <w:tc>
                 <w:tcPr>
-                  <w:tcW w:w="2977" w:type="dxa"/>
+                  <w:tcW w:w="1539" w:type="dxa"/>
                   <w:noWrap/>
                   <w:hideMark/>
                 </w:tcPr>
@@ -1573,7 +1877,100 @@
                   <w:pPr>
                     <w:ind w:right="0"/>
                     <w:jc w:val="center"/>
-                    <w:cnfStyle w:val="000000000000" w:firstRow="0" w:lastRow="0" w:firstColumn="0" w:lastColumn="0" w:oddVBand="0" w:evenVBand="0" w:oddHBand="0" w:evenHBand="0" w:firstRowFirstColumn="0" w:firstRowLastColumn="0" w:lastRowFirstColumn="0" w:lastRowLastColumn="0"/>
+                    <w:rPr>
+                      <w:rFonts w:ascii="Calibri" w:eastAsia="Times New Roman" w:hAnsi="Calibri"/>
+                      <w:b/>
+                      <w:bCs/>
+                      <w:color w:val="000000"/>
+                      <w:sz w:val="22"/>
+                      <w:szCs w:val="22"/>
+                      <w:lang w:eastAsia="en-GB"/>
+                      <w14:textFill>
+                        <w14:solidFill>
+                          <w14:srgbClr w14:val="000000">
+                            <w14:lumMod w14:val="75000"/>
+                            <w14:lumOff w14:val="0"/>
+                          </w14:srgbClr>
+                        </w14:solidFill>
+                      </w14:textFill>
+                    </w:rPr>
+                  </w:pPr>
+                  <w:r>
+                    <w:rPr>
+                      <w:rFonts w:ascii="Calibri" w:eastAsia="Times New Roman" w:hAnsi="Calibri"/>
+                      <w:color w:val="000000"/>
+                      <w:sz w:val="22"/>
+                      <w:szCs w:val="22"/>
+                      <w:lang w:eastAsia="en-GB"/>
+                      <w14:textFill>
+                        <w14:solidFill>
+                          <w14:srgbClr w14:val="000000">
+                            <w14:lumMod w14:val="75000"/>
+                            <w14:lumOff w14:val="0"/>
+                          </w14:srgbClr>
+                        </w14:solidFill>
+                      </w14:textFill>
+                    </w:rPr>
+                    <w:t>1.00E-02</w:t>
+                  </w:r>
+                </w:p>
+              </w:tc>
+              <w:tc>
+                <w:tcPr>
+                  <w:tcW w:w="1858" w:type="dxa"/>
+                  <w:noWrap/>
+                  <w:hideMark/>
+                </w:tcPr>
+                <w:p>
+                  <w:pPr>
+                    <w:ind w:right="0"/>
+                    <w:jc w:val="center"/>
+                    <w:rPr>
+                      <w:rFonts w:ascii="Calibri" w:eastAsia="Times New Roman" w:hAnsi="Calibri"/>
+                      <w:color w:val="000000"/>
+                      <w:sz w:val="22"/>
+                      <w:szCs w:val="22"/>
+                      <w:lang w:eastAsia="en-GB"/>
+                      <w14:textFill>
+                        <w14:solidFill>
+                          <w14:srgbClr w14:val="000000">
+                            <w14:lumMod w14:val="75000"/>
+                            <w14:lumOff w14:val="0"/>
+                          </w14:srgbClr>
+                        </w14:solidFill>
+                      </w14:textFill>
+                    </w:rPr>
+                  </w:pPr>
+                  <w:r>
+                    <w:rPr>
+                      <w:rFonts w:ascii="Calibri" w:eastAsia="Times New Roman" w:hAnsi="Calibri"/>
+                      <w:color w:val="000000"/>
+                      <w:sz w:val="22"/>
+                      <w:szCs w:val="22"/>
+                      <w:lang w:eastAsia="en-GB"/>
+                      <w14:textFill>
+                        <w14:solidFill>
+                          <w14:srgbClr w14:val="000000">
+                            <w14:lumMod w14:val="75000"/>
+                            <w14:lumOff w14:val="0"/>
+                          </w14:srgbClr>
+                        </w14:solidFill>
+                      </w14:textFill>
+                    </w:rPr>
+                    <w:t>-4.20E-03</w:t>
+                  </w:r>
+                </w:p>
+              </w:tc>
+              <w:tc>
+                <w:tcPr>
+                  <w:tcW w:w="1843" w:type="dxa"/>
+                  <w:noWrap/>
+                  <w:hideMark/>
+                </w:tcPr>
+                <w:p>
+                  <w:pPr>
+                    <w:ind w:right="0"/>
+                    <w:jc w:val="center"/>
                     <w:rPr>
                       <w:rFonts w:ascii="Calibri" w:eastAsia="Times New Roman" w:hAnsi="Calibri"/>
                       <w:color w:val="000000"/>
@@ -1620,7 +2017,6 @@
                   <w:pPr>
                     <w:ind w:right="0"/>
                     <w:jc w:val="center"/>
-                    <w:cnfStyle w:val="000000000000" w:firstRow="0" w:lastRow="0" w:firstColumn="0" w:lastColumn="0" w:oddVBand="0" w:evenVBand="0" w:oddHBand="0" w:evenHBand="0" w:firstRowFirstColumn="0" w:firstRowLastColumn="0" w:lastRowFirstColumn="0" w:lastRowLastColumn="0"/>
                     <w:rPr>
                       <w:rFonts w:ascii="Calibri" w:eastAsia="Times New Roman" w:hAnsi="Calibri"/>
                       <w:color w:val="000000"/>
@@ -1657,73 +2053,14 @@
                   </w:r>
                 </w:p>
               </w:tc>
-            </w:tr>
-            <w:tr>
-              <w:trPr>
-                <w:trHeight w:val="288"/>
-              </w:trPr>
               <w:tc>
                 <w:tcPr>
-                  <w:cnfStyle w:val="001000000000" w:firstRow="0" w:lastRow="0" w:firstColumn="1" w:lastColumn="0" w:oddVBand="0" w:evenVBand="0" w:oddHBand="0" w:evenHBand="0" w:firstRowFirstColumn="0" w:firstRowLastColumn="0" w:lastRowFirstColumn="0" w:lastRowLastColumn="0"/>
-                  <w:tcW w:w="1696" w:type="dxa"/>
-                  <w:noWrap/>
-                  <w:hideMark/>
+                  <w:tcW w:w="1979" w:type="dxa"/>
                 </w:tcPr>
                 <w:p>
                   <w:pPr>
                     <w:ind w:right="0"/>
                     <w:jc w:val="center"/>
-                    <w:rPr>
-                      <w:rFonts w:ascii="Calibri" w:eastAsia="Times New Roman" w:hAnsi="Calibri"/>
-                      <w:b w:val="0"/>
-                      <w:bCs w:val="0"/>
-                      <w:color w:val="000000"/>
-                      <w:sz w:val="22"/>
-                      <w:szCs w:val="22"/>
-                      <w:lang w:eastAsia="en-GB"/>
-                      <w14:textFill>
-                        <w14:solidFill>
-                          <w14:srgbClr w14:val="000000">
-                            <w14:lumMod w14:val="75000"/>
-                            <w14:lumOff w14:val="0"/>
-                          </w14:srgbClr>
-                        </w14:solidFill>
-                      </w14:textFill>
-                    </w:rPr>
-                  </w:pPr>
-                  <w:r>
-                    <w:rPr>
-                      <w:rFonts w:ascii="Calibri" w:eastAsia="Times New Roman" w:hAnsi="Calibri"/>
-                      <w:b w:val="0"/>
-                      <w:bCs w:val="0"/>
-                      <w:color w:val="000000"/>
-                      <w:sz w:val="22"/>
-                      <w:szCs w:val="22"/>
-                      <w:lang w:eastAsia="en-GB"/>
-                      <w14:textFill>
-                        <w14:solidFill>
-                          <w14:srgbClr w14:val="000000">
-                            <w14:lumMod w14:val="75000"/>
-                            <w14:lumOff w14:val="0"/>
-                          </w14:srgbClr>
-                        </w14:solidFill>
-                      </w14:textFill>
-                    </w:rPr>
-                    <w:t>5.00E-03</w:t>
-                  </w:r>
-                </w:p>
-              </w:tc>
-              <w:tc>
-                <w:tcPr>
-                  <w:tcW w:w="2410" w:type="dxa"/>
-                  <w:noWrap/>
-                  <w:hideMark/>
-                </w:tcPr>
-                <w:p>
-                  <w:pPr>
-                    <w:ind w:right="0"/>
-                    <w:jc w:val="center"/>
-                    <w:cnfStyle w:val="000000000000" w:firstRow="0" w:lastRow="0" w:firstColumn="0" w:lastColumn="0" w:oddVBand="0" w:evenVBand="0" w:oddHBand="0" w:evenHBand="0" w:firstRowFirstColumn="0" w:firstRowLastColumn="0" w:lastRowFirstColumn="0" w:lastRowLastColumn="0"/>
                     <w:rPr>
                       <w:rFonts w:ascii="Calibri" w:eastAsia="Times New Roman" w:hAnsi="Calibri"/>
                       <w:color w:val="000000"/>
@@ -1756,13 +2093,18 @@
                         </w14:solidFill>
                       </w14:textFill>
                     </w:rPr>
-                    <w:t>-2.10E-03</w:t>
+                    <w:t>-6.9941e-08</w:t>
                   </w:r>
                 </w:p>
               </w:tc>
+            </w:tr>
+            <w:tr>
+              <w:trPr>
+                <w:trHeight w:val="288"/>
+              </w:trPr>
               <w:tc>
                 <w:tcPr>
-                  <w:tcW w:w="2977" w:type="dxa"/>
+                  <w:tcW w:w="1539" w:type="dxa"/>
                   <w:noWrap/>
                   <w:hideMark/>
                 </w:tcPr>
@@ -1770,7 +2112,100 @@
                   <w:pPr>
                     <w:ind w:right="0"/>
                     <w:jc w:val="center"/>
-                    <w:cnfStyle w:val="000000000000" w:firstRow="0" w:lastRow="0" w:firstColumn="0" w:lastColumn="0" w:oddVBand="0" w:evenVBand="0" w:oddHBand="0" w:evenHBand="0" w:firstRowFirstColumn="0" w:firstRowLastColumn="0" w:lastRowFirstColumn="0" w:lastRowLastColumn="0"/>
+                    <w:rPr>
+                      <w:rFonts w:ascii="Calibri" w:eastAsia="Times New Roman" w:hAnsi="Calibri"/>
+                      <w:b/>
+                      <w:bCs/>
+                      <w:color w:val="000000"/>
+                      <w:sz w:val="22"/>
+                      <w:szCs w:val="22"/>
+                      <w:lang w:eastAsia="en-GB"/>
+                      <w14:textFill>
+                        <w14:solidFill>
+                          <w14:srgbClr w14:val="000000">
+                            <w14:lumMod w14:val="75000"/>
+                            <w14:lumOff w14:val="0"/>
+                          </w14:srgbClr>
+                        </w14:solidFill>
+                      </w14:textFill>
+                    </w:rPr>
+                  </w:pPr>
+                  <w:r>
+                    <w:rPr>
+                      <w:rFonts w:ascii="Calibri" w:eastAsia="Times New Roman" w:hAnsi="Calibri"/>
+                      <w:color w:val="000000"/>
+                      <w:sz w:val="22"/>
+                      <w:szCs w:val="22"/>
+                      <w:lang w:eastAsia="en-GB"/>
+                      <w14:textFill>
+                        <w14:solidFill>
+                          <w14:srgbClr w14:val="000000">
+                            <w14:lumMod w14:val="75000"/>
+                            <w14:lumOff w14:val="0"/>
+                          </w14:srgbClr>
+                        </w14:solidFill>
+                      </w14:textFill>
+                    </w:rPr>
+                    <w:t>5.00E-03</w:t>
+                  </w:r>
+                </w:p>
+              </w:tc>
+              <w:tc>
+                <w:tcPr>
+                  <w:tcW w:w="1858" w:type="dxa"/>
+                  <w:noWrap/>
+                  <w:hideMark/>
+                </w:tcPr>
+                <w:p>
+                  <w:pPr>
+                    <w:ind w:right="0"/>
+                    <w:jc w:val="center"/>
+                    <w:rPr>
+                      <w:rFonts w:ascii="Calibri" w:eastAsia="Times New Roman" w:hAnsi="Calibri"/>
+                      <w:color w:val="000000"/>
+                      <w:sz w:val="22"/>
+                      <w:szCs w:val="22"/>
+                      <w:lang w:eastAsia="en-GB"/>
+                      <w14:textFill>
+                        <w14:solidFill>
+                          <w14:srgbClr w14:val="000000">
+                            <w14:lumMod w14:val="75000"/>
+                            <w14:lumOff w14:val="0"/>
+                          </w14:srgbClr>
+                        </w14:solidFill>
+                      </w14:textFill>
+                    </w:rPr>
+                  </w:pPr>
+                  <w:r>
+                    <w:rPr>
+                      <w:rFonts w:ascii="Calibri" w:eastAsia="Times New Roman" w:hAnsi="Calibri"/>
+                      <w:color w:val="000000"/>
+                      <w:sz w:val="22"/>
+                      <w:szCs w:val="22"/>
+                      <w:lang w:eastAsia="en-GB"/>
+                      <w14:textFill>
+                        <w14:solidFill>
+                          <w14:srgbClr w14:val="000000">
+                            <w14:lumMod w14:val="75000"/>
+                            <w14:lumOff w14:val="0"/>
+                          </w14:srgbClr>
+                        </w14:solidFill>
+                      </w14:textFill>
+                    </w:rPr>
+                    <w:t>-2.10E-03</w:t>
+                  </w:r>
+                </w:p>
+              </w:tc>
+              <w:tc>
+                <w:tcPr>
+                  <w:tcW w:w="1843" w:type="dxa"/>
+                  <w:noWrap/>
+                  <w:hideMark/>
+                </w:tcPr>
+                <w:p>
+                  <w:pPr>
+                    <w:ind w:right="0"/>
+                    <w:jc w:val="center"/>
                     <w:rPr>
                       <w:rFonts w:ascii="Calibri" w:eastAsia="Times New Roman" w:hAnsi="Calibri"/>
                       <w:color w:val="000000"/>
@@ -1817,7 +2252,6 @@
                   <w:pPr>
                     <w:ind w:right="0"/>
                     <w:jc w:val="center"/>
-                    <w:cnfStyle w:val="000000000000" w:firstRow="0" w:lastRow="0" w:firstColumn="0" w:lastColumn="0" w:oddVBand="0" w:evenVBand="0" w:oddHBand="0" w:evenHBand="0" w:firstRowFirstColumn="0" w:firstRowLastColumn="0" w:lastRowFirstColumn="0" w:lastRowLastColumn="0"/>
                     <w:rPr>
                       <w:rFonts w:ascii="Calibri" w:eastAsia="Times New Roman" w:hAnsi="Calibri"/>
                       <w:color w:val="000000"/>
@@ -1854,73 +2288,14 @@
                   </w:r>
                 </w:p>
               </w:tc>
-            </w:tr>
-            <w:tr>
-              <w:trPr>
-                <w:trHeight w:val="288"/>
-              </w:trPr>
               <w:tc>
                 <w:tcPr>
-                  <w:cnfStyle w:val="001000000000" w:firstRow="0" w:lastRow="0" w:firstColumn="1" w:lastColumn="0" w:oddVBand="0" w:evenVBand="0" w:oddHBand="0" w:evenHBand="0" w:firstRowFirstColumn="0" w:firstRowLastColumn="0" w:lastRowFirstColumn="0" w:lastRowLastColumn="0"/>
-                  <w:tcW w:w="1696" w:type="dxa"/>
-                  <w:noWrap/>
-                  <w:hideMark/>
+                  <w:tcW w:w="1979" w:type="dxa"/>
                 </w:tcPr>
                 <w:p>
                   <w:pPr>
                     <w:ind w:right="0"/>
                     <w:jc w:val="center"/>
-                    <w:rPr>
-                      <w:rFonts w:ascii="Calibri" w:eastAsia="Times New Roman" w:hAnsi="Calibri"/>
-                      <w:b w:val="0"/>
-                      <w:bCs w:val="0"/>
-                      <w:color w:val="000000"/>
-                      <w:sz w:val="22"/>
-                      <w:szCs w:val="22"/>
-                      <w:lang w:eastAsia="en-GB"/>
-                      <w14:textFill>
-                        <w14:solidFill>
-                          <w14:srgbClr w14:val="000000">
-                            <w14:lumMod w14:val="75000"/>
-                            <w14:lumOff w14:val="0"/>
-                          </w14:srgbClr>
-                        </w14:solidFill>
-                      </w14:textFill>
-                    </w:rPr>
-                  </w:pPr>
-                  <w:r>
-                    <w:rPr>
-                      <w:rFonts w:ascii="Calibri" w:eastAsia="Times New Roman" w:hAnsi="Calibri"/>
-                      <w:b w:val="0"/>
-                      <w:bCs w:val="0"/>
-                      <w:color w:val="000000"/>
-                      <w:sz w:val="22"/>
-                      <w:szCs w:val="22"/>
-                      <w:lang w:eastAsia="en-GB"/>
-                      <w14:textFill>
-                        <w14:solidFill>
-                          <w14:srgbClr w14:val="000000">
-                            <w14:lumMod w14:val="75000"/>
-                            <w14:lumOff w14:val="0"/>
-                          </w14:srgbClr>
-                        </w14:solidFill>
-                      </w14:textFill>
-                    </w:rPr>
-                    <w:t>1.00E-03</w:t>
-                  </w:r>
-                </w:p>
-              </w:tc>
-              <w:tc>
-                <w:tcPr>
-                  <w:tcW w:w="2410" w:type="dxa"/>
-                  <w:noWrap/>
-                  <w:hideMark/>
-                </w:tcPr>
-                <w:p>
-                  <w:pPr>
-                    <w:ind w:right="0"/>
-                    <w:jc w:val="center"/>
-                    <w:cnfStyle w:val="000000000000" w:firstRow="0" w:lastRow="0" w:firstColumn="0" w:lastColumn="0" w:oddVBand="0" w:evenVBand="0" w:oddHBand="0" w:evenHBand="0" w:firstRowFirstColumn="0" w:firstRowLastColumn="0" w:lastRowFirstColumn="0" w:lastRowLastColumn="0"/>
                     <w:rPr>
                       <w:rFonts w:ascii="Calibri" w:eastAsia="Times New Roman" w:hAnsi="Calibri"/>
                       <w:color w:val="000000"/>
@@ -1953,13 +2328,18 @@
                         </w14:solidFill>
                       </w14:textFill>
                     </w:rPr>
-                    <w:t>-4.21E-04</w:t>
+                    <w:t>-8.7540e-09</w:t>
                   </w:r>
                 </w:p>
               </w:tc>
+            </w:tr>
+            <w:tr>
+              <w:trPr>
+                <w:trHeight w:val="288"/>
+              </w:trPr>
               <w:tc>
                 <w:tcPr>
-                  <w:tcW w:w="2977" w:type="dxa"/>
+                  <w:tcW w:w="1539" w:type="dxa"/>
                   <w:noWrap/>
                   <w:hideMark/>
                 </w:tcPr>
@@ -1967,7 +2347,100 @@
                   <w:pPr>
                     <w:ind w:right="0"/>
                     <w:jc w:val="center"/>
-                    <w:cnfStyle w:val="000000000000" w:firstRow="0" w:lastRow="0" w:firstColumn="0" w:lastColumn="0" w:oddVBand="0" w:evenVBand="0" w:oddHBand="0" w:evenHBand="0" w:firstRowFirstColumn="0" w:firstRowLastColumn="0" w:lastRowFirstColumn="0" w:lastRowLastColumn="0"/>
+                    <w:rPr>
+                      <w:rFonts w:ascii="Calibri" w:eastAsia="Times New Roman" w:hAnsi="Calibri"/>
+                      <w:b/>
+                      <w:bCs/>
+                      <w:color w:val="000000"/>
+                      <w:sz w:val="22"/>
+                      <w:szCs w:val="22"/>
+                      <w:lang w:eastAsia="en-GB"/>
+                      <w14:textFill>
+                        <w14:solidFill>
+                          <w14:srgbClr w14:val="000000">
+                            <w14:lumMod w14:val="75000"/>
+                            <w14:lumOff w14:val="0"/>
+                          </w14:srgbClr>
+                        </w14:solidFill>
+                      </w14:textFill>
+                    </w:rPr>
+                  </w:pPr>
+                  <w:r>
+                    <w:rPr>
+                      <w:rFonts w:ascii="Calibri" w:eastAsia="Times New Roman" w:hAnsi="Calibri"/>
+                      <w:color w:val="000000"/>
+                      <w:sz w:val="22"/>
+                      <w:szCs w:val="22"/>
+                      <w:lang w:eastAsia="en-GB"/>
+                      <w14:textFill>
+                        <w14:solidFill>
+                          <w14:srgbClr w14:val="000000">
+                            <w14:lumMod w14:val="75000"/>
+                            <w14:lumOff w14:val="0"/>
+                          </w14:srgbClr>
+                        </w14:solidFill>
+                      </w14:textFill>
+                    </w:rPr>
+                    <w:t>1.00E-03</w:t>
+                  </w:r>
+                </w:p>
+              </w:tc>
+              <w:tc>
+                <w:tcPr>
+                  <w:tcW w:w="1858" w:type="dxa"/>
+                  <w:noWrap/>
+                  <w:hideMark/>
+                </w:tcPr>
+                <w:p>
+                  <w:pPr>
+                    <w:ind w:right="0"/>
+                    <w:jc w:val="center"/>
+                    <w:rPr>
+                      <w:rFonts w:ascii="Calibri" w:eastAsia="Times New Roman" w:hAnsi="Calibri"/>
+                      <w:color w:val="000000"/>
+                      <w:sz w:val="22"/>
+                      <w:szCs w:val="22"/>
+                      <w:lang w:eastAsia="en-GB"/>
+                      <w14:textFill>
+                        <w14:solidFill>
+                          <w14:srgbClr w14:val="000000">
+                            <w14:lumMod w14:val="75000"/>
+                            <w14:lumOff w14:val="0"/>
+                          </w14:srgbClr>
+                        </w14:solidFill>
+                      </w14:textFill>
+                    </w:rPr>
+                  </w:pPr>
+                  <w:r>
+                    <w:rPr>
+                      <w:rFonts w:ascii="Calibri" w:eastAsia="Times New Roman" w:hAnsi="Calibri"/>
+                      <w:color w:val="000000"/>
+                      <w:sz w:val="22"/>
+                      <w:szCs w:val="22"/>
+                      <w:lang w:eastAsia="en-GB"/>
+                      <w14:textFill>
+                        <w14:solidFill>
+                          <w14:srgbClr w14:val="000000">
+                            <w14:lumMod w14:val="75000"/>
+                            <w14:lumOff w14:val="0"/>
+                          </w14:srgbClr>
+                        </w14:solidFill>
+                      </w14:textFill>
+                    </w:rPr>
+                    <w:t>-4.21E-04</w:t>
+                  </w:r>
+                </w:p>
+              </w:tc>
+              <w:tc>
+                <w:tcPr>
+                  <w:tcW w:w="1843" w:type="dxa"/>
+                  <w:noWrap/>
+                  <w:hideMark/>
+                </w:tcPr>
+                <w:p>
+                  <w:pPr>
+                    <w:ind w:right="0"/>
+                    <w:jc w:val="center"/>
                     <w:rPr>
                       <w:rFonts w:ascii="Calibri" w:eastAsia="Times New Roman" w:hAnsi="Calibri"/>
                       <w:color w:val="000000"/>
@@ -2014,7 +2487,6 @@
                   <w:pPr>
                     <w:ind w:right="0"/>
                     <w:jc w:val="center"/>
-                    <w:cnfStyle w:val="000000000000" w:firstRow="0" w:lastRow="0" w:firstColumn="0" w:lastColumn="0" w:oddVBand="0" w:evenVBand="0" w:oddHBand="0" w:evenHBand="0" w:firstRowFirstColumn="0" w:firstRowLastColumn="0" w:lastRowFirstColumn="0" w:lastRowLastColumn="0"/>
                     <w:rPr>
                       <w:rFonts w:ascii="Calibri" w:eastAsia="Times New Roman" w:hAnsi="Calibri"/>
                       <w:color w:val="000000"/>
@@ -2048,6 +2520,50 @@
                       </w14:textFill>
                     </w:rPr>
                     <w:t>9.01E-08</w:t>
+                  </w:r>
+                </w:p>
+              </w:tc>
+              <w:tc>
+                <w:tcPr>
+                  <w:tcW w:w="1979" w:type="dxa"/>
+                </w:tcPr>
+                <w:p>
+                  <w:pPr>
+                    <w:ind w:right="0"/>
+                    <w:jc w:val="center"/>
+                    <w:rPr>
+                      <w:rFonts w:ascii="Calibri" w:eastAsia="Times New Roman" w:hAnsi="Calibri"/>
+                      <w:color w:val="000000"/>
+                      <w:sz w:val="22"/>
+                      <w:szCs w:val="22"/>
+                      <w:lang w:eastAsia="en-GB"/>
+                      <w14:textFill>
+                        <w14:solidFill>
+                          <w14:srgbClr w14:val="000000">
+                            <w14:lumMod w14:val="75000"/>
+                            <w14:lumOff w14:val="0"/>
+                          </w14:srgbClr>
+                        </w14:solidFill>
+                      </w14:textFill>
+                    </w:rPr>
+                  </w:pPr>
+                  <w:r>
+                    <w:rPr>
+                      <w:rFonts w:ascii="Calibri" w:eastAsia="Times New Roman" w:hAnsi="Calibri"/>
+                      <w:color w:val="000000"/>
+                      <w:sz w:val="22"/>
+                      <w:szCs w:val="22"/>
+                      <w:lang w:eastAsia="en-GB"/>
+                      <w14:textFill>
+                        <w14:solidFill>
+                          <w14:srgbClr w14:val="000000">
+                            <w14:lumMod w14:val="75000"/>
+                            <w14:lumOff w14:val="0"/>
+                          </w14:srgbClr>
+                        </w14:solidFill>
+                      </w14:textFill>
+                    </w:rPr>
+                    <w:t>-6.9979e-11</w:t>
                   </w:r>
                 </w:p>
               </w:tc>
@@ -2072,7 +2588,13 @@
         <w:t>of the error for the forward and backward approximation. The fourth column shows clearly that the central approximation has a squared order of the preceding error.</w:t>
       </w:r>
       <w:r>
-        <w:t xml:space="preserve"> All the results show that this behaviour is proportional to the step chosen. </w:t>
+        <w:t xml:space="preserve"> All the results show that this </w:t>
+      </w:r>
+      <w:r>
+        <w:t>behaviour</w:t>
+      </w:r>
+      <w:r>
+        <w:t xml:space="preserve"> is proportional to the step chosen. </w:t>
       </w:r>
     </w:p>
     <w:p>
@@ -2100,67 +2622,11 @@
       <w:r>
         <w:t xml:space="preserve"> results</w:t>
       </w:r>
-      <w:bookmarkStart w:id="0" w:name="_GoBack"/>
-      <w:bookmarkEnd w:id="0"/>
     </w:p>
     <w:p>
       <w:pPr>
         <w:jc w:val="center"/>
       </w:pPr>
-      <w:r>
-        <w:rPr>
-          <w:noProof/>
-          <w:lang w:eastAsia="en-GB"/>
-        </w:rPr>
-        <w:drawing>
-          <wp:inline distT="0" distB="0" distL="0" distR="0">
-            <wp:extent cx="5203349" cy="3855720"/>
-            <wp:effectExtent l="0" t="0" r="0" b="0"/>
-            <wp:docPr id="1" name="Picture 1" descr="D:\dev\matlab\helmholtz-forward\matlab\Finite_Difference_Methods_Leveque\ex_11\log-log-error.png"/>
-            <wp:cNvGraphicFramePr>
-              <a:graphicFrameLocks xmlns:a="http://schemas.openxmlformats.org/drawingml/2006/main" noChangeAspect="1"/>
-            </wp:cNvGraphicFramePr>
-            <a:graphic xmlns:a="http://schemas.openxmlformats.org/drawingml/2006/main">
-              <a:graphicData uri="http://schemas.openxmlformats.org/drawingml/2006/picture">
-                <pic:pic xmlns:pic="http://schemas.openxmlformats.org/drawingml/2006/picture">
-                  <pic:nvPicPr>
-                    <pic:cNvPr id="0" name="Picture 1" descr="D:\dev\matlab\helmholtz-forward\matlab\Finite_Difference_Methods_Leveque\ex_11\log-log-error.png"/>
-                    <pic:cNvPicPr>
-                      <a:picLocks noChangeAspect="1" noChangeArrowheads="1"/>
-                    </pic:cNvPicPr>
-                  </pic:nvPicPr>
-                  <pic:blipFill>
-                    <a:blip r:embed="rId7">
-                      <a:extLst>
-                        <a:ext uri="{28A0092B-C50C-407E-A947-70E740481C1C}">
-                          <a14:useLocalDpi xmlns:a14="http://schemas.microsoft.com/office/drawing/2010/main" val="0"/>
-                        </a:ext>
-                      </a:extLst>
-                    </a:blip>
-                    <a:srcRect/>
-                    <a:stretch>
-                      <a:fillRect/>
-                    </a:stretch>
-                  </pic:blipFill>
-                  <pic:spPr bwMode="auto">
-                    <a:xfrm>
-                      <a:off x="0" y="0"/>
-                      <a:ext cx="5214685" cy="3864120"/>
-                    </a:xfrm>
-                    <a:prstGeom prst="rect">
-                      <a:avLst/>
-                    </a:prstGeom>
-                    <a:noFill/>
-                    <a:ln>
-                      <a:noFill/>
-                    </a:ln>
-                  </pic:spPr>
-                </pic:pic>
-              </a:graphicData>
-            </a:graphic>
-          </wp:inline>
-        </w:drawing>
-      </w:r>
     </w:p>
     <w:p>
       <w:r>
@@ -2347,6 +2813,65 @@
       </w:tr>
     </w:tbl>
     <w:p/>
+    <w:p/>
+    <w:p>
+      <w:r>
+        <w:rPr>
+          <w:noProof/>
+          <w:lang w:eastAsia="en-GB"/>
+        </w:rPr>
+        <w:drawing>
+          <wp:inline distT="0" distB="0" distL="0" distR="0">
+            <wp:extent cx="5295900" cy="3924300"/>
+            <wp:effectExtent l="0" t="0" r="0" b="0"/>
+            <wp:docPr id="2" name="Picture 2" descr="D:\Dropbox\Samuel\advancement\basic-finite-diff-sinus\error_f_h_p.png"/>
+            <wp:cNvGraphicFramePr>
+              <a:graphicFrameLocks xmlns:a="http://schemas.openxmlformats.org/drawingml/2006/main" noChangeAspect="1"/>
+            </wp:cNvGraphicFramePr>
+            <a:graphic xmlns:a="http://schemas.openxmlformats.org/drawingml/2006/main">
+              <a:graphicData uri="http://schemas.openxmlformats.org/drawingml/2006/picture">
+                <pic:pic xmlns:pic="http://schemas.openxmlformats.org/drawingml/2006/picture">
+                  <pic:nvPicPr>
+                    <pic:cNvPr id="0" name="Picture 3" descr="D:\Dropbox\Samuel\advancement\basic-finite-diff-sinus\error_f_h_p.png"/>
+                    <pic:cNvPicPr>
+                      <a:picLocks noChangeAspect="1" noChangeArrowheads="1"/>
+                    </pic:cNvPicPr>
+                  </pic:nvPicPr>
+                  <pic:blipFill>
+                    <a:blip r:embed="rId7">
+                      <a:extLst>
+                        <a:ext uri="{28A0092B-C50C-407E-A947-70E740481C1C}">
+                          <a14:useLocalDpi xmlns:a14="http://schemas.microsoft.com/office/drawing/2010/main" val="0"/>
+                        </a:ext>
+                      </a:extLst>
+                    </a:blip>
+                    <a:srcRect/>
+                    <a:stretch>
+                      <a:fillRect/>
+                    </a:stretch>
+                  </pic:blipFill>
+                  <pic:spPr bwMode="auto">
+                    <a:xfrm>
+                      <a:off x="0" y="0"/>
+                      <a:ext cx="5295900" cy="3924300"/>
+                    </a:xfrm>
+                    <a:prstGeom prst="rect">
+                      <a:avLst/>
+                    </a:prstGeom>
+                    <a:noFill/>
+                    <a:ln>
+                      <a:noFill/>
+                    </a:ln>
+                  </pic:spPr>
+                </pic:pic>
+              </a:graphicData>
+            </a:graphic>
+          </wp:inline>
+        </w:drawing>
+      </w:r>
+      <w:bookmarkStart w:id="0" w:name="_GoBack"/>
+      <w:bookmarkEnd w:id="0"/>
+    </w:p>
     <w:sdt>
       <w:sdtPr>
         <w:rPr>
@@ -4952,6 +5477,523 @@
 </w:styles>
 </file>
 
+<file path=word/glossary/document.xml><?xml version="1.0" encoding="utf-8"?>
+<w:glossaryDocument xmlns:wpc="http://schemas.microsoft.com/office/word/2010/wordprocessingCanvas" xmlns:mc="http://schemas.openxmlformats.org/markup-compatibility/2006" xmlns:o="urn:schemas-microsoft-com:office:office" xmlns:r="http://schemas.openxmlformats.org/officeDocument/2006/relationships" xmlns:m="http://schemas.openxmlformats.org/officeDocument/2006/math" xmlns:v="urn:schemas-microsoft-com:vml" xmlns:wp14="http://schemas.microsoft.com/office/word/2010/wordprocessingDrawing" xmlns:wp="http://schemas.openxmlformats.org/drawingml/2006/wordprocessingDrawing" xmlns:w10="urn:schemas-microsoft-com:office:word" xmlns:w="http://schemas.openxmlformats.org/wordprocessingml/2006/main" xmlns:w14="http://schemas.microsoft.com/office/word/2010/wordml" xmlns:wpg="http://schemas.microsoft.com/office/word/2010/wordprocessingGroup" xmlns:wpi="http://schemas.microsoft.com/office/word/2010/wordprocessingInk" xmlns:wne="http://schemas.microsoft.com/office/word/2006/wordml" xmlns:wps="http://schemas.microsoft.com/office/word/2010/wordprocessingShape" mc:Ignorable="w14 wp14"/>
+</file>
+
+<file path=word/glossary/fontTable.xml><?xml version="1.0" encoding="utf-8"?>
+<w:fonts xmlns:mc="http://schemas.openxmlformats.org/markup-compatibility/2006" xmlns:r="http://schemas.openxmlformats.org/officeDocument/2006/relationships" xmlns:w="http://schemas.openxmlformats.org/wordprocessingml/2006/main" xmlns:w14="http://schemas.microsoft.com/office/word/2010/wordml" mc:Ignorable="w14">
+  <w:font w:name="Calibri">
+    <w:panose1 w:val="020F0502020204030204"/>
+    <w:charset w:val="00"/>
+    <w:family w:val="swiss"/>
+    <w:pitch w:val="variable"/>
+    <w:sig w:usb0="E00002FF" w:usb1="4000ACFF" w:usb2="00000001" w:usb3="00000000" w:csb0="0000019F" w:csb1="00000000"/>
+  </w:font>
+  <w:font w:name="Times New Roman">
+    <w:panose1 w:val="02020603050405020304"/>
+    <w:charset w:val="00"/>
+    <w:family w:val="roman"/>
+    <w:pitch w:val="variable"/>
+    <w:sig w:usb0="E0002AFF" w:usb1="C0007841" w:usb2="00000009" w:usb3="00000000" w:csb0="000001FF" w:csb1="00000000"/>
+  </w:font>
+  <w:font w:name="Courier New">
+    <w:panose1 w:val="02070309020205020404"/>
+    <w:charset w:val="00"/>
+    <w:family w:val="modern"/>
+    <w:pitch w:val="fixed"/>
+    <w:sig w:usb0="E0002AFF" w:usb1="C0007843" w:usb2="00000009" w:usb3="00000000" w:csb0="000001FF" w:csb1="00000000"/>
+  </w:font>
+  <w:font w:name="Wingdings">
+    <w:panose1 w:val="05000000000000000000"/>
+    <w:charset w:val="02"/>
+    <w:family w:val="auto"/>
+    <w:pitch w:val="variable"/>
+    <w:sig w:usb0="00000000" w:usb1="10000000" w:usb2="00000000" w:usb3="00000000" w:csb0="80000000" w:csb1="00000000"/>
+  </w:font>
+  <w:font w:name="Symbol">
+    <w:panose1 w:val="05050102010706020507"/>
+    <w:charset w:val="02"/>
+    <w:family w:val="roman"/>
+    <w:pitch w:val="variable"/>
+    <w:sig w:usb0="00000000" w:usb1="10000000" w:usb2="00000000" w:usb3="00000000" w:csb0="80000000" w:csb1="00000000"/>
+  </w:font>
+  <w:font w:name="Cambria">
+    <w:panose1 w:val="02040503050406030204"/>
+    <w:charset w:val="00"/>
+    <w:family w:val="roman"/>
+    <w:pitch w:val="variable"/>
+    <w:sig w:usb0="E00002FF" w:usb1="400004FF" w:usb2="00000000" w:usb3="00000000" w:csb0="0000019F" w:csb1="00000000"/>
+  </w:font>
+  <w:font w:name="Tahoma">
+    <w:panose1 w:val="020B0604030504040204"/>
+    <w:charset w:val="00"/>
+    <w:family w:val="swiss"/>
+    <w:notTrueType/>
+    <w:pitch w:val="variable"/>
+    <w:sig w:usb0="00000003" w:usb1="00000000" w:usb2="00000000" w:usb3="00000000" w:csb0="00000001" w:csb1="00000000"/>
+  </w:font>
+  <w:font w:name="Cambria Math">
+    <w:panose1 w:val="02040503050406030204"/>
+    <w:charset w:val="00"/>
+    <w:family w:val="roman"/>
+    <w:pitch w:val="variable"/>
+    <w:sig w:usb0="E00002FF" w:usb1="420024FF" w:usb2="00000000" w:usb3="00000000" w:csb0="0000019F" w:csb1="00000000"/>
+  </w:font>
+  <w:font w:name="Arial">
+    <w:panose1 w:val="020B0604020202020204"/>
+    <w:charset w:val="00"/>
+    <w:family w:val="swiss"/>
+    <w:pitch w:val="variable"/>
+    <w:sig w:usb0="E0002AFF" w:usb1="C0007843" w:usb2="00000009" w:usb3="00000000" w:csb0="000001FF" w:csb1="00000000"/>
+  </w:font>
+</w:fonts>
+</file>
+
+<file path=word/glossary/settings.xml><?xml version="1.0" encoding="utf-8"?>
+<w:settings xmlns:mc="http://schemas.openxmlformats.org/markup-compatibility/2006" xmlns:o="urn:schemas-microsoft-com:office:office" xmlns:r="http://schemas.openxmlformats.org/officeDocument/2006/relationships" xmlns:m="http://schemas.openxmlformats.org/officeDocument/2006/math" xmlns:v="urn:schemas-microsoft-com:vml" xmlns:w10="urn:schemas-microsoft-com:office:word" xmlns:w="http://schemas.openxmlformats.org/wordprocessingml/2006/main" xmlns:w14="http://schemas.microsoft.com/office/word/2010/wordml" xmlns:sl="http://schemas.openxmlformats.org/schemaLibrary/2006/main" mc:Ignorable="w14">
+  <w:view w:val="normal"/>
+  <w:defaultTabStop w:val="720"/>
+  <w:characterSpacingControl w:val="doNotCompress"/>
+  <w:compat>
+    <w:useFELayout/>
+    <w:compatSetting w:name="compatibilityMode" w:uri="http://schemas.microsoft.com/office/word" w:val="14"/>
+    <w:compatSetting w:name="overrideTableStyleFontSizeAndJustification" w:uri="http://schemas.microsoft.com/office/word" w:val="1"/>
+    <w:compatSetting w:name="enableOpenTypeFeatures" w:uri="http://schemas.microsoft.com/office/word" w:val="1"/>
+    <w:compatSetting w:name="doNotFlipMirrorIndents" w:uri="http://schemas.microsoft.com/office/word" w:val="1"/>
+  </w:compat>
+  <w:rsids>
+    <w:rsidRoot w:val="007144D2"/>
+    <w:rsid w:val="007144D2"/>
+    <w:rsid w:val="00DB15C7"/>
+  </w:rsids>
+  <m:mathPr>
+    <m:mathFont m:val="Cambria Math"/>
+    <m:brkBin m:val="before"/>
+    <m:brkBinSub m:val="--"/>
+    <m:smallFrac m:val="0"/>
+    <m:dispDef/>
+    <m:lMargin m:val="0"/>
+    <m:rMargin m:val="0"/>
+    <m:defJc m:val="centerGroup"/>
+    <m:wrapIndent m:val="1440"/>
+    <m:intLim m:val="subSup"/>
+    <m:naryLim m:val="undOvr"/>
+  </m:mathPr>
+  <w:themeFontLang w:val="en-GB" w:bidi="he-IL"/>
+  <w:clrSchemeMapping w:bg1="light1" w:t1="dark1" w:bg2="light2" w:t2="dark2" w:accent1="accent1" w:accent2="accent2" w:accent3="accent3" w:accent4="accent4" w:accent5="accent5" w:accent6="accent6" w:hyperlink="hyperlink" w:followedHyperlink="followedHyperlink"/>
+  <w:decimalSymbol w:val=","/>
+  <w:listSeparator w:val=";"/>
+</w:settings>
+</file>
+
+<file path=word/glossary/styles.xml><?xml version="1.0" encoding="utf-8"?>
+<w:styles xmlns:mc="http://schemas.openxmlformats.org/markup-compatibility/2006" xmlns:r="http://schemas.openxmlformats.org/officeDocument/2006/relationships" xmlns:w="http://schemas.openxmlformats.org/wordprocessingml/2006/main" xmlns:w14="http://schemas.microsoft.com/office/word/2010/wordml" mc:Ignorable="w14">
+  <w:docDefaults>
+    <w:rPrDefault>
+      <w:rPr>
+        <w:rFonts w:asciiTheme="minorHAnsi" w:eastAsiaTheme="minorEastAsia" w:hAnsiTheme="minorHAnsi" w:cstheme="minorBidi"/>
+        <w:sz w:val="22"/>
+        <w:szCs w:val="22"/>
+        <w:lang w:val="en-GB" w:eastAsia="en-GB" w:bidi="he-IL"/>
+      </w:rPr>
+    </w:rPrDefault>
+    <w:pPrDefault>
+      <w:pPr>
+        <w:spacing w:after="200" w:line="276" w:lineRule="auto"/>
+      </w:pPr>
+    </w:pPrDefault>
+  </w:docDefaults>
+  <w:latentStyles w:defLockedState="0" w:defUIPriority="99" w:defSemiHidden="1" w:defUnhideWhenUsed="1" w:defQFormat="0" w:count="267">
+    <w:lsdException w:name="Normal" w:semiHidden="0" w:uiPriority="0" w:unhideWhenUsed="0" w:qFormat="1"/>
+    <w:lsdException w:name="heading 1" w:semiHidden="0" w:uiPriority="9" w:unhideWhenUsed="0" w:qFormat="1"/>
+    <w:lsdException w:name="heading 2" w:uiPriority="9" w:qFormat="1"/>
+    <w:lsdException w:name="heading 3" w:uiPriority="9" w:qFormat="1"/>
+    <w:lsdException w:name="heading 4" w:uiPriority="9" w:qFormat="1"/>
+    <w:lsdException w:name="heading 5" w:uiPriority="9" w:qFormat="1"/>
+    <w:lsdException w:name="heading 6" w:uiPriority="9" w:qFormat="1"/>
+    <w:lsdException w:name="heading 7" w:uiPriority="9" w:qFormat="1"/>
+    <w:lsdException w:name="heading 8" w:uiPriority="9" w:qFormat="1"/>
+    <w:lsdException w:name="heading 9" w:uiPriority="9" w:qFormat="1"/>
+    <w:lsdException w:name="toc 1" w:uiPriority="39"/>
+    <w:lsdException w:name="toc 2" w:uiPriority="39"/>
+    <w:lsdException w:name="toc 3" w:uiPriority="39"/>
+    <w:lsdException w:name="toc 4" w:uiPriority="39"/>
+    <w:lsdException w:name="toc 5" w:uiPriority="39"/>
+    <w:lsdException w:name="toc 6" w:uiPriority="39"/>
+    <w:lsdException w:name="toc 7" w:uiPriority="39"/>
+    <w:lsdException w:name="toc 8" w:uiPriority="39"/>
+    <w:lsdException w:name="toc 9" w:uiPriority="39"/>
+    <w:lsdException w:name="caption" w:uiPriority="35" w:qFormat="1"/>
+    <w:lsdException w:name="Title" w:semiHidden="0" w:uiPriority="10" w:unhideWhenUsed="0" w:qFormat="1"/>
+    <w:lsdException w:name="Default Paragraph Font" w:uiPriority="1"/>
+    <w:lsdException w:name="Subtitle" w:semiHidden="0" w:uiPriority="11" w:unhideWhenUsed="0" w:qFormat="1"/>
+    <w:lsdException w:name="Strong" w:semiHidden="0" w:uiPriority="22" w:unhideWhenUsed="0" w:qFormat="1"/>
+    <w:lsdException w:name="Emphasis" w:semiHidden="0" w:uiPriority="20" w:unhideWhenUsed="0" w:qFormat="1"/>
+    <w:lsdException w:name="Table Grid" w:semiHidden="0" w:uiPriority="59" w:unhideWhenUsed="0"/>
+    <w:lsdException w:name="Placeholder Text" w:unhideWhenUsed="0"/>
+    <w:lsdException w:name="No Spacing" w:semiHidden="0" w:uiPriority="1" w:unhideWhenUsed="0" w:qFormat="1"/>
+    <w:lsdException w:name="Light Shading" w:semiHidden="0" w:uiPriority="60" w:unhideWhenUsed="0"/>
+    <w:lsdException w:name="Light List" w:semiHidden="0" w:uiPriority="61" w:unhideWhenUsed="0"/>
+    <w:lsdException w:name="Light Grid" w:semiHidden="0" w:uiPriority="62" w:unhideWhenUsed="0"/>
+    <w:lsdException w:name="Medium Shading 1" w:semiHidden="0" w:uiPriority="63" w:unhideWhenUsed="0"/>
+    <w:lsdException w:name="Medium Shading 2" w:semiHidden="0" w:uiPriority="64" w:unhideWhenUsed="0"/>
+    <w:lsdException w:name="Medium List 1" w:semiHidden="0" w:uiPriority="65" w:unhideWhenUsed="0"/>
+    <w:lsdException w:name="Medium List 2" w:semiHidden="0" w:uiPriority="66" w:unhideWhenUsed="0"/>
+    <w:lsdException w:name="Medium Grid 1" w:semiHidden="0" w:uiPriority="67" w:unhideWhenUsed="0"/>
+    <w:lsdException w:name="Medium Grid 2" w:semiHidden="0" w:uiPriority="68" w:unhideWhenUsed="0"/>
+    <w:lsdException w:name="Medium Grid 3" w:semiHidden="0" w:uiPriority="69" w:unhideWhenUsed="0"/>
+    <w:lsdException w:name="Dark List" w:semiHidden="0" w:uiPriority="70" w:unhideWhenUsed="0"/>
+    <w:lsdException w:name="Colorful Shading" w:semiHidden="0" w:uiPriority="71" w:unhideWhenUsed="0"/>
+    <w:lsdException w:name="Colorful List" w:semiHidden="0" w:uiPriority="72" w:unhideWhenUsed="0"/>
+    <w:lsdException w:name="Colorful Grid" w:semiHidden="0" w:uiPriority="73" w:unhideWhenUsed="0"/>
+    <w:lsdException w:name="Light Shading Accent 1" w:semiHidden="0" w:uiPriority="60" w:unhideWhenUsed="0"/>
+    <w:lsdException w:name="Light List Accent 1" w:semiHidden="0" w:uiPriority="61" w:unhideWhenUsed="0"/>
+    <w:lsdException w:name="Light Grid Accent 1" w:semiHidden="0" w:uiPriority="62" w:unhideWhenUsed="0"/>
+    <w:lsdException w:name="Medium Shading 1 Accent 1" w:semiHidden="0" w:uiPriority="63" w:unhideWhenUsed="0"/>
+    <w:lsdException w:name="Medium Shading 2 Accent 1" w:semiHidden="0" w:uiPriority="64" w:unhideWhenUsed="0"/>
+    <w:lsdException w:name="Medium List 1 Accent 1" w:semiHidden="0" w:uiPriority="65" w:unhideWhenUsed="0"/>
+    <w:lsdException w:name="Revision" w:unhideWhenUsed="0"/>
+    <w:lsdException w:name="List Paragraph" w:semiHidden="0" w:uiPriority="34" w:unhideWhenUsed="0" w:qFormat="1"/>
+    <w:lsdException w:name="Quote" w:semiHidden="0" w:uiPriority="29" w:unhideWhenUsed="0" w:qFormat="1"/>
+    <w:lsdException w:name="Intense Quote" w:semiHidden="0" w:uiPriority="30" w:unhideWhenUsed="0" w:qFormat="1"/>
+    <w:lsdException w:name="Medium List 2 Accent 1" w:semiHidden="0" w:uiPriority="66" w:unhideWhenUsed="0"/>
+    <w:lsdException w:name="Medium Grid 1 Accent 1" w:semiHidden="0" w:uiPriority="67" w:unhideWhenUsed="0"/>
+    <w:lsdException w:name="Medium Grid 2 Accent 1" w:semiHidden="0" w:uiPriority="68" w:unhideWhenUsed="0"/>
+    <w:lsdException w:name="Medium Grid 3 Accent 1" w:semiHidden="0" w:uiPriority="69" w:unhideWhenUsed="0"/>
+    <w:lsdException w:name="Dark List Accent 1" w:semiHidden="0" w:uiPriority="70" w:unhideWhenUsed="0"/>
+    <w:lsdException w:name="Colorful Shading Accent 1" w:semiHidden="0" w:uiPriority="71" w:unhideWhenUsed="0"/>
+    <w:lsdException w:name="Colorful List Accent 1" w:semiHidden="0" w:uiPriority="72" w:unhideWhenUsed="0"/>
+    <w:lsdException w:name="Colorful Grid Accent 1" w:semiHidden="0" w:uiPriority="73" w:unhideWhenUsed="0"/>
+    <w:lsdException w:name="Light Shading Accent 2" w:semiHidden="0" w:uiPriority="60" w:unhideWhenUsed="0"/>
+    <w:lsdException w:name="Light List Accent 2" w:semiHidden="0" w:uiPriority="61" w:unhideWhenUsed="0"/>
+    <w:lsdException w:name="Light Grid Accent 2" w:semiHidden="0" w:uiPriority="62" w:unhideWhenUsed="0"/>
+    <w:lsdException w:name="Medium Shading 1 Accent 2" w:semiHidden="0" w:uiPriority="63" w:unhideWhenUsed="0"/>
+    <w:lsdException w:name="Medium Shading 2 Accent 2" w:semiHidden="0" w:uiPriority="64" w:unhideWhenUsed="0"/>
+    <w:lsdException w:name="Medium List 1 Accent 2" w:semiHidden="0" w:uiPriority="65" w:unhideWhenUsed="0"/>
+    <w:lsdException w:name="Medium List 2 Accent 2" w:semiHidden="0" w:uiPriority="66" w:unhideWhenUsed="0"/>
+    <w:lsdException w:name="Medium Grid 1 Accent 2" w:semiHidden="0" w:uiPriority="67" w:unhideWhenUsed="0"/>
+    <w:lsdException w:name="Medium Grid 2 Accent 2" w:semiHidden="0" w:uiPriority="68" w:unhideWhenUsed="0"/>
+    <w:lsdException w:name="Medium Grid 3 Accent 2" w:semiHidden="0" w:uiPriority="69" w:unhideWhenUsed="0"/>
+    <w:lsdException w:name="Dark List Accent 2" w:semiHidden="0" w:uiPriority="70" w:unhideWhenUsed="0"/>
+    <w:lsdException w:name="Colorful Shading Accent 2" w:semiHidden="0" w:uiPriority="71" w:unhideWhenUsed="0"/>
+    <w:lsdException w:name="Colorful List Accent 2" w:semiHidden="0" w:uiPriority="72" w:unhideWhenUsed="0"/>
+    <w:lsdException w:name="Colorful Grid Accent 2" w:semiHidden="0" w:uiPriority="73" w:unhideWhenUsed="0"/>
+    <w:lsdException w:name="Light Shading Accent 3" w:semiHidden="0" w:uiPriority="60" w:unhideWhenUsed="0"/>
+    <w:lsdException w:name="Light List Accent 3" w:semiHidden="0" w:uiPriority="61" w:unhideWhenUsed="0"/>
+    <w:lsdException w:name="Light Grid Accent 3" w:semiHidden="0" w:uiPriority="62" w:unhideWhenUsed="0"/>
+    <w:lsdException w:name="Medium Shading 1 Accent 3" w:semiHidden="0" w:uiPriority="63" w:unhideWhenUsed="0"/>
+    <w:lsdException w:name="Medium Shading 2 Accent 3" w:semiHidden="0" w:uiPriority="64" w:unhideWhenUsed="0"/>
+    <w:lsdException w:name="Medium List 1 Accent 3" w:semiHidden="0" w:uiPriority="65" w:unhideWhenUsed="0"/>
+    <w:lsdException w:name="Medium List 2 Accent 3" w:semiHidden="0" w:uiPriority="66" w:unhideWhenUsed="0"/>
+    <w:lsdException w:name="Medium Grid 1 Accent 3" w:semiHidden="0" w:uiPriority="67" w:unhideWhenUsed="0"/>
+    <w:lsdException w:name="Medium Grid 2 Accent 3" w:semiHidden="0" w:uiPriority="68" w:unhideWhenUsed="0"/>
+    <w:lsdException w:name="Medium Grid 3 Accent 3" w:semiHidden="0" w:uiPriority="69" w:unhideWhenUsed="0"/>
+    <w:lsdException w:name="Dark List Accent 3" w:semiHidden="0" w:uiPriority="70" w:unhideWhenUsed="0"/>
+    <w:lsdException w:name="Colorful Shading Accent 3" w:semiHidden="0" w:uiPriority="71" w:unhideWhenUsed="0"/>
+    <w:lsdException w:name="Colorful List Accent 3" w:semiHidden="0" w:uiPriority="72" w:unhideWhenUsed="0"/>
+    <w:lsdException w:name="Colorful Grid Accent 3" w:semiHidden="0" w:uiPriority="73" w:unhideWhenUsed="0"/>
+    <w:lsdException w:name="Light Shading Accent 4" w:semiHidden="0" w:uiPriority="60" w:unhideWhenUsed="0"/>
+    <w:lsdException w:name="Light List Accent 4" w:semiHidden="0" w:uiPriority="61" w:unhideWhenUsed="0"/>
+    <w:lsdException w:name="Light Grid Accent 4" w:semiHidden="0" w:uiPriority="62" w:unhideWhenUsed="0"/>
+    <w:lsdException w:name="Medium Shading 1 Accent 4" w:semiHidden="0" w:uiPriority="63" w:unhideWhenUsed="0"/>
+    <w:lsdException w:name="Medium Shading 2 Accent 4" w:semiHidden="0" w:uiPriority="64" w:unhideWhenUsed="0"/>
+    <w:lsdException w:name="Medium List 1 Accent 4" w:semiHidden="0" w:uiPriority="65" w:unhideWhenUsed="0"/>
+    <w:lsdException w:name="Medium List 2 Accent 4" w:semiHidden="0" w:uiPriority="66" w:unhideWhenUsed="0"/>
+    <w:lsdException w:name="Medium Grid 1 Accent 4" w:semiHidden="0" w:uiPriority="67" w:unhideWhenUsed="0"/>
+    <w:lsdException w:name="Medium Grid 2 Accent 4" w:semiHidden="0" w:uiPriority="68" w:unhideWhenUsed="0"/>
+    <w:lsdException w:name="Medium Grid 3 Accent 4" w:semiHidden="0" w:uiPriority="69" w:unhideWhenUsed="0"/>
+    <w:lsdException w:name="Dark List Accent 4" w:semiHidden="0" w:uiPriority="70" w:unhideWhenUsed="0"/>
+    <w:lsdException w:name="Colorful Shading Accent 4" w:semiHidden="0" w:uiPriority="71" w:unhideWhenUsed="0"/>
+    <w:lsdException w:name="Colorful List Accent 4" w:semiHidden="0" w:uiPriority="72" w:unhideWhenUsed="0"/>
+    <w:lsdException w:name="Colorful Grid Accent 4" w:semiHidden="0" w:uiPriority="73" w:unhideWhenUsed="0"/>
+    <w:lsdException w:name="Light Shading Accent 5" w:semiHidden="0" w:uiPriority="60" w:unhideWhenUsed="0"/>
+    <w:lsdException w:name="Light List Accent 5" w:semiHidden="0" w:uiPriority="61" w:unhideWhenUsed="0"/>
+    <w:lsdException w:name="Light Grid Accent 5" w:semiHidden="0" w:uiPriority="62" w:unhideWhenUsed="0"/>
+    <w:lsdException w:name="Medium Shading 1 Accent 5" w:semiHidden="0" w:uiPriority="63" w:unhideWhenUsed="0"/>
+    <w:lsdException w:name="Medium Shading 2 Accent 5" w:semiHidden="0" w:uiPriority="64" w:unhideWhenUsed="0"/>
+    <w:lsdException w:name="Medium List 1 Accent 5" w:semiHidden="0" w:uiPriority="65" w:unhideWhenUsed="0"/>
+    <w:lsdException w:name="Medium List 2 Accent 5" w:semiHidden="0" w:uiPriority="66" w:unhideWhenUsed="0"/>
+    <w:lsdException w:name="Medium Grid 1 Accent 5" w:semiHidden="0" w:uiPriority="67" w:unhideWhenUsed="0"/>
+    <w:lsdException w:name="Medium Grid 2 Accent 5" w:semiHidden="0" w:uiPriority="68" w:unhideWhenUsed="0"/>
+    <w:lsdException w:name="Medium Grid 3 Accent 5" w:semiHidden="0" w:uiPriority="69" w:unhideWhenUsed="0"/>
+    <w:lsdException w:name="Dark List Accent 5" w:semiHidden="0" w:uiPriority="70" w:unhideWhenUsed="0"/>
+    <w:lsdException w:name="Colorful Shading Accent 5" w:semiHidden="0" w:uiPriority="71" w:unhideWhenUsed="0"/>
+    <w:lsdException w:name="Colorful List Accent 5" w:semiHidden="0" w:uiPriority="72" w:unhideWhenUsed="0"/>
+    <w:lsdException w:name="Colorful Grid Accent 5" w:semiHidden="0" w:uiPriority="73" w:unhideWhenUsed="0"/>
+    <w:lsdException w:name="Light Shading Accent 6" w:semiHidden="0" w:uiPriority="60" w:unhideWhenUsed="0"/>
+    <w:lsdException w:name="Light List Accent 6" w:semiHidden="0" w:uiPriority="61" w:unhideWhenUsed="0"/>
+    <w:lsdException w:name="Light Grid Accent 6" w:semiHidden="0" w:uiPriority="62" w:unhideWhenUsed="0"/>
+    <w:lsdException w:name="Medium Shading 1 Accent 6" w:semiHidden="0" w:uiPriority="63" w:unhideWhenUsed="0"/>
+    <w:lsdException w:name="Medium Shading 2 Accent 6" w:semiHidden="0" w:uiPriority="64" w:unhideWhenUsed="0"/>
+    <w:lsdException w:name="Medium List 1 Accent 6" w:semiHidden="0" w:uiPriority="65" w:unhideWhenUsed="0"/>
+    <w:lsdException w:name="Medium List 2 Accent 6" w:semiHidden="0" w:uiPriority="66" w:unhideWhenUsed="0"/>
+    <w:lsdException w:name="Medium Grid 1 Accent 6" w:semiHidden="0" w:uiPriority="67" w:unhideWhenUsed="0"/>
+    <w:lsdException w:name="Medium Grid 2 Accent 6" w:semiHidden="0" w:uiPriority="68" w:unhideWhenUsed="0"/>
+    <w:lsdException w:name="Medium Grid 3 Accent 6" w:semiHidden="0" w:uiPriority="69" w:unhideWhenUsed="0"/>
+    <w:lsdException w:name="Dark List Accent 6" w:semiHidden="0" w:uiPriority="70" w:unhideWhenUsed="0"/>
+    <w:lsdException w:name="Colorful Shading Accent 6" w:semiHidden="0" w:uiPriority="71" w:unhideWhenUsed="0"/>
+    <w:lsdException w:name="Colorful List Accent 6" w:semiHidden="0" w:uiPriority="72" w:unhideWhenUsed="0"/>
+    <w:lsdException w:name="Colorful Grid Accent 6" w:semiHidden="0" w:uiPriority="73" w:unhideWhenUsed="0"/>
+    <w:lsdException w:name="Subtle Emphasis" w:semiHidden="0" w:uiPriority="19" w:unhideWhenUsed="0" w:qFormat="1"/>
+    <w:lsdException w:name="Intense Emphasis" w:semiHidden="0" w:uiPriority="21" w:unhideWhenUsed="0" w:qFormat="1"/>
+    <w:lsdException w:name="Subtle Reference" w:semiHidden="0" w:uiPriority="31" w:unhideWhenUsed="0" w:qFormat="1"/>
+    <w:lsdException w:name="Intense Reference" w:semiHidden="0" w:uiPriority="32" w:unhideWhenUsed="0" w:qFormat="1"/>
+    <w:lsdException w:name="Book Title" w:semiHidden="0" w:uiPriority="33" w:unhideWhenUsed="0" w:qFormat="1"/>
+    <w:lsdException w:name="Bibliography" w:uiPriority="37"/>
+    <w:lsdException w:name="TOC Heading" w:uiPriority="39" w:qFormat="1"/>
+  </w:latentStyles>
+  <w:style w:type="paragraph" w:default="1" w:styleId="Normal">
+    <w:name w:val="Normal"/>
+    <w:qFormat/>
+  </w:style>
+  <w:style w:type="character" w:default="1" w:styleId="DefaultParagraphFont">
+    <w:name w:val="Default Paragraph Font"/>
+    <w:uiPriority w:val="1"/>
+    <w:semiHidden/>
+    <w:unhideWhenUsed/>
+  </w:style>
+  <w:style w:type="table" w:default="1" w:styleId="TableNormal">
+    <w:name w:val="Normal Table"/>
+    <w:uiPriority w:val="99"/>
+    <w:semiHidden/>
+    <w:unhideWhenUsed/>
+    <w:tblPr>
+      <w:tblInd w:w="0" w:type="dxa"/>
+      <w:tblCellMar>
+        <w:top w:w="0" w:type="dxa"/>
+        <w:left w:w="108" w:type="dxa"/>
+        <w:bottom w:w="0" w:type="dxa"/>
+        <w:right w:w="108" w:type="dxa"/>
+      </w:tblCellMar>
+    </w:tblPr>
+  </w:style>
+  <w:style w:type="numbering" w:default="1" w:styleId="NoList">
+    <w:name w:val="No List"/>
+    <w:uiPriority w:val="99"/>
+    <w:semiHidden/>
+    <w:unhideWhenUsed/>
+  </w:style>
+  <w:style w:type="character" w:styleId="PlaceholderText">
+    <w:name w:val="Placeholder Text"/>
+    <w:basedOn w:val="DefaultParagraphFont"/>
+    <w:uiPriority w:val="99"/>
+    <w:semiHidden/>
+    <w:rsid w:val="007144D2"/>
+    <w:rPr>
+      <w:color w:val="808080"/>
+    </w:rPr>
+  </w:style>
+</w:styles>
+</file>
+
+<file path=word/glossary/stylesWithEffects.xml><?xml version="1.0" encoding="utf-8"?>
+<w:styles xmlns:wpc="http://schemas.microsoft.com/office/word/2010/wordprocessingCanvas" xmlns:mc="http://schemas.openxmlformats.org/markup-compatibility/2006" xmlns:o="urn:schemas-microsoft-com:office:office" xmlns:r="http://schemas.openxmlformats.org/officeDocument/2006/relationships" xmlns:m="http://schemas.openxmlformats.org/officeDocument/2006/math" xmlns:v="urn:schemas-microsoft-com:vml" xmlns:wp14="http://schemas.microsoft.com/office/word/2010/wordprocessingDrawing" xmlns:wp="http://schemas.openxmlformats.org/drawingml/2006/wordprocessingDrawing" xmlns:w10="urn:schemas-microsoft-com:office:word" xmlns:w="http://schemas.openxmlformats.org/wordprocessingml/2006/main" xmlns:w14="http://schemas.microsoft.com/office/word/2010/wordml" xmlns:wpg="http://schemas.microsoft.com/office/word/2010/wordprocessingGroup" xmlns:wpi="http://schemas.microsoft.com/office/word/2010/wordprocessingInk" xmlns:wne="http://schemas.microsoft.com/office/word/2006/wordml" xmlns:wps="http://schemas.microsoft.com/office/word/2010/wordprocessingShape" mc:Ignorable="w14 wp14">
+  <w:docDefaults>
+    <w:rPrDefault>
+      <w:rPr>
+        <w:rFonts w:asciiTheme="minorHAnsi" w:eastAsiaTheme="minorEastAsia" w:hAnsiTheme="minorHAnsi" w:cstheme="minorBidi"/>
+        <w:sz w:val="22"/>
+        <w:szCs w:val="22"/>
+        <w:lang w:val="en-GB" w:eastAsia="en-GB" w:bidi="he-IL"/>
+      </w:rPr>
+    </w:rPrDefault>
+    <w:pPrDefault>
+      <w:pPr>
+        <w:spacing w:after="200" w:line="276" w:lineRule="auto"/>
+      </w:pPr>
+    </w:pPrDefault>
+  </w:docDefaults>
+  <w:latentStyles w:defLockedState="0" w:defUIPriority="99" w:defSemiHidden="1" w:defUnhideWhenUsed="1" w:defQFormat="0" w:count="267">
+    <w:lsdException w:name="Normal" w:semiHidden="0" w:uiPriority="0" w:unhideWhenUsed="0" w:qFormat="1"/>
+    <w:lsdException w:name="heading 1" w:semiHidden="0" w:uiPriority="9" w:unhideWhenUsed="0" w:qFormat="1"/>
+    <w:lsdException w:name="heading 2" w:uiPriority="9" w:qFormat="1"/>
+    <w:lsdException w:name="heading 3" w:uiPriority="9" w:qFormat="1"/>
+    <w:lsdException w:name="heading 4" w:uiPriority="9" w:qFormat="1"/>
+    <w:lsdException w:name="heading 5" w:uiPriority="9" w:qFormat="1"/>
+    <w:lsdException w:name="heading 6" w:uiPriority="9" w:qFormat="1"/>
+    <w:lsdException w:name="heading 7" w:uiPriority="9" w:qFormat="1"/>
+    <w:lsdException w:name="heading 8" w:uiPriority="9" w:qFormat="1"/>
+    <w:lsdException w:name="heading 9" w:uiPriority="9" w:qFormat="1"/>
+    <w:lsdException w:name="toc 1" w:uiPriority="39"/>
+    <w:lsdException w:name="toc 2" w:uiPriority="39"/>
+    <w:lsdException w:name="toc 3" w:uiPriority="39"/>
+    <w:lsdException w:name="toc 4" w:uiPriority="39"/>
+    <w:lsdException w:name="toc 5" w:uiPriority="39"/>
+    <w:lsdException w:name="toc 6" w:uiPriority="39"/>
+    <w:lsdException w:name="toc 7" w:uiPriority="39"/>
+    <w:lsdException w:name="toc 8" w:uiPriority="39"/>
+    <w:lsdException w:name="toc 9" w:uiPriority="39"/>
+    <w:lsdException w:name="caption" w:uiPriority="35" w:qFormat="1"/>
+    <w:lsdException w:name="Title" w:semiHidden="0" w:uiPriority="10" w:unhideWhenUsed="0" w:qFormat="1"/>
+    <w:lsdException w:name="Default Paragraph Font" w:uiPriority="1"/>
+    <w:lsdException w:name="Subtitle" w:semiHidden="0" w:uiPriority="11" w:unhideWhenUsed="0" w:qFormat="1"/>
+    <w:lsdException w:name="Strong" w:semiHidden="0" w:uiPriority="22" w:unhideWhenUsed="0" w:qFormat="1"/>
+    <w:lsdException w:name="Emphasis" w:semiHidden="0" w:uiPriority="20" w:unhideWhenUsed="0" w:qFormat="1"/>
+    <w:lsdException w:name="Table Grid" w:semiHidden="0" w:uiPriority="59" w:unhideWhenUsed="0"/>
+    <w:lsdException w:name="Placeholder Text" w:unhideWhenUsed="0"/>
+    <w:lsdException w:name="No Spacing" w:semiHidden="0" w:uiPriority="1" w:unhideWhenUsed="0" w:qFormat="1"/>
+    <w:lsdException w:name="Light Shading" w:semiHidden="0" w:uiPriority="60" w:unhideWhenUsed="0"/>
+    <w:lsdException w:name="Light List" w:semiHidden="0" w:uiPriority="61" w:unhideWhenUsed="0"/>
+    <w:lsdException w:name="Light Grid" w:semiHidden="0" w:uiPriority="62" w:unhideWhenUsed="0"/>
+    <w:lsdException w:name="Medium Shading 1" w:semiHidden="0" w:uiPriority="63" w:unhideWhenUsed="0"/>
+    <w:lsdException w:name="Medium Shading 2" w:semiHidden="0" w:uiPriority="64" w:unhideWhenUsed="0"/>
+    <w:lsdException w:name="Medium List 1" w:semiHidden="0" w:uiPriority="65" w:unhideWhenUsed="0"/>
+    <w:lsdException w:name="Medium List 2" w:semiHidden="0" w:uiPriority="66" w:unhideWhenUsed="0"/>
+    <w:lsdException w:name="Medium Grid 1" w:semiHidden="0" w:uiPriority="67" w:unhideWhenUsed="0"/>
+    <w:lsdException w:name="Medium Grid 2" w:semiHidden="0" w:uiPriority="68" w:unhideWhenUsed="0"/>
+    <w:lsdException w:name="Medium Grid 3" w:semiHidden="0" w:uiPriority="69" w:unhideWhenUsed="0"/>
+    <w:lsdException w:name="Dark List" w:semiHidden="0" w:uiPriority="70" w:unhideWhenUsed="0"/>
+    <w:lsdException w:name="Colorful Shading" w:semiHidden="0" w:uiPriority="71" w:unhideWhenUsed="0"/>
+    <w:lsdException w:name="Colorful List" w:semiHidden="0" w:uiPriority="72" w:unhideWhenUsed="0"/>
+    <w:lsdException w:name="Colorful Grid" w:semiHidden="0" w:uiPriority="73" w:unhideWhenUsed="0"/>
+    <w:lsdException w:name="Light Shading Accent 1" w:semiHidden="0" w:uiPriority="60" w:unhideWhenUsed="0"/>
+    <w:lsdException w:name="Light List Accent 1" w:semiHidden="0" w:uiPriority="61" w:unhideWhenUsed="0"/>
+    <w:lsdException w:name="Light Grid Accent 1" w:semiHidden="0" w:uiPriority="62" w:unhideWhenUsed="0"/>
+    <w:lsdException w:name="Medium Shading 1 Accent 1" w:semiHidden="0" w:uiPriority="63" w:unhideWhenUsed="0"/>
+    <w:lsdException w:name="Medium Shading 2 Accent 1" w:semiHidden="0" w:uiPriority="64" w:unhideWhenUsed="0"/>
+    <w:lsdException w:name="Medium List 1 Accent 1" w:semiHidden="0" w:uiPriority="65" w:unhideWhenUsed="0"/>
+    <w:lsdException w:name="Revision" w:unhideWhenUsed="0"/>
+    <w:lsdException w:name="List Paragraph" w:semiHidden="0" w:uiPriority="34" w:unhideWhenUsed="0" w:qFormat="1"/>
+    <w:lsdException w:name="Quote" w:semiHidden="0" w:uiPriority="29" w:unhideWhenUsed="0" w:qFormat="1"/>
+    <w:lsdException w:name="Intense Quote" w:semiHidden="0" w:uiPriority="30" w:unhideWhenUsed="0" w:qFormat="1"/>
+    <w:lsdException w:name="Medium List 2 Accent 1" w:semiHidden="0" w:uiPriority="66" w:unhideWhenUsed="0"/>
+    <w:lsdException w:name="Medium Grid 1 Accent 1" w:semiHidden="0" w:uiPriority="67" w:unhideWhenUsed="0"/>
+    <w:lsdException w:name="Medium Grid 2 Accent 1" w:semiHidden="0" w:uiPriority="68" w:unhideWhenUsed="0"/>
+    <w:lsdException w:name="Medium Grid 3 Accent 1" w:semiHidden="0" w:uiPriority="69" w:unhideWhenUsed="0"/>
+    <w:lsdException w:name="Dark List Accent 1" w:semiHidden="0" w:uiPriority="70" w:unhideWhenUsed="0"/>
+    <w:lsdException w:name="Colorful Shading Accent 1" w:semiHidden="0" w:uiPriority="71" w:unhideWhenUsed="0"/>
+    <w:lsdException w:name="Colorful List Accent 1" w:semiHidden="0" w:uiPriority="72" w:unhideWhenUsed="0"/>
+    <w:lsdException w:name="Colorful Grid Accent 1" w:semiHidden="0" w:uiPriority="73" w:unhideWhenUsed="0"/>
+    <w:lsdException w:name="Light Shading Accent 2" w:semiHidden="0" w:uiPriority="60" w:unhideWhenUsed="0"/>
+    <w:lsdException w:name="Light List Accent 2" w:semiHidden="0" w:uiPriority="61" w:unhideWhenUsed="0"/>
+    <w:lsdException w:name="Light Grid Accent 2" w:semiHidden="0" w:uiPriority="62" w:unhideWhenUsed="0"/>
+    <w:lsdException w:name="Medium Shading 1 Accent 2" w:semiHidden="0" w:uiPriority="63" w:unhideWhenUsed="0"/>
+    <w:lsdException w:name="Medium Shading 2 Accent 2" w:semiHidden="0" w:uiPriority="64" w:unhideWhenUsed="0"/>
+    <w:lsdException w:name="Medium List 1 Accent 2" w:semiHidden="0" w:uiPriority="65" w:unhideWhenUsed="0"/>
+    <w:lsdException w:name="Medium List 2 Accent 2" w:semiHidden="0" w:uiPriority="66" w:unhideWhenUsed="0"/>
+    <w:lsdException w:name="Medium Grid 1 Accent 2" w:semiHidden="0" w:uiPriority="67" w:unhideWhenUsed="0"/>
+    <w:lsdException w:name="Medium Grid 2 Accent 2" w:semiHidden="0" w:uiPriority="68" w:unhideWhenUsed="0"/>
+    <w:lsdException w:name="Medium Grid 3 Accent 2" w:semiHidden="0" w:uiPriority="69" w:unhideWhenUsed="0"/>
+    <w:lsdException w:name="Dark List Accent 2" w:semiHidden="0" w:uiPriority="70" w:unhideWhenUsed="0"/>
+    <w:lsdException w:name="Colorful Shading Accent 2" w:semiHidden="0" w:uiPriority="71" w:unhideWhenUsed="0"/>
+    <w:lsdException w:name="Colorful List Accent 2" w:semiHidden="0" w:uiPriority="72" w:unhideWhenUsed="0"/>
+    <w:lsdException w:name="Colorful Grid Accent 2" w:semiHidden="0" w:uiPriority="73" w:unhideWhenUsed="0"/>
+    <w:lsdException w:name="Light Shading Accent 3" w:semiHidden="0" w:uiPriority="60" w:unhideWhenUsed="0"/>
+    <w:lsdException w:name="Light List Accent 3" w:semiHidden="0" w:uiPriority="61" w:unhideWhenUsed="0"/>
+    <w:lsdException w:name="Light Grid Accent 3" w:semiHidden="0" w:uiPriority="62" w:unhideWhenUsed="0"/>
+    <w:lsdException w:name="Medium Shading 1 Accent 3" w:semiHidden="0" w:uiPriority="63" w:unhideWhenUsed="0"/>
+    <w:lsdException w:name="Medium Shading 2 Accent 3" w:semiHidden="0" w:uiPriority="64" w:unhideWhenUsed="0"/>
+    <w:lsdException w:name="Medium List 1 Accent 3" w:semiHidden="0" w:uiPriority="65" w:unhideWhenUsed="0"/>
+    <w:lsdException w:name="Medium List 2 Accent 3" w:semiHidden="0" w:uiPriority="66" w:unhideWhenUsed="0"/>
+    <w:lsdException w:name="Medium Grid 1 Accent 3" w:semiHidden="0" w:uiPriority="67" w:unhideWhenUsed="0"/>
+    <w:lsdException w:name="Medium Grid 2 Accent 3" w:semiHidden="0" w:uiPriority="68" w:unhideWhenUsed="0"/>
+    <w:lsdException w:name="Medium Grid 3 Accent 3" w:semiHidden="0" w:uiPriority="69" w:unhideWhenUsed="0"/>
+    <w:lsdException w:name="Dark List Accent 3" w:semiHidden="0" w:uiPriority="70" w:unhideWhenUsed="0"/>
+    <w:lsdException w:name="Colorful Shading Accent 3" w:semiHidden="0" w:uiPriority="71" w:unhideWhenUsed="0"/>
+    <w:lsdException w:name="Colorful List Accent 3" w:semiHidden="0" w:uiPriority="72" w:unhideWhenUsed="0"/>
+    <w:lsdException w:name="Colorful Grid Accent 3" w:semiHidden="0" w:uiPriority="73" w:unhideWhenUsed="0"/>
+    <w:lsdException w:name="Light Shading Accent 4" w:semiHidden="0" w:uiPriority="60" w:unhideWhenUsed="0"/>
+    <w:lsdException w:name="Light List Accent 4" w:semiHidden="0" w:uiPriority="61" w:unhideWhenUsed="0"/>
+    <w:lsdException w:name="Light Grid Accent 4" w:semiHidden="0" w:uiPriority="62" w:unhideWhenUsed="0"/>
+    <w:lsdException w:name="Medium Shading 1 Accent 4" w:semiHidden="0" w:uiPriority="63" w:unhideWhenUsed="0"/>
+    <w:lsdException w:name="Medium Shading 2 Accent 4" w:semiHidden="0" w:uiPriority="64" w:unhideWhenUsed="0"/>
+    <w:lsdException w:name="Medium List 1 Accent 4" w:semiHidden="0" w:uiPriority="65" w:unhideWhenUsed="0"/>
+    <w:lsdException w:name="Medium List 2 Accent 4" w:semiHidden="0" w:uiPriority="66" w:unhideWhenUsed="0"/>
+    <w:lsdException w:name="Medium Grid 1 Accent 4" w:semiHidden="0" w:uiPriority="67" w:unhideWhenUsed="0"/>
+    <w:lsdException w:name="Medium Grid 2 Accent 4" w:semiHidden="0" w:uiPriority="68" w:unhideWhenUsed="0"/>
+    <w:lsdException w:name="Medium Grid 3 Accent 4" w:semiHidden="0" w:uiPriority="69" w:unhideWhenUsed="0"/>
+    <w:lsdException w:name="Dark List Accent 4" w:semiHidden="0" w:uiPriority="70" w:unhideWhenUsed="0"/>
+    <w:lsdException w:name="Colorful Shading Accent 4" w:semiHidden="0" w:uiPriority="71" w:unhideWhenUsed="0"/>
+    <w:lsdException w:name="Colorful List Accent 4" w:semiHidden="0" w:uiPriority="72" w:unhideWhenUsed="0"/>
+    <w:lsdException w:name="Colorful Grid Accent 4" w:semiHidden="0" w:uiPriority="73" w:unhideWhenUsed="0"/>
+    <w:lsdException w:name="Light Shading Accent 5" w:semiHidden="0" w:uiPriority="60" w:unhideWhenUsed="0"/>
+    <w:lsdException w:name="Light List Accent 5" w:semiHidden="0" w:uiPriority="61" w:unhideWhenUsed="0"/>
+    <w:lsdException w:name="Light Grid Accent 5" w:semiHidden="0" w:uiPriority="62" w:unhideWhenUsed="0"/>
+    <w:lsdException w:name="Medium Shading 1 Accent 5" w:semiHidden="0" w:uiPriority="63" w:unhideWhenUsed="0"/>
+    <w:lsdException w:name="Medium Shading 2 Accent 5" w:semiHidden="0" w:uiPriority="64" w:unhideWhenUsed="0"/>
+    <w:lsdException w:name="Medium List 1 Accent 5" w:semiHidden="0" w:uiPriority="65" w:unhideWhenUsed="0"/>
+    <w:lsdException w:name="Medium List 2 Accent 5" w:semiHidden="0" w:uiPriority="66" w:unhideWhenUsed="0"/>
+    <w:lsdException w:name="Medium Grid 1 Accent 5" w:semiHidden="0" w:uiPriority="67" w:unhideWhenUsed="0"/>
+    <w:lsdException w:name="Medium Grid 2 Accent 5" w:semiHidden="0" w:uiPriority="68" w:unhideWhenUsed="0"/>
+    <w:lsdException w:name="Medium Grid 3 Accent 5" w:semiHidden="0" w:uiPriority="69" w:unhideWhenUsed="0"/>
+    <w:lsdException w:name="Dark List Accent 5" w:semiHidden="0" w:uiPriority="70" w:unhideWhenUsed="0"/>
+    <w:lsdException w:name="Colorful Shading Accent 5" w:semiHidden="0" w:uiPriority="71" w:unhideWhenUsed="0"/>
+    <w:lsdException w:name="Colorful List Accent 5" w:semiHidden="0" w:uiPriority="72" w:unhideWhenUsed="0"/>
+    <w:lsdException w:name="Colorful Grid Accent 5" w:semiHidden="0" w:uiPriority="73" w:unhideWhenUsed="0"/>
+    <w:lsdException w:name="Light Shading Accent 6" w:semiHidden="0" w:uiPriority="60" w:unhideWhenUsed="0"/>
+    <w:lsdException w:name="Light List Accent 6" w:semiHidden="0" w:uiPriority="61" w:unhideWhenUsed="0"/>
+    <w:lsdException w:name="Light Grid Accent 6" w:semiHidden="0" w:uiPriority="62" w:unhideWhenUsed="0"/>
+    <w:lsdException w:name="Medium Shading 1 Accent 6" w:semiHidden="0" w:uiPriority="63" w:unhideWhenUsed="0"/>
+    <w:lsdException w:name="Medium Shading 2 Accent 6" w:semiHidden="0" w:uiPriority="64" w:unhideWhenUsed="0"/>
+    <w:lsdException w:name="Medium List 1 Accent 6" w:semiHidden="0" w:uiPriority="65" w:unhideWhenUsed="0"/>
+    <w:lsdException w:name="Medium List 2 Accent 6" w:semiHidden="0" w:uiPriority="66" w:unhideWhenUsed="0"/>
+    <w:lsdException w:name="Medium Grid 1 Accent 6" w:semiHidden="0" w:uiPriority="67" w:unhideWhenUsed="0"/>
+    <w:lsdException w:name="Medium Grid 2 Accent 6" w:semiHidden="0" w:uiPriority="68" w:unhideWhenUsed="0"/>
+    <w:lsdException w:name="Medium Grid 3 Accent 6" w:semiHidden="0" w:uiPriority="69" w:unhideWhenUsed="0"/>
+    <w:lsdException w:name="Dark List Accent 6" w:semiHidden="0" w:uiPriority="70" w:unhideWhenUsed="0"/>
+    <w:lsdException w:name="Colorful Shading Accent 6" w:semiHidden="0" w:uiPriority="71" w:unhideWhenUsed="0"/>
+    <w:lsdException w:name="Colorful List Accent 6" w:semiHidden="0" w:uiPriority="72" w:unhideWhenUsed="0"/>
+    <w:lsdException w:name="Colorful Grid Accent 6" w:semiHidden="0" w:uiPriority="73" w:unhideWhenUsed="0"/>
+    <w:lsdException w:name="Subtle Emphasis" w:semiHidden="0" w:uiPriority="19" w:unhideWhenUsed="0" w:qFormat="1"/>
+    <w:lsdException w:name="Intense Emphasis" w:semiHidden="0" w:uiPriority="21" w:unhideWhenUsed="0" w:qFormat="1"/>
+    <w:lsdException w:name="Subtle Reference" w:semiHidden="0" w:uiPriority="31" w:unhideWhenUsed="0" w:qFormat="1"/>
+    <w:lsdException w:name="Intense Reference" w:semiHidden="0" w:uiPriority="32" w:unhideWhenUsed="0" w:qFormat="1"/>
+    <w:lsdException w:name="Book Title" w:semiHidden="0" w:uiPriority="33" w:unhideWhenUsed="0" w:qFormat="1"/>
+    <w:lsdException w:name="Bibliography" w:uiPriority="37"/>
+    <w:lsdException w:name="TOC Heading" w:uiPriority="39" w:qFormat="1"/>
+  </w:latentStyles>
+  <w:style w:type="paragraph" w:default="1" w:styleId="Normal">
+    <w:name w:val="Normal"/>
+    <w:qFormat/>
+  </w:style>
+  <w:style w:type="character" w:default="1" w:styleId="DefaultParagraphFont">
+    <w:name w:val="Default Paragraph Font"/>
+    <w:uiPriority w:val="1"/>
+    <w:semiHidden/>
+    <w:unhideWhenUsed/>
+  </w:style>
+  <w:style w:type="table" w:default="1" w:styleId="TableNormal">
+    <w:name w:val="Normal Table"/>
+    <w:uiPriority w:val="99"/>
+    <w:semiHidden/>
+    <w:unhideWhenUsed/>
+    <w:tblPr>
+      <w:tblInd w:w="0" w:type="dxa"/>
+      <w:tblCellMar>
+        <w:top w:w="0" w:type="dxa"/>
+        <w:left w:w="108" w:type="dxa"/>
+        <w:bottom w:w="0" w:type="dxa"/>
+        <w:right w:w="108" w:type="dxa"/>
+      </w:tblCellMar>
+    </w:tblPr>
+  </w:style>
+  <w:style w:type="numbering" w:default="1" w:styleId="NoList">
+    <w:name w:val="No List"/>
+    <w:uiPriority w:val="99"/>
+    <w:semiHidden/>
+    <w:unhideWhenUsed/>
+  </w:style>
+  <w:style w:type="character" w:styleId="PlaceholderText">
+    <w:name w:val="Placeholder Text"/>
+    <w:basedOn w:val="DefaultParagraphFont"/>
+    <w:uiPriority w:val="99"/>
+    <w:semiHidden/>
+    <w:rsid w:val="007144D2"/>
+    <w:rPr>
+      <w:color w:val="808080"/>
+    </w:rPr>
+  </w:style>
+</w:styles>
+</file>
+
+<file path=word/glossary/webSettings.xml><?xml version="1.0" encoding="utf-8"?>
+<w:webSettings xmlns:mc="http://schemas.openxmlformats.org/markup-compatibility/2006" xmlns:r="http://schemas.openxmlformats.org/officeDocument/2006/relationships" xmlns:w="http://schemas.openxmlformats.org/wordprocessingml/2006/main" xmlns:w14="http://schemas.microsoft.com/office/word/2010/wordml" mc:Ignorable="w14">
+  <w:optimizeForBrowser/>
+  <w:allowPNG/>
+</w:webSettings>
+</file>
+
 <file path=word/theme/theme1.xml><?xml version="1.0" encoding="utf-8"?>
 <a:theme xmlns:a="http://schemas.openxmlformats.org/drawingml/2006/main" name="Office Theme">
   <a:themeElements>
@@ -5264,7 +6306,7 @@
 </file>
 
 <file path=customXml/itemProps1.xml><?xml version="1.0" encoding="utf-8"?>
-<ds:datastoreItem xmlns:ds="http://schemas.openxmlformats.org/officeDocument/2006/customXml" ds:itemID="{ABB4E44E-9CC9-4F69-8870-F8AD52E67A21}">
+<ds:datastoreItem xmlns:ds="http://schemas.openxmlformats.org/officeDocument/2006/customXml" ds:itemID="{9B640568-EE78-42C5-8379-40EEBE790BBA}">
   <ds:schemaRefs>
     <ds:schemaRef ds:uri="http://schemas.openxmlformats.org/officeDocument/2006/bibliography"/>
   </ds:schemaRefs>

</xml_diff>